<commit_message>
updated getting data and making SEER binary docs
</commit_message>
<xml_diff>
--- a/docs/gettingData.docx
+++ b/docs/gettingData.docx
@@ -1,6 +1,6 @@
 
 <file path=word/document.xml><?xml version="1.0" encoding="utf-8"?>
-<w:document xmlns:wpc="http://schemas.microsoft.com/office/word/2010/wordprocessingCanvas" xmlns:mo="http://schemas.microsoft.com/office/mac/office/2008/main" xmlns:mc="http://schemas.openxmlformats.org/markup-compatibility/2006" xmlns:mv="urn:schemas-microsoft-com:mac:vml" xmlns:o="urn:schemas-microsoft-com:office:office" xmlns:r="http://schemas.openxmlformats.org/officeDocument/2006/relationships" xmlns:m="http://schemas.openxmlformats.org/officeDocument/2006/math" xmlns:v="urn:schemas-microsoft-com:vml" xmlns:wp14="http://schemas.microsoft.com/office/word/2010/wordprocessingDrawing" xmlns:wp="http://schemas.openxmlformats.org/drawingml/2006/wordprocessingDrawing" xmlns:w10="urn:schemas-microsoft-com:office:word" xmlns:w="http://schemas.openxmlformats.org/wordprocessingml/2006/main" xmlns:w14="http://schemas.microsoft.com/office/word/2010/wordml" xmlns:wpg="http://schemas.microsoft.com/office/word/2010/wordprocessingGroup" xmlns:wpi="http://schemas.microsoft.com/office/word/2010/wordprocessingInk" xmlns:wne="http://schemas.microsoft.com/office/word/2006/wordml" xmlns:wps="http://schemas.microsoft.com/office/word/2010/wordprocessingShape" mc:Ignorable="w14 wp14">
+<w:document xmlns:wpc="http://schemas.microsoft.com/office/word/2010/wordprocessingCanvas" xmlns:mo="http://schemas.microsoft.com/office/mac/office/2008/main" xmlns:mc="http://schemas.openxmlformats.org/markup-compatibility/2006" xmlns:mv="urn:schemas-microsoft-com:mac:vml" xmlns:o="urn:schemas-microsoft-com:office:office" xmlns:r="http://schemas.openxmlformats.org/officeDocument/2006/relationships" xmlns:m="http://schemas.openxmlformats.org/officeDocument/2006/math" xmlns:v="urn:schemas-microsoft-com:vml" xmlns:wp14="http://schemas.microsoft.com/office/word/2010/wordprocessingDrawing" xmlns:wp="http://schemas.openxmlformats.org/drawingml/2006/wordprocessingDrawing" xmlns:w10="urn:schemas-microsoft-com:office:word" xmlns:w="http://schemas.openxmlformats.org/wordprocessingml/2006/main" xmlns:w14="http://schemas.microsoft.com/office/word/2010/wordml" xmlns:w15="http://schemas.microsoft.com/office/word/2012/wordml" xmlns:wpg="http://schemas.microsoft.com/office/word/2010/wordprocessingGroup" xmlns:wpi="http://schemas.microsoft.com/office/word/2010/wordprocessingInk" xmlns:wne="http://schemas.microsoft.com/office/word/2006/wordml" xmlns:wps="http://schemas.microsoft.com/office/word/2010/wordprocessingShape" mc:Ignorable="w14 w15 wp14">
   <w:body>
     <w:p>
       <w:pPr>
@@ -53,7 +53,6 @@
           <w:rFonts w:ascii="Times New Roman" w:hAnsi="Times New Roman"/>
         </w:rPr>
       </w:pPr>
-      <w:proofErr w:type="spellStart"/>
       <w:r>
         <w:rPr>
           <w:rFonts w:ascii="Times New Roman" w:hAnsi="Times New Roman"/>
@@ -61,7 +60,6 @@
         </w:rPr>
         <w:t>SEERaBomb</w:t>
       </w:r>
-      <w:proofErr w:type="spellEnd"/>
       <w:r>
         <w:rPr>
           <w:rFonts w:ascii="Times New Roman" w:hAnsi="Times New Roman"/>
@@ -116,7 +114,7 @@
         </w:rPr>
         <w:t xml:space="preserve"> </w:t>
       </w:r>
-      <w:hyperlink r:id="rId10" w:history="1">
+      <w:hyperlink r:id="rId9" w:history="1">
         <w:r>
           <w:rPr>
             <w:rStyle w:val="Hyperlink"/>
@@ -339,7 +337,174 @@
         <w:rPr>
           <w:rFonts w:ascii="Times New Roman" w:hAnsi="Times New Roman"/>
         </w:rPr>
-        <w:t xml:space="preserve">A-bomb survivor data from </w:t>
+        <w:t xml:space="preserve">The </w:t>
+      </w:r>
+      <w:r>
+        <w:rPr>
+          <w:rFonts w:ascii="Times New Roman" w:hAnsi="Times New Roman"/>
+        </w:rPr>
+        <w:t>A-bomb survivor data</w:t>
+      </w:r>
+      <w:r>
+        <w:rPr>
+          <w:rFonts w:ascii="Times New Roman" w:hAnsi="Times New Roman"/>
+        </w:rPr>
+        <w:t xml:space="preserve"> files </w:t>
+      </w:r>
+      <w:r>
+        <w:rPr>
+          <w:rFonts w:ascii="Courier New" w:hAnsi="Courier New" w:cs="Courier New"/>
+        </w:rPr>
+        <w:t>lsshempy.csv</w:t>
+      </w:r>
+      <w:r>
+        <w:rPr>
+          <w:rFonts w:ascii="Times New Roman" w:hAnsi="Times New Roman"/>
+        </w:rPr>
+        <w:t xml:space="preserve"> and </w:t>
+      </w:r>
+      <w:r>
+        <w:rPr>
+          <w:rFonts w:ascii="Courier New" w:hAnsi="Courier New" w:cs="Courier New"/>
+        </w:rPr>
+        <w:t>lssinc07.csv</w:t>
+      </w:r>
+      <w:r>
+        <w:rPr>
+          <w:rFonts w:ascii="Times New Roman" w:hAnsi="Times New Roman"/>
+        </w:rPr>
+        <w:t xml:space="preserve"> </w:t>
+      </w:r>
+      <w:r>
+        <w:rPr>
+          <w:rFonts w:ascii="Times New Roman" w:hAnsi="Times New Roman"/>
+        </w:rPr>
+        <w:t xml:space="preserve">obtained from </w:t>
+      </w:r>
+      <w:r>
+        <w:rPr>
+          <w:rFonts w:ascii="Times New Roman" w:hAnsi="Times New Roman"/>
+        </w:rPr>
+        <w:t>the Radiation Effects Research Foundation (RERF)</w:t>
+      </w:r>
+      <w:r>
+        <w:rPr>
+          <w:rFonts w:ascii="Times New Roman" w:hAnsi="Times New Roman"/>
+        </w:rPr>
+        <w:t xml:space="preserve"> by following the links </w:t>
+      </w:r>
+      <w:r>
+        <w:rPr>
+          <w:rFonts w:ascii="Times New Roman" w:hAnsi="Times New Roman"/>
+        </w:rPr>
+        <w:t xml:space="preserve"> “</w:t>
+      </w:r>
+      <w:r>
+        <w:rPr>
+          <w:rFonts w:ascii="Times New Roman" w:hAnsi="Times New Roman"/>
+          <w:i/>
+        </w:rPr>
+        <w:t>The incidence of leukemia, lymphoma and multiple myeloma among atomic bomb survivors: 1950-2001</w:t>
+      </w:r>
+      <w:r>
+        <w:rPr>
+          <w:rFonts w:ascii="Times New Roman" w:hAnsi="Times New Roman"/>
+        </w:rPr>
+        <w:t>” and “</w:t>
+      </w:r>
+      <w:r>
+        <w:rPr>
+          <w:rFonts w:ascii="Times New Roman" w:hAnsi="Times New Roman"/>
+          <w:i/>
+        </w:rPr>
+        <w:t>Life Span Study Cancer Incidence Data, 1958-1998</w:t>
+      </w:r>
+      <w:r>
+        <w:rPr>
+          <w:rFonts w:ascii="Times New Roman" w:hAnsi="Times New Roman"/>
+        </w:rPr>
+        <w:t xml:space="preserve">” </w:t>
+      </w:r>
+      <w:r>
+        <w:rPr>
+          <w:rFonts w:ascii="Times New Roman" w:hAnsi="Times New Roman"/>
+        </w:rPr>
+        <w:t>at</w:t>
+      </w:r>
+      <w:r>
+        <w:rPr>
+          <w:rFonts w:ascii="Times New Roman" w:hAnsi="Times New Roman"/>
+        </w:rPr>
+        <w:t xml:space="preserve"> </w:t>
+      </w:r>
+      <w:hyperlink r:id="rId10" w:history="1">
+        <w:r>
+          <w:rPr>
+            <w:rStyle w:val="Hyperlink"/>
+            <w:rFonts w:ascii="Times New Roman" w:hAnsi="Times New Roman"/>
+          </w:rPr>
+          <w:t>http://www.rerf.jp/library/dl_e/index.html</w:t>
+        </w:r>
+      </w:hyperlink>
+      <w:r>
+        <w:rPr>
+          <w:rFonts w:ascii="Times New Roman" w:hAnsi="Times New Roman"/>
+        </w:rPr>
+        <w:t xml:space="preserve"> </w:t>
+      </w:r>
+      <w:r>
+        <w:rPr>
+          <w:rFonts w:ascii="Times New Roman" w:hAnsi="Times New Roman"/>
+        </w:rPr>
+        <w:t>should similarly be p</w:t>
+      </w:r>
+      <w:r>
+        <w:rPr>
+          <w:rFonts w:ascii="Times New Roman" w:hAnsi="Times New Roman"/>
+        </w:rPr>
+        <w:t>laced in</w:t>
+      </w:r>
+      <w:r>
+        <w:rPr>
+          <w:rFonts w:ascii="Times New Roman" w:hAnsi="Times New Roman"/>
+        </w:rPr>
+        <w:t>to</w:t>
+      </w:r>
+      <w:r>
+        <w:rPr>
+          <w:rFonts w:ascii="Times New Roman" w:hAnsi="Times New Roman"/>
+        </w:rPr>
+        <w:t xml:space="preserve"> ~</w:t>
+      </w:r>
+      <w:r>
+        <w:rPr>
+          <w:rFonts w:ascii="Courier New" w:hAnsi="Courier New" w:cs="Courier New"/>
+        </w:rPr>
+        <w:t>/data/abomb</w:t>
+      </w:r>
+      <w:r>
+        <w:rPr>
+          <w:rFonts w:ascii="Times New Roman" w:hAnsi="Times New Roman"/>
+        </w:rPr>
+        <w:t>.</w:t>
+      </w:r>
+      <w:r>
+        <w:rPr>
+          <w:rFonts w:ascii="Times New Roman" w:hAnsi="Times New Roman"/>
+        </w:rPr>
+        <w:t xml:space="preserve"> </w:t>
+      </w:r>
+      <w:r>
+        <w:rPr>
+          <w:rFonts w:ascii="Times New Roman" w:hAnsi="Times New Roman"/>
+        </w:rPr>
+        <w:t xml:space="preserve">For mortality relative risk time course calculations, it is also necessary to </w:t>
+      </w:r>
+      <w:r>
+        <w:rPr>
+          <w:rFonts w:ascii="Times New Roman" w:hAnsi="Times New Roman"/>
+        </w:rPr>
+        <w:t xml:space="preserve">obtain a human mortality database username and password from </w:t>
       </w:r>
       <w:hyperlink r:id="rId11" w:history="1">
         <w:r>
@@ -347,73 +512,148 @@
             <w:rStyle w:val="Hyperlink"/>
             <w:rFonts w:ascii="Times New Roman" w:hAnsi="Times New Roman"/>
           </w:rPr>
-          <w:t>http://www.rerf.jp/libr</w:t>
-        </w:r>
-        <w:bookmarkStart w:id="0" w:name="_GoBack"/>
-        <w:bookmarkEnd w:id="0"/>
-        <w:r>
-          <w:rPr>
-            <w:rStyle w:val="Hyperlink"/>
-            <w:rFonts w:ascii="Times New Roman" w:hAnsi="Times New Roman"/>
-          </w:rPr>
-          <w:t>ary/dl_e/index.html</w:t>
+          <w:t>http://www.mortality.org/</w:t>
         </w:r>
       </w:hyperlink>
       <w:r>
         <w:rPr>
           <w:rFonts w:ascii="Times New Roman" w:hAnsi="Times New Roman"/>
         </w:rPr>
+        <w:t>.</w:t>
+      </w:r>
+      <w:r>
+        <w:rPr>
+          <w:rFonts w:ascii="Times New Roman" w:hAnsi="Times New Roman"/>
+        </w:rPr>
         <w:t xml:space="preserve"> </w:t>
       </w:r>
       <w:r>
         <w:rPr>
           <w:rFonts w:ascii="Times New Roman" w:hAnsi="Times New Roman"/>
         </w:rPr>
-        <w:t>should similarly be p</w:t>
-      </w:r>
-      <w:r>
-        <w:rPr>
-          <w:rFonts w:ascii="Times New Roman" w:hAnsi="Times New Roman"/>
-        </w:rPr>
-        <w:t>laced in</w:t>
-      </w:r>
-      <w:r>
-        <w:rPr>
-          <w:rFonts w:ascii="Times New Roman" w:hAnsi="Times New Roman"/>
-        </w:rPr>
-        <w:t>to</w:t>
-      </w:r>
-      <w:r>
-        <w:rPr>
-          <w:rFonts w:ascii="Times New Roman" w:hAnsi="Times New Roman"/>
-        </w:rPr>
-        <w:t xml:space="preserve"> ~</w:t>
-      </w:r>
-      <w:r>
+        <w:t xml:space="preserve">You should then </w:t>
+      </w:r>
+      <w:r>
+        <w:rPr>
+          <w:rFonts w:ascii="Times New Roman" w:hAnsi="Times New Roman"/>
+        </w:rPr>
+        <w:t>run</w:t>
+      </w:r>
+      <w:r>
+        <w:rPr>
+          <w:rFonts w:ascii="Times New Roman" w:hAnsi="Times New Roman"/>
+        </w:rPr>
+        <w:t xml:space="preserve"> this:</w:t>
+      </w:r>
+    </w:p>
+    <w:p>
+      <w:pPr>
+        <w:spacing w:before="40" w:line="276" w:lineRule="auto"/>
         <w:rPr>
           <w:rFonts w:ascii="Courier New" w:hAnsi="Courier New" w:cs="Courier New"/>
         </w:rPr>
-        <w:t>/data/</w:t>
-      </w:r>
-      <w:proofErr w:type="spellStart"/>
+      </w:pPr>
       <w:r>
         <w:rPr>
           <w:rFonts w:ascii="Courier New" w:hAnsi="Courier New" w:cs="Courier New"/>
         </w:rPr>
-        <w:t>abomb</w:t>
-      </w:r>
-      <w:proofErr w:type="spellEnd"/>
-      <w:r>
-        <w:rPr>
-          <w:rFonts w:ascii="Times New Roman" w:hAnsi="Times New Roman"/>
-        </w:rPr>
-        <w:t>.</w:t>
-      </w:r>
-      <w:r>
-        <w:rPr>
-          <w:rFonts w:ascii="Times New Roman" w:hAnsi="Times New Roman"/>
-        </w:rPr>
-        <w:t xml:space="preserve">  Use of these defaults will simplify running scripts.</w:t>
+        <w:t>install.packages("demography") #if not already installed</w:t>
+      </w:r>
+    </w:p>
+    <w:p>
+      <w:pPr>
+        <w:spacing w:before="40" w:line="276" w:lineRule="auto"/>
+        <w:rPr>
+          <w:rFonts w:ascii="Courier New" w:hAnsi="Courier New" w:cs="Courier New"/>
+        </w:rPr>
+      </w:pPr>
+      <w:r>
+        <w:rPr>
+          <w:rFonts w:ascii="Courier New" w:hAnsi="Courier New" w:cs="Courier New"/>
+        </w:rPr>
+        <w:t>library(demography)</w:t>
+      </w:r>
+    </w:p>
+    <w:p>
+      <w:pPr>
+        <w:spacing w:before="40" w:line="276" w:lineRule="auto"/>
+        <w:rPr>
+          <w:rFonts w:ascii="Courier New" w:hAnsi="Courier New" w:cs="Courier New"/>
+        </w:rPr>
+      </w:pPr>
+      <w:r>
+        <w:rPr>
+          <w:rFonts w:ascii="Courier New" w:hAnsi="Courier New" w:cs="Courier New"/>
+        </w:rPr>
+        <w:t>mrt=hmd.mx("USA", "username", "password")$rate # sub in your info</w:t>
+      </w:r>
+    </w:p>
+    <w:p>
+      <w:pPr>
+        <w:spacing w:before="40" w:line="276" w:lineRule="auto"/>
+        <w:rPr>
+          <w:rFonts w:ascii="Courier New" w:hAnsi="Courier New" w:cs="Courier New"/>
+        </w:rPr>
+      </w:pPr>
+      <w:r>
+        <w:rPr>
+          <w:rFonts w:ascii="Courier New" w:hAnsi="Courier New" w:cs="Courier New"/>
+        </w:rPr>
+        <w:t>if(!dir.exists("~/data/usMort")) dir.create("~/data/usMort")</w:t>
+      </w:r>
+    </w:p>
+    <w:p>
+      <w:pPr>
+        <w:spacing w:before="40" w:line="276" w:lineRule="auto"/>
+        <w:rPr>
+          <w:rFonts w:ascii="Courier New" w:hAnsi="Courier New" w:cs="Courier New"/>
+        </w:rPr>
+      </w:pPr>
+      <w:r>
+        <w:rPr>
+          <w:rFonts w:ascii="Courier New" w:hAnsi="Courier New" w:cs="Courier New"/>
+        </w:rPr>
+        <w:t>save(mrt,file="~/data/usMort/mrt.RData")</w:t>
+      </w:r>
+    </w:p>
+    <w:p>
+      <w:pPr>
+        <w:spacing w:before="40"/>
+        <w:rPr>
+          <w:rFonts w:ascii="Times New Roman" w:hAnsi="Times New Roman"/>
+        </w:rPr>
+      </w:pPr>
+      <w:r>
+        <w:rPr>
+          <w:rFonts w:ascii="Times New Roman" w:hAnsi="Times New Roman"/>
+        </w:rPr>
+        <w:t xml:space="preserve">at the R prompt. </w:t>
+      </w:r>
+      <w:r>
+        <w:rPr>
+          <w:rFonts w:ascii="Times New Roman" w:hAnsi="Times New Roman"/>
+        </w:rPr>
+        <w:t xml:space="preserve">Use of these </w:t>
+      </w:r>
+      <w:r>
+        <w:rPr>
+          <w:rFonts w:ascii="Times New Roman" w:hAnsi="Times New Roman"/>
+        </w:rPr>
+        <w:t>standard/</w:t>
+      </w:r>
+      <w:bookmarkStart w:id="0" w:name="_GoBack"/>
+      <w:bookmarkEnd w:id="0"/>
+      <w:r>
+        <w:rPr>
+          <w:rFonts w:ascii="Times New Roman" w:hAnsi="Times New Roman"/>
+        </w:rPr>
+        <w:t>default file locations</w:t>
+      </w:r>
+      <w:r>
+        <w:rPr>
+          <w:rFonts w:ascii="Times New Roman" w:hAnsi="Times New Roman"/>
+        </w:rPr>
+        <w:t xml:space="preserve"> will simplify running scripts.</w:t>
       </w:r>
     </w:p>
     <w:sectPr>
@@ -428,7 +668,7 @@
 </file>
 
 <file path=word/endnotes.xml><?xml version="1.0" encoding="utf-8"?>
-<w:endnotes xmlns:wpc="http://schemas.microsoft.com/office/word/2010/wordprocessingCanvas" xmlns:mo="http://schemas.microsoft.com/office/mac/office/2008/main" xmlns:mc="http://schemas.openxmlformats.org/markup-compatibility/2006" xmlns:mv="urn:schemas-microsoft-com:mac:vml" xmlns:o="urn:schemas-microsoft-com:office:office" xmlns:r="http://schemas.openxmlformats.org/officeDocument/2006/relationships" xmlns:m="http://schemas.openxmlformats.org/officeDocument/2006/math" xmlns:v="urn:schemas-microsoft-com:vml" xmlns:wp14="http://schemas.microsoft.com/office/word/2010/wordprocessingDrawing" xmlns:wp="http://schemas.openxmlformats.org/drawingml/2006/wordprocessingDrawing" xmlns:w10="urn:schemas-microsoft-com:office:word" xmlns:w="http://schemas.openxmlformats.org/wordprocessingml/2006/main" xmlns:w14="http://schemas.microsoft.com/office/word/2010/wordml" xmlns:wpg="http://schemas.microsoft.com/office/word/2010/wordprocessingGroup" xmlns:wpi="http://schemas.microsoft.com/office/word/2010/wordprocessingInk" xmlns:wne="http://schemas.microsoft.com/office/word/2006/wordml" xmlns:wps="http://schemas.microsoft.com/office/word/2010/wordprocessingShape" mc:Ignorable="w14 wp14">
+<w:endnotes xmlns:wpc="http://schemas.microsoft.com/office/word/2010/wordprocessingCanvas" xmlns:mo="http://schemas.microsoft.com/office/mac/office/2008/main" xmlns:mc="http://schemas.openxmlformats.org/markup-compatibility/2006" xmlns:mv="urn:schemas-microsoft-com:mac:vml" xmlns:o="urn:schemas-microsoft-com:office:office" xmlns:r="http://schemas.openxmlformats.org/officeDocument/2006/relationships" xmlns:m="http://schemas.openxmlformats.org/officeDocument/2006/math" xmlns:v="urn:schemas-microsoft-com:vml" xmlns:wp14="http://schemas.microsoft.com/office/word/2010/wordprocessingDrawing" xmlns:wp="http://schemas.openxmlformats.org/drawingml/2006/wordprocessingDrawing" xmlns:w10="urn:schemas-microsoft-com:office:word" xmlns:w="http://schemas.openxmlformats.org/wordprocessingml/2006/main" xmlns:w14="http://schemas.microsoft.com/office/word/2010/wordml" xmlns:w15="http://schemas.microsoft.com/office/word/2012/wordml" xmlns:wpg="http://schemas.microsoft.com/office/word/2010/wordprocessingGroup" xmlns:wpi="http://schemas.microsoft.com/office/word/2010/wordprocessingInk" xmlns:wne="http://schemas.microsoft.com/office/word/2006/wordml" xmlns:wps="http://schemas.microsoft.com/office/word/2010/wordprocessingShape" mc:Ignorable="w14 w15 wp14">
   <w:endnote w:type="separator" w:id="-1">
     <w:p>
       <w:r>
@@ -447,7 +687,7 @@
 </file>
 
 <file path=word/footnotes.xml><?xml version="1.0" encoding="utf-8"?>
-<w:footnotes xmlns:wpc="http://schemas.microsoft.com/office/word/2010/wordprocessingCanvas" xmlns:mo="http://schemas.microsoft.com/office/mac/office/2008/main" xmlns:mc="http://schemas.openxmlformats.org/markup-compatibility/2006" xmlns:mv="urn:schemas-microsoft-com:mac:vml" xmlns:o="urn:schemas-microsoft-com:office:office" xmlns:r="http://schemas.openxmlformats.org/officeDocument/2006/relationships" xmlns:m="http://schemas.openxmlformats.org/officeDocument/2006/math" xmlns:v="urn:schemas-microsoft-com:vml" xmlns:wp14="http://schemas.microsoft.com/office/word/2010/wordprocessingDrawing" xmlns:wp="http://schemas.openxmlformats.org/drawingml/2006/wordprocessingDrawing" xmlns:w10="urn:schemas-microsoft-com:office:word" xmlns:w="http://schemas.openxmlformats.org/wordprocessingml/2006/main" xmlns:w14="http://schemas.microsoft.com/office/word/2010/wordml" xmlns:wpg="http://schemas.microsoft.com/office/word/2010/wordprocessingGroup" xmlns:wpi="http://schemas.microsoft.com/office/word/2010/wordprocessingInk" xmlns:wne="http://schemas.microsoft.com/office/word/2006/wordml" xmlns:wps="http://schemas.microsoft.com/office/word/2010/wordprocessingShape" mc:Ignorable="w14 wp14">
+<w:footnotes xmlns:wpc="http://schemas.microsoft.com/office/word/2010/wordprocessingCanvas" xmlns:mo="http://schemas.microsoft.com/office/mac/office/2008/main" xmlns:mc="http://schemas.openxmlformats.org/markup-compatibility/2006" xmlns:mv="urn:schemas-microsoft-com:mac:vml" xmlns:o="urn:schemas-microsoft-com:office:office" xmlns:r="http://schemas.openxmlformats.org/officeDocument/2006/relationships" xmlns:m="http://schemas.openxmlformats.org/officeDocument/2006/math" xmlns:v="urn:schemas-microsoft-com:vml" xmlns:wp14="http://schemas.microsoft.com/office/word/2010/wordprocessingDrawing" xmlns:wp="http://schemas.openxmlformats.org/drawingml/2006/wordprocessingDrawing" xmlns:w10="urn:schemas-microsoft-com:office:word" xmlns:w="http://schemas.openxmlformats.org/wordprocessingml/2006/main" xmlns:w14="http://schemas.microsoft.com/office/word/2010/wordml" xmlns:w15="http://schemas.microsoft.com/office/word/2012/wordml" xmlns:wpg="http://schemas.microsoft.com/office/word/2010/wordprocessingGroup" xmlns:wpi="http://schemas.microsoft.com/office/word/2010/wordprocessingInk" xmlns:wne="http://schemas.microsoft.com/office/word/2006/wordml" xmlns:wps="http://schemas.microsoft.com/office/word/2010/wordprocessingShape" mc:Ignorable="w14 w15 wp14">
   <w:footnote w:type="separator" w:id="-1">
     <w:p>
       <w:r>
@@ -466,7 +706,7 @@
 </file>
 
 <file path=word/header1.xml><?xml version="1.0" encoding="utf-8"?>
-<w:hdr xmlns:wpc="http://schemas.microsoft.com/office/word/2010/wordprocessingCanvas" xmlns:mo="http://schemas.microsoft.com/office/mac/office/2008/main" xmlns:mc="http://schemas.openxmlformats.org/markup-compatibility/2006" xmlns:mv="urn:schemas-microsoft-com:mac:vml" xmlns:o="urn:schemas-microsoft-com:office:office" xmlns:r="http://schemas.openxmlformats.org/officeDocument/2006/relationships" xmlns:m="http://schemas.openxmlformats.org/officeDocument/2006/math" xmlns:v="urn:schemas-microsoft-com:vml" xmlns:wp14="http://schemas.microsoft.com/office/word/2010/wordprocessingDrawing" xmlns:wp="http://schemas.openxmlformats.org/drawingml/2006/wordprocessingDrawing" xmlns:w10="urn:schemas-microsoft-com:office:word" xmlns:w="http://schemas.openxmlformats.org/wordprocessingml/2006/main" xmlns:w14="http://schemas.microsoft.com/office/word/2010/wordml" xmlns:wpg="http://schemas.microsoft.com/office/word/2010/wordprocessingGroup" xmlns:wpi="http://schemas.microsoft.com/office/word/2010/wordprocessingInk" xmlns:wne="http://schemas.microsoft.com/office/word/2006/wordml" xmlns:wps="http://schemas.microsoft.com/office/word/2010/wordprocessingShape" mc:Ignorable="w14 wp14">
+<w:hdr xmlns:wpc="http://schemas.microsoft.com/office/word/2010/wordprocessingCanvas" xmlns:mo="http://schemas.microsoft.com/office/mac/office/2008/main" xmlns:mc="http://schemas.openxmlformats.org/markup-compatibility/2006" xmlns:mv="urn:schemas-microsoft-com:mac:vml" xmlns:o="urn:schemas-microsoft-com:office:office" xmlns:r="http://schemas.openxmlformats.org/officeDocument/2006/relationships" xmlns:m="http://schemas.openxmlformats.org/officeDocument/2006/math" xmlns:v="urn:schemas-microsoft-com:vml" xmlns:wp14="http://schemas.microsoft.com/office/word/2010/wordprocessingDrawing" xmlns:wp="http://schemas.openxmlformats.org/drawingml/2006/wordprocessingDrawing" xmlns:w10="urn:schemas-microsoft-com:office:word" xmlns:w="http://schemas.openxmlformats.org/wordprocessingml/2006/main" xmlns:w14="http://schemas.microsoft.com/office/word/2010/wordml" xmlns:w15="http://schemas.microsoft.com/office/word/2012/wordml" xmlns:wpg="http://schemas.microsoft.com/office/word/2010/wordprocessingGroup" xmlns:wpi="http://schemas.microsoft.com/office/word/2010/wordprocessingInk" xmlns:wne="http://schemas.microsoft.com/office/word/2006/wordml" xmlns:wps="http://schemas.microsoft.com/office/word/2010/wordprocessingShape" mc:Ignorable="w14 w15 wp14">
   <w:p>
     <w:pPr>
       <w:pStyle w:val="Header"/>
@@ -477,7 +717,7 @@
 </file>
 
 <file path=word/numbering.xml><?xml version="1.0" encoding="utf-8"?>
-<w:numbering xmlns:wpc="http://schemas.microsoft.com/office/word/2010/wordprocessingCanvas" xmlns:mo="http://schemas.microsoft.com/office/mac/office/2008/main" xmlns:mc="http://schemas.openxmlformats.org/markup-compatibility/2006" xmlns:mv="urn:schemas-microsoft-com:mac:vml" xmlns:o="urn:schemas-microsoft-com:office:office" xmlns:r="http://schemas.openxmlformats.org/officeDocument/2006/relationships" xmlns:m="http://schemas.openxmlformats.org/officeDocument/2006/math" xmlns:v="urn:schemas-microsoft-com:vml" xmlns:wp14="http://schemas.microsoft.com/office/word/2010/wordprocessingDrawing" xmlns:wp="http://schemas.openxmlformats.org/drawingml/2006/wordprocessingDrawing" xmlns:w10="urn:schemas-microsoft-com:office:word" xmlns:w="http://schemas.openxmlformats.org/wordprocessingml/2006/main" xmlns:w14="http://schemas.microsoft.com/office/word/2010/wordml" xmlns:wpg="http://schemas.microsoft.com/office/word/2010/wordprocessingGroup" xmlns:wpi="http://schemas.microsoft.com/office/word/2010/wordprocessingInk" xmlns:wne="http://schemas.microsoft.com/office/word/2006/wordml" xmlns:wps="http://schemas.microsoft.com/office/word/2010/wordprocessingShape" mc:Ignorable="w14 wp14">
+<w:numbering xmlns:wpc="http://schemas.microsoft.com/office/word/2010/wordprocessingCanvas" xmlns:mo="http://schemas.microsoft.com/office/mac/office/2008/main" xmlns:mc="http://schemas.openxmlformats.org/markup-compatibility/2006" xmlns:mv="urn:schemas-microsoft-com:mac:vml" xmlns:o="urn:schemas-microsoft-com:office:office" xmlns:r="http://schemas.openxmlformats.org/officeDocument/2006/relationships" xmlns:m="http://schemas.openxmlformats.org/officeDocument/2006/math" xmlns:v="urn:schemas-microsoft-com:vml" xmlns:wp14="http://schemas.microsoft.com/office/word/2010/wordprocessingDrawing" xmlns:wp="http://schemas.openxmlformats.org/drawingml/2006/wordprocessingDrawing" xmlns:w10="urn:schemas-microsoft-com:office:word" xmlns:w="http://schemas.openxmlformats.org/wordprocessingml/2006/main" xmlns:w14="http://schemas.microsoft.com/office/word/2010/wordml" xmlns:w15="http://schemas.microsoft.com/office/word/2012/wordml" xmlns:wpg="http://schemas.microsoft.com/office/word/2010/wordprocessingGroup" xmlns:wpi="http://schemas.microsoft.com/office/word/2010/wordprocessingInk" xmlns:wne="http://schemas.microsoft.com/office/word/2006/wordml" xmlns:wps="http://schemas.microsoft.com/office/word/2010/wordprocessingShape" mc:Ignorable="w14 w15 wp14">
   <w:abstractNum w:abstractNumId="0">
     <w:nsid w:val="0ED35F79"/>
     <w:multiLevelType w:val="multilevel"/>
@@ -1581,7 +1821,7 @@
 </file>
 
 <file path=word/styles.xml><?xml version="1.0" encoding="utf-8"?>
-<w:styles xmlns:mc="http://schemas.openxmlformats.org/markup-compatibility/2006" xmlns:r="http://schemas.openxmlformats.org/officeDocument/2006/relationships" xmlns:w="http://schemas.openxmlformats.org/wordprocessingml/2006/main" xmlns:w14="http://schemas.microsoft.com/office/word/2010/wordml" mc:Ignorable="w14">
+<w:styles xmlns:mc="http://schemas.openxmlformats.org/markup-compatibility/2006" xmlns:r="http://schemas.openxmlformats.org/officeDocument/2006/relationships" xmlns:w="http://schemas.openxmlformats.org/wordprocessingml/2006/main" xmlns:w14="http://schemas.microsoft.com/office/word/2010/wordml" xmlns:w15="http://schemas.microsoft.com/office/word/2012/wordml" mc:Ignorable="w14 w15">
   <w:docDefaults>
     <w:rPrDefault>
       <w:rPr>
@@ -1597,740 +1837,389 @@
       </w:pPr>
     </w:pPrDefault>
   </w:docDefaults>
-  <w:latentStyles w:defLockedState="0" w:defUIPriority="99" w:defSemiHidden="1" w:defUnhideWhenUsed="1" w:defQFormat="0" w:count="276">
-    <w:lsdException w:name="Normal" w:semiHidden="0" w:uiPriority="0" w:unhideWhenUsed="0" w:qFormat="1"/>
-    <w:lsdException w:name="heading 1" w:semiHidden="0" w:uiPriority="9" w:unhideWhenUsed="0" w:qFormat="1"/>
-    <w:lsdException w:name="heading 2" w:uiPriority="9" w:qFormat="1"/>
-    <w:lsdException w:name="heading 3" w:uiPriority="9" w:qFormat="1"/>
-    <w:lsdException w:name="heading 4" w:uiPriority="9" w:qFormat="1"/>
-    <w:lsdException w:name="heading 5" w:uiPriority="9" w:qFormat="1"/>
-    <w:lsdException w:name="heading 6" w:uiPriority="9" w:qFormat="1"/>
-    <w:lsdException w:name="heading 7" w:uiPriority="9" w:qFormat="1"/>
-    <w:lsdException w:name="heading 8" w:uiPriority="9" w:qFormat="1"/>
-    <w:lsdException w:name="heading 9" w:uiPriority="9" w:qFormat="1"/>
-    <w:lsdException w:name="toc 1" w:uiPriority="39" w:qFormat="1"/>
-    <w:lsdException w:name="toc 2" w:uiPriority="39" w:qFormat="1"/>
-    <w:lsdException w:name="toc 3" w:uiPriority="39" w:qFormat="1"/>
-    <w:lsdException w:name="toc 4" w:uiPriority="39"/>
-    <w:lsdException w:name="toc 5" w:uiPriority="39"/>
-    <w:lsdException w:name="toc 6" w:uiPriority="39"/>
-    <w:lsdException w:name="toc 7" w:uiPriority="39"/>
-    <w:lsdException w:name="toc 8" w:uiPriority="39"/>
-    <w:lsdException w:name="toc 9" w:uiPriority="39"/>
-    <w:lsdException w:name="caption" w:uiPriority="35" w:qFormat="1"/>
-    <w:lsdException w:name="Title" w:semiHidden="0" w:uiPriority="10" w:unhideWhenUsed="0"/>
-    <w:lsdException w:name="Default Paragraph Font" w:uiPriority="1"/>
-    <w:lsdException w:name="Subtitle" w:semiHidden="0" w:uiPriority="11" w:unhideWhenUsed="0"/>
-    <w:lsdException w:name="Strong" w:semiHidden="0" w:uiPriority="22" w:unhideWhenUsed="0" w:qFormat="1"/>
-    <w:lsdException w:name="Emphasis" w:semiHidden="0" w:uiPriority="20" w:unhideWhenUsed="0"/>
-    <w:lsdException w:name="Table Grid" w:semiHidden="0" w:uiPriority="0" w:unhideWhenUsed="0"/>
-    <w:lsdException w:name="Placeholder Text" w:unhideWhenUsed="0"/>
-    <w:lsdException w:name="No Spacing" w:semiHidden="0" w:uiPriority="1" w:unhideWhenUsed="0"/>
-    <w:lsdException w:name="Light Shading" w:semiHidden="0" w:uiPriority="60" w:unhideWhenUsed="0"/>
-    <w:lsdException w:name="Light List" w:semiHidden="0" w:uiPriority="61" w:unhideWhenUsed="0"/>
-    <w:lsdException w:name="Light Grid" w:semiHidden="0" w:uiPriority="62" w:unhideWhenUsed="0"/>
-    <w:lsdException w:name="Medium Shading 1" w:semiHidden="0" w:uiPriority="63" w:unhideWhenUsed="0"/>
-    <w:lsdException w:name="Medium Shading 2" w:semiHidden="0" w:uiPriority="64" w:unhideWhenUsed="0"/>
-    <w:lsdException w:name="Medium List 1" w:semiHidden="0" w:uiPriority="65" w:unhideWhenUsed="0"/>
-    <w:lsdException w:name="Medium List 2" w:semiHidden="0" w:uiPriority="66" w:unhideWhenUsed="0"/>
-    <w:lsdException w:name="Medium Grid 1" w:semiHidden="0" w:uiPriority="67" w:unhideWhenUsed="0"/>
-    <w:lsdException w:name="Medium Grid 2" w:semiHidden="0" w:uiPriority="68" w:unhideWhenUsed="0"/>
-    <w:lsdException w:name="Medium Grid 3" w:semiHidden="0" w:uiPriority="69" w:unhideWhenUsed="0"/>
-    <w:lsdException w:name="Dark List" w:semiHidden="0" w:uiPriority="70" w:unhideWhenUsed="0"/>
-    <w:lsdException w:name="Colorful Shading" w:semiHidden="0" w:uiPriority="71" w:unhideWhenUsed="0"/>
-    <w:lsdException w:name="Colorful List" w:semiHidden="0" w:uiPriority="72" w:unhideWhenUsed="0"/>
-    <w:lsdException w:name="Colorful Grid" w:semiHidden="0" w:uiPriority="73" w:unhideWhenUsed="0"/>
-    <w:lsdException w:name="Light Shading Accent 1" w:semiHidden="0" w:uiPriority="60" w:unhideWhenUsed="0"/>
-    <w:lsdException w:name="Light List Accent 1" w:semiHidden="0" w:uiPriority="61" w:unhideWhenUsed="0"/>
-    <w:lsdException w:name="Light Grid Accent 1" w:semiHidden="0" w:uiPriority="62" w:unhideWhenUsed="0"/>
-    <w:lsdException w:name="Medium Shading 1 Accent 1" w:semiHidden="0" w:uiPriority="63" w:unhideWhenUsed="0"/>
-    <w:lsdException w:name="Medium Shading 2 Accent 1" w:semiHidden="0" w:uiPriority="64" w:unhideWhenUsed="0"/>
-    <w:lsdException w:name="Medium List 1 Accent 1" w:semiHidden="0" w:uiPriority="65" w:unhideWhenUsed="0"/>
-    <w:lsdException w:name="Revision" w:unhideWhenUsed="0"/>
-    <w:lsdException w:name="List Paragraph" w:semiHidden="0" w:uiPriority="34" w:unhideWhenUsed="0" w:qFormat="1"/>
-    <w:lsdException w:name="Quote" w:semiHidden="0" w:uiPriority="29" w:unhideWhenUsed="0" w:qFormat="1"/>
-    <w:lsdException w:name="Intense Quote" w:semiHidden="0" w:uiPriority="30" w:unhideWhenUsed="0" w:qFormat="1"/>
-    <w:lsdException w:name="Medium List 2 Accent 1" w:semiHidden="0" w:uiPriority="66" w:unhideWhenUsed="0"/>
-    <w:lsdException w:name="Medium Grid 1 Accent 1" w:semiHidden="0" w:uiPriority="67" w:unhideWhenUsed="0"/>
-    <w:lsdException w:name="Medium Grid 2 Accent 1" w:semiHidden="0" w:uiPriority="68" w:unhideWhenUsed="0"/>
-    <w:lsdException w:name="Medium Grid 3 Accent 1" w:semiHidden="0" w:uiPriority="69" w:unhideWhenUsed="0"/>
-    <w:lsdException w:name="Dark List Accent 1" w:semiHidden="0" w:uiPriority="70" w:unhideWhenUsed="0"/>
-    <w:lsdException w:name="Colorful Shading Accent 1" w:semiHidden="0" w:uiPriority="71" w:unhideWhenUsed="0"/>
-    <w:lsdException w:name="Colorful List Accent 1" w:semiHidden="0" w:uiPriority="72" w:unhideWhenUsed="0"/>
-    <w:lsdException w:name="Colorful Grid Accent 1" w:semiHidden="0" w:uiPriority="73" w:unhideWhenUsed="0"/>
-    <w:lsdException w:name="Light Shading Accent 2" w:semiHidden="0" w:uiPriority="60" w:unhideWhenUsed="0"/>
-    <w:lsdException w:name="Light List Accent 2" w:semiHidden="0" w:uiPriority="61" w:unhideWhenUsed="0"/>
-    <w:lsdException w:name="Light Grid Accent 2" w:semiHidden="0" w:uiPriority="62" w:unhideWhenUsed="0"/>
-    <w:lsdException w:name="Medium Shading 1 Accent 2" w:semiHidden="0" w:uiPriority="63" w:unhideWhenUsed="0"/>
-    <w:lsdException w:name="Medium Shading 2 Accent 2" w:semiHidden="0" w:uiPriority="64" w:unhideWhenUsed="0"/>
-    <w:lsdException w:name="Medium List 1 Accent 2" w:semiHidden="0" w:uiPriority="65" w:unhideWhenUsed="0"/>
-    <w:lsdException w:name="Medium List 2 Accent 2" w:semiHidden="0" w:uiPriority="66" w:unhideWhenUsed="0"/>
-    <w:lsdException w:name="Medium Grid 1 Accent 2" w:semiHidden="0" w:uiPriority="67" w:unhideWhenUsed="0"/>
-    <w:lsdException w:name="Medium Grid 2 Accent 2" w:semiHidden="0" w:uiPriority="68" w:unhideWhenUsed="0"/>
-    <w:lsdException w:name="Medium Grid 3 Accent 2" w:semiHidden="0" w:uiPriority="69" w:unhideWhenUsed="0"/>
-    <w:lsdException w:name="Dark List Accent 2" w:semiHidden="0" w:uiPriority="70" w:unhideWhenUsed="0"/>
-    <w:lsdException w:name="Colorful Shading Accent 2" w:semiHidden="0" w:uiPriority="71" w:unhideWhenUsed="0"/>
-    <w:lsdException w:name="Colorful List Accent 2" w:semiHidden="0" w:uiPriority="72" w:unhideWhenUsed="0"/>
-    <w:lsdException w:name="Colorful Grid Accent 2" w:semiHidden="0" w:uiPriority="73" w:unhideWhenUsed="0"/>
-    <w:lsdException w:name="Light Shading Accent 3" w:semiHidden="0" w:uiPriority="60" w:unhideWhenUsed="0"/>
-    <w:lsdException w:name="Light List Accent 3" w:semiHidden="0" w:uiPriority="61" w:unhideWhenUsed="0"/>
-    <w:lsdException w:name="Light Grid Accent 3" w:semiHidden="0" w:uiPriority="62" w:unhideWhenUsed="0"/>
-    <w:lsdException w:name="Medium Shading 1 Accent 3" w:semiHidden="0" w:uiPriority="63" w:unhideWhenUsed="0"/>
-    <w:lsdException w:name="Medium Shading 2 Accent 3" w:semiHidden="0" w:uiPriority="64" w:unhideWhenUsed="0"/>
-    <w:lsdException w:name="Medium List 1 Accent 3" w:semiHidden="0" w:uiPriority="65" w:unhideWhenUsed="0"/>
-    <w:lsdException w:name="Medium List 2 Accent 3" w:semiHidden="0" w:uiPriority="66" w:unhideWhenUsed="0"/>
-    <w:lsdException w:name="Medium Grid 1 Accent 3" w:semiHidden="0" w:uiPriority="67" w:unhideWhenUsed="0"/>
-    <w:lsdException w:name="Medium Grid 2 Accent 3" w:semiHidden="0" w:uiPriority="68" w:unhideWhenUsed="0"/>
-    <w:lsdException w:name="Medium Grid 3 Accent 3" w:semiHidden="0" w:uiPriority="69" w:unhideWhenUsed="0"/>
-    <w:lsdException w:name="Dark List Accent 3" w:semiHidden="0" w:uiPriority="70" w:unhideWhenUsed="0"/>
-    <w:lsdException w:name="Colorful Shading Accent 3" w:semiHidden="0" w:uiPriority="71" w:unhideWhenUsed="0"/>
-    <w:lsdException w:name="Colorful List Accent 3" w:semiHidden="0" w:uiPriority="72" w:unhideWhenUsed="0"/>
-    <w:lsdException w:name="Colorful Grid Accent 3" w:semiHidden="0" w:uiPriority="73" w:unhideWhenUsed="0"/>
-    <w:lsdException w:name="Light Shading Accent 4" w:semiHidden="0" w:uiPriority="60" w:unhideWhenUsed="0"/>
-    <w:lsdException w:name="Light List Accent 4" w:semiHidden="0" w:uiPriority="61" w:unhideWhenUsed="0"/>
-    <w:lsdException w:name="Light Grid Accent 4" w:semiHidden="0" w:uiPriority="62" w:unhideWhenUsed="0"/>
-    <w:lsdException w:name="Medium Shading 1 Accent 4" w:semiHidden="0" w:uiPriority="63" w:unhideWhenUsed="0"/>
-    <w:lsdException w:name="Medium Shading 2 Accent 4" w:semiHidden="0" w:uiPriority="64" w:unhideWhenUsed="0"/>
-    <w:lsdException w:name="Medium List 1 Accent 4" w:semiHidden="0" w:uiPriority="65" w:unhideWhenUsed="0"/>
-    <w:lsdException w:name="Medium List 2 Accent 4" w:semiHidden="0" w:uiPriority="66" w:unhideWhenUsed="0"/>
-    <w:lsdException w:name="Medium Grid 1 Accent 4" w:semiHidden="0" w:uiPriority="67" w:unhideWhenUsed="0"/>
-    <w:lsdException w:name="Medium Grid 2 Accent 4" w:semiHidden="0" w:uiPriority="68" w:unhideWhenUsed="0"/>
-    <w:lsdException w:name="Medium Grid 3 Accent 4" w:semiHidden="0" w:uiPriority="69" w:unhideWhenUsed="0"/>
-    <w:lsdException w:name="Dark List Accent 4" w:semiHidden="0" w:uiPriority="70" w:unhideWhenUsed="0"/>
-    <w:lsdException w:name="Colorful Shading Accent 4" w:semiHidden="0" w:uiPriority="71" w:unhideWhenUsed="0"/>
-    <w:lsdException w:name="Colorful List Accent 4" w:semiHidden="0" w:uiPriority="72" w:unhideWhenUsed="0"/>
-    <w:lsdException w:name="Colorful Grid Accent 4" w:semiHidden="0" w:uiPriority="73" w:unhideWhenUsed="0"/>
-    <w:lsdException w:name="Light Shading Accent 5" w:semiHidden="0" w:uiPriority="60" w:unhideWhenUsed="0"/>
-    <w:lsdException w:name="Light List Accent 5" w:semiHidden="0" w:uiPriority="61" w:unhideWhenUsed="0"/>
-    <w:lsdException w:name="Light Grid Accent 5" w:semiHidden="0" w:uiPriority="62" w:unhideWhenUsed="0"/>
-    <w:lsdException w:name="Medium Shading 1 Accent 5" w:semiHidden="0" w:uiPriority="63" w:unhideWhenUsed="0"/>
-    <w:lsdException w:name="Medium Shading 2 Accent 5" w:semiHidden="0" w:uiPriority="64" w:unhideWhenUsed="0"/>
-    <w:lsdException w:name="Medium List 1 Accent 5" w:semiHidden="0" w:uiPriority="65" w:unhideWhenUsed="0"/>
-    <w:lsdException w:name="Medium List 2 Accent 5" w:semiHidden="0" w:uiPriority="66" w:unhideWhenUsed="0"/>
-    <w:lsdException w:name="Medium Grid 1 Accent 5" w:semiHidden="0" w:uiPriority="67" w:unhideWhenUsed="0"/>
-    <w:lsdException w:name="Medium Grid 2 Accent 5" w:semiHidden="0" w:uiPriority="68" w:unhideWhenUsed="0"/>
-    <w:lsdException w:name="Medium Grid 3 Accent 5" w:semiHidden="0" w:uiPriority="69" w:unhideWhenUsed="0"/>
-    <w:lsdException w:name="Dark List Accent 5" w:semiHidden="0" w:uiPriority="70" w:unhideWhenUsed="0"/>
-    <w:lsdException w:name="Colorful Shading Accent 5" w:semiHidden="0" w:uiPriority="71" w:unhideWhenUsed="0"/>
-    <w:lsdException w:name="Colorful List Accent 5" w:semiHidden="0" w:uiPriority="72" w:unhideWhenUsed="0"/>
-    <w:lsdException w:name="Colorful Grid Accent 5" w:semiHidden="0" w:uiPriority="73" w:unhideWhenUsed="0"/>
-    <w:lsdException w:name="Light Shading Accent 6" w:semiHidden="0" w:uiPriority="60" w:unhideWhenUsed="0"/>
-    <w:lsdException w:name="Light List Accent 6" w:semiHidden="0" w:uiPriority="61" w:unhideWhenUsed="0"/>
-    <w:lsdException w:name="Light Grid Accent 6" w:semiHidden="0" w:uiPriority="62" w:unhideWhenUsed="0"/>
-    <w:lsdException w:name="Medium Shading 1 Accent 6" w:semiHidden="0" w:uiPriority="63" w:unhideWhenUsed="0"/>
-    <w:lsdException w:name="Medium Shading 2 Accent 6" w:semiHidden="0" w:uiPriority="64" w:unhideWhenUsed="0"/>
-    <w:lsdException w:name="Medium List 1 Accent 6" w:semiHidden="0" w:uiPriority="65" w:unhideWhenUsed="0"/>
-    <w:lsdException w:name="Medium List 2 Accent 6" w:semiHidden="0" w:uiPriority="66" w:unhideWhenUsed="0"/>
-    <w:lsdException w:name="Medium Grid 1 Accent 6" w:semiHidden="0" w:uiPriority="67" w:unhideWhenUsed="0"/>
-    <w:lsdException w:name="Medium Grid 2 Accent 6" w:semiHidden="0" w:uiPriority="68" w:unhideWhenUsed="0"/>
-    <w:lsdException w:name="Medium Grid 3 Accent 6" w:semiHidden="0" w:uiPriority="69" w:unhideWhenUsed="0"/>
-    <w:lsdException w:name="Dark List Accent 6" w:semiHidden="0" w:uiPriority="70" w:unhideWhenUsed="0"/>
-    <w:lsdException w:name="Colorful Shading Accent 6" w:semiHidden="0" w:uiPriority="71" w:unhideWhenUsed="0"/>
-    <w:lsdException w:name="Colorful List Accent 6" w:semiHidden="0" w:uiPriority="72" w:unhideWhenUsed="0"/>
-    <w:lsdException w:name="Colorful Grid Accent 6" w:semiHidden="0" w:uiPriority="73" w:unhideWhenUsed="0"/>
-    <w:lsdException w:name="Subtle Emphasis" w:semiHidden="0" w:uiPriority="19" w:unhideWhenUsed="0"/>
-    <w:lsdException w:name="Intense Emphasis" w:semiHidden="0" w:uiPriority="21" w:unhideWhenUsed="0" w:qFormat="1"/>
-    <w:lsdException w:name="Subtle Reference" w:semiHidden="0" w:uiPriority="31" w:unhideWhenUsed="0" w:qFormat="1"/>
-    <w:lsdException w:name="Intense Reference" w:semiHidden="0" w:uiPriority="32" w:unhideWhenUsed="0" w:qFormat="1"/>
-    <w:lsdException w:name="Book Title" w:semiHidden="0" w:uiPriority="33" w:unhideWhenUsed="0" w:qFormat="1"/>
-    <w:lsdException w:name="Bibliography" w:uiPriority="37"/>
-    <w:lsdException w:name="TOC Heading" w:uiPriority="39" w:qFormat="1"/>
-  </w:latentStyles>
-  <w:style w:type="paragraph" w:default="1" w:styleId="Normal">
-    <w:name w:val="Normal"/>
-    <w:qFormat/>
-    <w:rsid w:val="00007F3D"/>
-    <w:pPr>
-      <w:autoSpaceDE w:val="0"/>
-      <w:autoSpaceDN w:val="0"/>
-      <w:spacing w:after="0" w:line="360" w:lineRule="auto"/>
-    </w:pPr>
-    <w:rPr>
-      <w:rFonts w:ascii="Times" w:eastAsia="Times New Roman" w:hAnsi="Times" w:cs="Times New Roman"/>
-      <w:sz w:val="24"/>
-      <w:szCs w:val="24"/>
-    </w:rPr>
-  </w:style>
-  <w:style w:type="paragraph" w:styleId="Heading1">
-    <w:name w:val="heading 1"/>
-    <w:basedOn w:val="Normal"/>
-    <w:next w:val="Normal"/>
-    <w:link w:val="Heading1Char1"/>
-    <w:uiPriority w:val="9"/>
-    <w:qFormat/>
-    <w:rsid w:val="00901712"/>
-    <w:pPr>
-      <w:keepNext/>
-      <w:keepLines/>
-      <w:spacing w:before="480"/>
-      <w:jc w:val="center"/>
-      <w:outlineLvl w:val="0"/>
-    </w:pPr>
-    <w:rPr>
-      <w:rFonts w:ascii="Arial" w:eastAsiaTheme="majorEastAsia" w:hAnsi="Arial" w:cstheme="majorBidi"/>
-      <w:b/>
-      <w:bCs/>
-      <w:color w:val="000000" w:themeColor="text1"/>
-      <w:sz w:val="28"/>
-      <w:szCs w:val="28"/>
-    </w:rPr>
-  </w:style>
-  <w:style w:type="paragraph" w:styleId="Heading2">
-    <w:name w:val="heading 2"/>
-    <w:basedOn w:val="Normal"/>
-    <w:next w:val="Normal"/>
-    <w:link w:val="Heading2Char"/>
-    <w:uiPriority w:val="9"/>
-    <w:unhideWhenUsed/>
-    <w:qFormat/>
-    <w:rsid w:val="0000011B"/>
-    <w:pPr>
-      <w:keepNext/>
-      <w:keepLines/>
-      <w:spacing w:before="200"/>
-      <w:jc w:val="center"/>
-      <w:outlineLvl w:val="1"/>
-    </w:pPr>
-    <w:rPr>
-      <w:rFonts w:ascii="Arial" w:eastAsiaTheme="majorEastAsia" w:hAnsi="Arial" w:cstheme="majorBidi"/>
-      <w:b/>
-      <w:bCs/>
-      <w:i/>
-      <w:color w:val="000000" w:themeColor="text1"/>
-      <w:sz w:val="26"/>
-      <w:szCs w:val="26"/>
-    </w:rPr>
-  </w:style>
-  <w:style w:type="paragraph" w:styleId="Heading3">
-    <w:name w:val="heading 3"/>
-    <w:basedOn w:val="Normal"/>
-    <w:next w:val="Normal"/>
-    <w:link w:val="Heading3Char"/>
-    <w:uiPriority w:val="9"/>
-    <w:unhideWhenUsed/>
-    <w:qFormat/>
-    <w:rsid w:val="00F81338"/>
-    <w:pPr>
-      <w:keepNext/>
-      <w:keepLines/>
-      <w:spacing w:before="200"/>
-      <w:outlineLvl w:val="2"/>
-    </w:pPr>
-    <w:rPr>
-      <w:rFonts w:ascii="Arial" w:eastAsiaTheme="majorEastAsia" w:hAnsi="Arial" w:cstheme="majorBidi"/>
-      <w:bCs/>
-      <w:i/>
-      <w:u w:val="single"/>
-    </w:rPr>
-  </w:style>
-  <w:style w:type="paragraph" w:styleId="Heading4">
-    <w:name w:val="heading 4"/>
-    <w:basedOn w:val="Normal"/>
-    <w:next w:val="Normal"/>
-    <w:link w:val="Heading4Char"/>
-    <w:uiPriority w:val="9"/>
-    <w:unhideWhenUsed/>
-    <w:qFormat/>
-    <w:rsid w:val="0002238A"/>
-    <w:pPr>
-      <w:keepNext/>
-      <w:keepLines/>
-      <w:spacing w:before="200"/>
-      <w:outlineLvl w:val="3"/>
-    </w:pPr>
-    <w:rPr>
-      <w:rFonts w:ascii="Arial" w:eastAsiaTheme="majorEastAsia" w:hAnsi="Arial" w:cstheme="majorBidi"/>
-      <w:bCs/>
-      <w:i/>
-      <w:iCs/>
-      <w:color w:val="000000" w:themeColor="text1"/>
-    </w:rPr>
-  </w:style>
-  <w:style w:type="character" w:default="1" w:styleId="DefaultParagraphFont">
-    <w:name w:val="Default Paragraph Font"/>
-    <w:uiPriority w:val="1"/>
-    <w:semiHidden/>
-    <w:unhideWhenUsed/>
-  </w:style>
-  <w:style w:type="table" w:default="1" w:styleId="TableNormal">
-    <w:name w:val="Normal Table"/>
-    <w:uiPriority w:val="99"/>
-    <w:semiHidden/>
-    <w:unhideWhenUsed/>
-    <w:tblPr>
-      <w:tblInd w:w="0" w:type="dxa"/>
-      <w:tblCellMar>
-        <w:top w:w="0" w:type="dxa"/>
-        <w:left w:w="108" w:type="dxa"/>
-        <w:bottom w:w="0" w:type="dxa"/>
-        <w:right w:w="108" w:type="dxa"/>
-      </w:tblCellMar>
-    </w:tblPr>
-  </w:style>
-  <w:style w:type="numbering" w:default="1" w:styleId="NoList">
-    <w:name w:val="No List"/>
-    <w:uiPriority w:val="99"/>
-    <w:semiHidden/>
-    <w:unhideWhenUsed/>
-  </w:style>
-  <w:style w:type="paragraph" w:styleId="Header">
-    <w:name w:val="header"/>
-    <w:basedOn w:val="Normal"/>
-    <w:link w:val="HeaderChar"/>
-    <w:uiPriority w:val="99"/>
-    <w:rsid w:val="00C50767"/>
-    <w:pPr>
-      <w:tabs>
-        <w:tab w:val="center" w:pos="4320"/>
-        <w:tab w:val="right" w:pos="8640"/>
-      </w:tabs>
-    </w:pPr>
-    <w:rPr>
-      <w:rFonts w:cs="Times"/>
-    </w:rPr>
-  </w:style>
-  <w:style w:type="character" w:customStyle="1" w:styleId="HeaderChar">
-    <w:name w:val="Header Char"/>
-    <w:basedOn w:val="DefaultParagraphFont"/>
-    <w:link w:val="Header"/>
-    <w:uiPriority w:val="99"/>
-    <w:rsid w:val="00C50767"/>
-    <w:rPr>
-      <w:rFonts w:ascii="Times" w:eastAsia="Times New Roman" w:hAnsi="Times" w:cs="Times"/>
-      <w:sz w:val="24"/>
-      <w:szCs w:val="24"/>
-    </w:rPr>
-  </w:style>
-  <w:style w:type="character" w:styleId="Hyperlink">
-    <w:name w:val="Hyperlink"/>
-    <w:uiPriority w:val="99"/>
-    <w:rsid w:val="00C50767"/>
-    <w:rPr>
-      <w:color w:val="0000FF"/>
-      <w:u w:val="single"/>
-    </w:rPr>
-  </w:style>
-  <w:style w:type="table" w:styleId="TableGrid">
-    <w:name w:val="Table Grid"/>
-    <w:basedOn w:val="TableNormal"/>
-    <w:rsid w:val="00C50767"/>
-    <w:pPr>
-      <w:autoSpaceDE w:val="0"/>
-      <w:autoSpaceDN w:val="0"/>
-      <w:spacing w:after="0" w:line="240" w:lineRule="auto"/>
-    </w:pPr>
-    <w:rPr>
-      <w:rFonts w:ascii="Times New Roman" w:eastAsia="Times New Roman" w:hAnsi="Times New Roman" w:cs="Times New Roman"/>
-      <w:sz w:val="20"/>
-      <w:szCs w:val="20"/>
-    </w:rPr>
-    <w:tblPr>
-      <w:tblInd w:w="0" w:type="dxa"/>
-      <w:tblBorders>
-        <w:top w:val="single" w:sz="4" w:space="0" w:color="auto"/>
-        <w:left w:val="single" w:sz="4" w:space="0" w:color="auto"/>
-        <w:bottom w:val="single" w:sz="4" w:space="0" w:color="auto"/>
-        <w:right w:val="single" w:sz="4" w:space="0" w:color="auto"/>
-        <w:insideH w:val="single" w:sz="4" w:space="0" w:color="auto"/>
-        <w:insideV w:val="single" w:sz="4" w:space="0" w:color="auto"/>
-      </w:tblBorders>
-      <w:tblCellMar>
-        <w:top w:w="0" w:type="dxa"/>
-        <w:left w:w="108" w:type="dxa"/>
-        <w:bottom w:w="0" w:type="dxa"/>
-        <w:right w:w="108" w:type="dxa"/>
-      </w:tblCellMar>
-    </w:tblPr>
-  </w:style>
-  <w:style w:type="paragraph" w:styleId="BalloonText">
-    <w:name w:val="Balloon Text"/>
-    <w:basedOn w:val="Normal"/>
-    <w:link w:val="BalloonTextChar"/>
-    <w:uiPriority w:val="99"/>
-    <w:semiHidden/>
-    <w:unhideWhenUsed/>
-    <w:rsid w:val="00C50767"/>
-    <w:rPr>
-      <w:rFonts w:ascii="Tahoma" w:hAnsi="Tahoma" w:cs="Tahoma"/>
-      <w:sz w:val="16"/>
-      <w:szCs w:val="16"/>
-    </w:rPr>
-  </w:style>
-  <w:style w:type="character" w:customStyle="1" w:styleId="BalloonTextChar">
-    <w:name w:val="Balloon Text Char"/>
-    <w:basedOn w:val="DefaultParagraphFont"/>
-    <w:link w:val="BalloonText"/>
-    <w:uiPriority w:val="99"/>
-    <w:semiHidden/>
-    <w:rsid w:val="00C50767"/>
-    <w:rPr>
-      <w:rFonts w:ascii="Tahoma" w:eastAsia="Times New Roman" w:hAnsi="Tahoma" w:cs="Tahoma"/>
-      <w:sz w:val="16"/>
-      <w:szCs w:val="16"/>
-    </w:rPr>
-  </w:style>
-  <w:style w:type="paragraph" w:styleId="Footer">
-    <w:name w:val="footer"/>
-    <w:basedOn w:val="Normal"/>
-    <w:link w:val="FooterChar"/>
-    <w:uiPriority w:val="99"/>
-    <w:unhideWhenUsed/>
-    <w:rsid w:val="003E171F"/>
-    <w:pPr>
-      <w:tabs>
-        <w:tab w:val="center" w:pos="4680"/>
-        <w:tab w:val="right" w:pos="9360"/>
-      </w:tabs>
-    </w:pPr>
-  </w:style>
-  <w:style w:type="character" w:customStyle="1" w:styleId="FooterChar">
-    <w:name w:val="Footer Char"/>
-    <w:basedOn w:val="DefaultParagraphFont"/>
-    <w:link w:val="Footer"/>
-    <w:uiPriority w:val="99"/>
-    <w:rsid w:val="003E171F"/>
-    <w:rPr>
-      <w:rFonts w:ascii="Times" w:eastAsia="Times New Roman" w:hAnsi="Times" w:cs="Times New Roman"/>
-      <w:sz w:val="24"/>
-      <w:szCs w:val="24"/>
-    </w:rPr>
-  </w:style>
-  <w:style w:type="character" w:styleId="FollowedHyperlink">
-    <w:name w:val="FollowedHyperlink"/>
-    <w:basedOn w:val="DefaultParagraphFont"/>
-    <w:uiPriority w:val="99"/>
-    <w:semiHidden/>
-    <w:unhideWhenUsed/>
-    <w:rsid w:val="00B76A0F"/>
-    <w:rPr>
-      <w:color w:val="800080" w:themeColor="followedHyperlink"/>
-      <w:u w:val="single"/>
-    </w:rPr>
-  </w:style>
-  <w:style w:type="character" w:customStyle="1" w:styleId="Heading2Char">
-    <w:name w:val="Heading 2 Char"/>
-    <w:basedOn w:val="DefaultParagraphFont"/>
-    <w:link w:val="Heading2"/>
-    <w:uiPriority w:val="9"/>
-    <w:rsid w:val="0000011B"/>
-    <w:rPr>
-      <w:rFonts w:ascii="Arial" w:eastAsiaTheme="majorEastAsia" w:hAnsi="Arial" w:cstheme="majorBidi"/>
-      <w:b/>
-      <w:bCs/>
-      <w:i/>
-      <w:color w:val="000000" w:themeColor="text1"/>
-      <w:sz w:val="26"/>
-      <w:szCs w:val="26"/>
-    </w:rPr>
-  </w:style>
-  <w:style w:type="character" w:customStyle="1" w:styleId="Heading1Char">
-    <w:name w:val="Heading 1 Char"/>
-    <w:basedOn w:val="DefaultParagraphFont"/>
-    <w:uiPriority w:val="9"/>
-    <w:rsid w:val="00B73EE9"/>
-    <w:rPr>
-      <w:rFonts w:ascii="Times New Roman" w:eastAsiaTheme="majorEastAsia" w:hAnsi="Times New Roman" w:cstheme="majorBidi"/>
-      <w:b/>
-      <w:bCs/>
-      <w:color w:val="000000" w:themeColor="text1"/>
-      <w:sz w:val="28"/>
-      <w:szCs w:val="28"/>
-    </w:rPr>
-  </w:style>
-  <w:style w:type="numbering" w:customStyle="1" w:styleId="Style1">
-    <w:name w:val="Style1"/>
-    <w:uiPriority w:val="99"/>
-    <w:rsid w:val="00AA7A28"/>
-    <w:pPr>
-      <w:numPr>
-        <w:numId w:val="2"/>
-      </w:numPr>
-    </w:pPr>
-  </w:style>
-  <w:style w:type="character" w:customStyle="1" w:styleId="Heading3Char">
-    <w:name w:val="Heading 3 Char"/>
-    <w:basedOn w:val="DefaultParagraphFont"/>
-    <w:link w:val="Heading3"/>
-    <w:uiPriority w:val="9"/>
-    <w:rsid w:val="00F81338"/>
-    <w:rPr>
-      <w:rFonts w:ascii="Arial" w:eastAsiaTheme="majorEastAsia" w:hAnsi="Arial" w:cstheme="majorBidi"/>
-      <w:bCs/>
-      <w:i/>
-      <w:sz w:val="24"/>
-      <w:szCs w:val="24"/>
-      <w:u w:val="single"/>
-    </w:rPr>
-  </w:style>
-  <w:style w:type="character" w:customStyle="1" w:styleId="Heading1Char1">
-    <w:name w:val="Heading 1 Char1"/>
-    <w:basedOn w:val="DefaultParagraphFont"/>
-    <w:link w:val="Heading1"/>
-    <w:uiPriority w:val="9"/>
-    <w:rsid w:val="00901712"/>
-    <w:rPr>
-      <w:rFonts w:ascii="Arial" w:eastAsiaTheme="majorEastAsia" w:hAnsi="Arial" w:cstheme="majorBidi"/>
-      <w:b/>
-      <w:bCs/>
-      <w:color w:val="000000" w:themeColor="text1"/>
-      <w:sz w:val="28"/>
-      <w:szCs w:val="28"/>
-    </w:rPr>
-  </w:style>
-  <w:style w:type="character" w:customStyle="1" w:styleId="Heading4Char">
-    <w:name w:val="Heading 4 Char"/>
-    <w:basedOn w:val="DefaultParagraphFont"/>
-    <w:link w:val="Heading4"/>
-    <w:uiPriority w:val="9"/>
-    <w:rsid w:val="0002238A"/>
-    <w:rPr>
-      <w:rFonts w:ascii="Arial" w:eastAsiaTheme="majorEastAsia" w:hAnsi="Arial" w:cstheme="majorBidi"/>
-      <w:bCs/>
-      <w:i/>
-      <w:iCs/>
-      <w:color w:val="000000" w:themeColor="text1"/>
-      <w:sz w:val="24"/>
-      <w:szCs w:val="24"/>
-    </w:rPr>
-  </w:style>
-  <w:style w:type="paragraph" w:styleId="ListParagraph">
-    <w:name w:val="List Paragraph"/>
-    <w:basedOn w:val="Normal"/>
-    <w:uiPriority w:val="34"/>
-    <w:qFormat/>
-    <w:rsid w:val="003575AC"/>
-    <w:pPr>
-      <w:ind w:left="720"/>
-      <w:contextualSpacing/>
-    </w:pPr>
-  </w:style>
-  <w:style w:type="paragraph" w:styleId="TOCHeading">
-    <w:name w:val="TOC Heading"/>
-    <w:basedOn w:val="Heading1"/>
-    <w:next w:val="Normal"/>
-    <w:uiPriority w:val="39"/>
-    <w:unhideWhenUsed/>
-    <w:qFormat/>
-    <w:rsid w:val="00115872"/>
-    <w:pPr>
-      <w:autoSpaceDE/>
-      <w:autoSpaceDN/>
-      <w:spacing w:line="276" w:lineRule="auto"/>
-      <w:jc w:val="left"/>
-      <w:outlineLvl w:val="9"/>
-    </w:pPr>
-    <w:rPr>
-      <w:rFonts w:asciiTheme="majorHAnsi" w:hAnsiTheme="majorHAnsi"/>
-      <w:color w:val="365F91" w:themeColor="accent1" w:themeShade="BF"/>
-      <w:lang w:eastAsia="ja-JP"/>
-    </w:rPr>
-  </w:style>
-  <w:style w:type="paragraph" w:styleId="TOC2">
-    <w:name w:val="toc 2"/>
-    <w:basedOn w:val="Normal"/>
-    <w:next w:val="Normal"/>
-    <w:autoRedefine/>
-    <w:uiPriority w:val="39"/>
-    <w:unhideWhenUsed/>
-    <w:qFormat/>
-    <w:rsid w:val="00115872"/>
-    <w:pPr>
-      <w:spacing w:after="100"/>
-      <w:ind w:left="240"/>
-    </w:pPr>
-  </w:style>
-  <w:style w:type="paragraph" w:styleId="TOC3">
-    <w:name w:val="toc 3"/>
-    <w:basedOn w:val="Normal"/>
-    <w:next w:val="Normal"/>
-    <w:autoRedefine/>
-    <w:uiPriority w:val="39"/>
-    <w:unhideWhenUsed/>
-    <w:qFormat/>
-    <w:rsid w:val="00E23221"/>
-    <w:pPr>
-      <w:spacing w:after="100"/>
-      <w:ind w:left="864"/>
-    </w:pPr>
-  </w:style>
-  <w:style w:type="paragraph" w:styleId="TOC1">
-    <w:name w:val="toc 1"/>
-    <w:basedOn w:val="Normal"/>
-    <w:next w:val="Normal"/>
-    <w:autoRedefine/>
-    <w:uiPriority w:val="39"/>
-    <w:unhideWhenUsed/>
-    <w:qFormat/>
-    <w:rsid w:val="0093136E"/>
-    <w:pPr>
-      <w:autoSpaceDE/>
-      <w:autoSpaceDN/>
-      <w:spacing w:after="100" w:line="276" w:lineRule="auto"/>
-    </w:pPr>
-    <w:rPr>
-      <w:rFonts w:ascii="Arial" w:eastAsiaTheme="minorEastAsia" w:hAnsi="Arial" w:cstheme="minorBidi"/>
-      <w:szCs w:val="22"/>
-      <w:lang w:eastAsia="ja-JP"/>
-    </w:rPr>
-  </w:style>
-</w:styles>
-</file>
-
-<file path=word/stylesWithEffects.xml><?xml version="1.0" encoding="utf-8"?>
-<w:styles xmlns:wpc="http://schemas.microsoft.com/office/word/2010/wordprocessingCanvas" xmlns:mo="http://schemas.microsoft.com/office/mac/office/2008/main" xmlns:mc="http://schemas.openxmlformats.org/markup-compatibility/2006" xmlns:mv="urn:schemas-microsoft-com:mac:vml" xmlns:o="urn:schemas-microsoft-com:office:office" xmlns:r="http://schemas.openxmlformats.org/officeDocument/2006/relationships" xmlns:m="http://schemas.openxmlformats.org/officeDocument/2006/math" xmlns:v="urn:schemas-microsoft-com:vml" xmlns:wp14="http://schemas.microsoft.com/office/word/2010/wordprocessingDrawing" xmlns:wp="http://schemas.openxmlformats.org/drawingml/2006/wordprocessingDrawing" xmlns:w10="urn:schemas-microsoft-com:office:word" xmlns:w="http://schemas.openxmlformats.org/wordprocessingml/2006/main" xmlns:w14="http://schemas.microsoft.com/office/word/2010/wordml" xmlns:wpg="http://schemas.microsoft.com/office/word/2010/wordprocessingGroup" xmlns:wpi="http://schemas.microsoft.com/office/word/2010/wordprocessingInk" xmlns:wne="http://schemas.microsoft.com/office/word/2006/wordml" xmlns:wps="http://schemas.microsoft.com/office/word/2010/wordprocessingShape" mc:Ignorable="w14 wp14">
-  <w:docDefaults>
-    <w:rPrDefault>
-      <w:rPr>
-        <w:rFonts w:asciiTheme="minorHAnsi" w:eastAsiaTheme="minorHAnsi" w:hAnsiTheme="minorHAnsi" w:cstheme="minorBidi"/>
-        <w:sz w:val="22"/>
-        <w:szCs w:val="22"/>
-        <w:lang w:val="en-US" w:eastAsia="en-US" w:bidi="ar-SA"/>
-      </w:rPr>
-    </w:rPrDefault>
-    <w:pPrDefault>
-      <w:pPr>
-        <w:spacing w:after="200" w:line="276" w:lineRule="auto"/>
-      </w:pPr>
-    </w:pPrDefault>
-  </w:docDefaults>
-  <w:latentStyles w:defLockedState="0" w:defUIPriority="99" w:defSemiHidden="1" w:defUnhideWhenUsed="1" w:defQFormat="0" w:count="276">
-    <w:lsdException w:name="Normal" w:semiHidden="0" w:uiPriority="0" w:unhideWhenUsed="0" w:qFormat="1"/>
-    <w:lsdException w:name="heading 1" w:semiHidden="0" w:uiPriority="9" w:unhideWhenUsed="0" w:qFormat="1"/>
-    <w:lsdException w:name="heading 2" w:uiPriority="9" w:qFormat="1"/>
-    <w:lsdException w:name="heading 3" w:uiPriority="9" w:qFormat="1"/>
-    <w:lsdException w:name="heading 4" w:uiPriority="9" w:qFormat="1"/>
-    <w:lsdException w:name="heading 5" w:uiPriority="9" w:qFormat="1"/>
-    <w:lsdException w:name="heading 6" w:uiPriority="9" w:qFormat="1"/>
-    <w:lsdException w:name="heading 7" w:uiPriority="9" w:qFormat="1"/>
-    <w:lsdException w:name="heading 8" w:uiPriority="9" w:qFormat="1"/>
-    <w:lsdException w:name="heading 9" w:uiPriority="9" w:qFormat="1"/>
-    <w:lsdException w:name="toc 1" w:uiPriority="39" w:qFormat="1"/>
-    <w:lsdException w:name="toc 2" w:uiPriority="39" w:qFormat="1"/>
-    <w:lsdException w:name="toc 3" w:uiPriority="39" w:qFormat="1"/>
-    <w:lsdException w:name="toc 4" w:uiPriority="39"/>
-    <w:lsdException w:name="toc 5" w:uiPriority="39"/>
-    <w:lsdException w:name="toc 6" w:uiPriority="39"/>
-    <w:lsdException w:name="toc 7" w:uiPriority="39"/>
-    <w:lsdException w:name="toc 8" w:uiPriority="39"/>
-    <w:lsdException w:name="toc 9" w:uiPriority="39"/>
-    <w:lsdException w:name="caption" w:uiPriority="35" w:qFormat="1"/>
-    <w:lsdException w:name="Title" w:semiHidden="0" w:uiPriority="10" w:unhideWhenUsed="0"/>
-    <w:lsdException w:name="Default Paragraph Font" w:uiPriority="1"/>
-    <w:lsdException w:name="Subtitle" w:semiHidden="0" w:uiPriority="11" w:unhideWhenUsed="0"/>
-    <w:lsdException w:name="Strong" w:semiHidden="0" w:uiPriority="22" w:unhideWhenUsed="0" w:qFormat="1"/>
-    <w:lsdException w:name="Emphasis" w:semiHidden="0" w:uiPriority="20" w:unhideWhenUsed="0"/>
-    <w:lsdException w:name="Table Grid" w:semiHidden="0" w:uiPriority="0" w:unhideWhenUsed="0"/>
-    <w:lsdException w:name="Placeholder Text" w:unhideWhenUsed="0"/>
-    <w:lsdException w:name="No Spacing" w:semiHidden="0" w:uiPriority="1" w:unhideWhenUsed="0"/>
-    <w:lsdException w:name="Light Shading" w:semiHidden="0" w:uiPriority="60" w:unhideWhenUsed="0"/>
-    <w:lsdException w:name="Light List" w:semiHidden="0" w:uiPriority="61" w:unhideWhenUsed="0"/>
-    <w:lsdException w:name="Light Grid" w:semiHidden="0" w:uiPriority="62" w:unhideWhenUsed="0"/>
-    <w:lsdException w:name="Medium Shading 1" w:semiHidden="0" w:uiPriority="63" w:unhideWhenUsed="0"/>
-    <w:lsdException w:name="Medium Shading 2" w:semiHidden="0" w:uiPriority="64" w:unhideWhenUsed="0"/>
-    <w:lsdException w:name="Medium List 1" w:semiHidden="0" w:uiPriority="65" w:unhideWhenUsed="0"/>
-    <w:lsdException w:name="Medium List 2" w:semiHidden="0" w:uiPriority="66" w:unhideWhenUsed="0"/>
-    <w:lsdException w:name="Medium Grid 1" w:semiHidden="0" w:uiPriority="67" w:unhideWhenUsed="0"/>
-    <w:lsdException w:name="Medium Grid 2" w:semiHidden="0" w:uiPriority="68" w:unhideWhenUsed="0"/>
-    <w:lsdException w:name="Medium Grid 3" w:semiHidden="0" w:uiPriority="69" w:unhideWhenUsed="0"/>
-    <w:lsdException w:name="Dark List" w:semiHidden="0" w:uiPriority="70" w:unhideWhenUsed="0"/>
-    <w:lsdException w:name="Colorful Shading" w:semiHidden="0" w:uiPriority="71" w:unhideWhenUsed="0"/>
-    <w:lsdException w:name="Colorful List" w:semiHidden="0" w:uiPriority="72" w:unhideWhenUsed="0"/>
-    <w:lsdException w:name="Colorful Grid" w:semiHidden="0" w:uiPriority="73" w:unhideWhenUsed="0"/>
-    <w:lsdException w:name="Light Shading Accent 1" w:semiHidden="0" w:uiPriority="60" w:unhideWhenUsed="0"/>
-    <w:lsdException w:name="Light List Accent 1" w:semiHidden="0" w:uiPriority="61" w:unhideWhenUsed="0"/>
-    <w:lsdException w:name="Light Grid Accent 1" w:semiHidden="0" w:uiPriority="62" w:unhideWhenUsed="0"/>
-    <w:lsdException w:name="Medium Shading 1 Accent 1" w:semiHidden="0" w:uiPriority="63" w:unhideWhenUsed="0"/>
-    <w:lsdException w:name="Medium Shading 2 Accent 1" w:semiHidden="0" w:uiPriority="64" w:unhideWhenUsed="0"/>
-    <w:lsdException w:name="Medium List 1 Accent 1" w:semiHidden="0" w:uiPriority="65" w:unhideWhenUsed="0"/>
-    <w:lsdException w:name="Revision" w:unhideWhenUsed="0"/>
-    <w:lsdException w:name="List Paragraph" w:semiHidden="0" w:uiPriority="34" w:unhideWhenUsed="0" w:qFormat="1"/>
-    <w:lsdException w:name="Quote" w:semiHidden="0" w:uiPriority="29" w:unhideWhenUsed="0" w:qFormat="1"/>
-    <w:lsdException w:name="Intense Quote" w:semiHidden="0" w:uiPriority="30" w:unhideWhenUsed="0" w:qFormat="1"/>
-    <w:lsdException w:name="Medium List 2 Accent 1" w:semiHidden="0" w:uiPriority="66" w:unhideWhenUsed="0"/>
-    <w:lsdException w:name="Medium Grid 1 Accent 1" w:semiHidden="0" w:uiPriority="67" w:unhideWhenUsed="0"/>
-    <w:lsdException w:name="Medium Grid 2 Accent 1" w:semiHidden="0" w:uiPriority="68" w:unhideWhenUsed="0"/>
-    <w:lsdException w:name="Medium Grid 3 Accent 1" w:semiHidden="0" w:uiPriority="69" w:unhideWhenUsed="0"/>
-    <w:lsdException w:name="Dark List Accent 1" w:semiHidden="0" w:uiPriority="70" w:unhideWhenUsed="0"/>
-    <w:lsdException w:name="Colorful Shading Accent 1" w:semiHidden="0" w:uiPriority="71" w:unhideWhenUsed="0"/>
-    <w:lsdException w:name="Colorful List Accent 1" w:semiHidden="0" w:uiPriority="72" w:unhideWhenUsed="0"/>
-    <w:lsdException w:name="Colorful Grid Accent 1" w:semiHidden="0" w:uiPriority="73" w:unhideWhenUsed="0"/>
-    <w:lsdException w:name="Light Shading Accent 2" w:semiHidden="0" w:uiPriority="60" w:unhideWhenUsed="0"/>
-    <w:lsdException w:name="Light List Accent 2" w:semiHidden="0" w:uiPriority="61" w:unhideWhenUsed="0"/>
-    <w:lsdException w:name="Light Grid Accent 2" w:semiHidden="0" w:uiPriority="62" w:unhideWhenUsed="0"/>
-    <w:lsdException w:name="Medium Shading 1 Accent 2" w:semiHidden="0" w:uiPriority="63" w:unhideWhenUsed="0"/>
-    <w:lsdException w:name="Medium Shading 2 Accent 2" w:semiHidden="0" w:uiPriority="64" w:unhideWhenUsed="0"/>
-    <w:lsdException w:name="Medium List 1 Accent 2" w:semiHidden="0" w:uiPriority="65" w:unhideWhenUsed="0"/>
-    <w:lsdException w:name="Medium List 2 Accent 2" w:semiHidden="0" w:uiPriority="66" w:unhideWhenUsed="0"/>
-    <w:lsdException w:name="Medium Grid 1 Accent 2" w:semiHidden="0" w:uiPriority="67" w:unhideWhenUsed="0"/>
-    <w:lsdException w:name="Medium Grid 2 Accent 2" w:semiHidden="0" w:uiPriority="68" w:unhideWhenUsed="0"/>
-    <w:lsdException w:name="Medium Grid 3 Accent 2" w:semiHidden="0" w:uiPriority="69" w:unhideWhenUsed="0"/>
-    <w:lsdException w:name="Dark List Accent 2" w:semiHidden="0" w:uiPriority="70" w:unhideWhenUsed="0"/>
-    <w:lsdException w:name="Colorful Shading Accent 2" w:semiHidden="0" w:uiPriority="71" w:unhideWhenUsed="0"/>
-    <w:lsdException w:name="Colorful List Accent 2" w:semiHidden="0" w:uiPriority="72" w:unhideWhenUsed="0"/>
-    <w:lsdException w:name="Colorful Grid Accent 2" w:semiHidden="0" w:uiPriority="73" w:unhideWhenUsed="0"/>
-    <w:lsdException w:name="Light Shading Accent 3" w:semiHidden="0" w:uiPriority="60" w:unhideWhenUsed="0"/>
-    <w:lsdException w:name="Light List Accent 3" w:semiHidden="0" w:uiPriority="61" w:unhideWhenUsed="0"/>
-    <w:lsdException w:name="Light Grid Accent 3" w:semiHidden="0" w:uiPriority="62" w:unhideWhenUsed="0"/>
-    <w:lsdException w:name="Medium Shading 1 Accent 3" w:semiHidden="0" w:uiPriority="63" w:unhideWhenUsed="0"/>
-    <w:lsdException w:name="Medium Shading 2 Accent 3" w:semiHidden="0" w:uiPriority="64" w:unhideWhenUsed="0"/>
-    <w:lsdException w:name="Medium List 1 Accent 3" w:semiHidden="0" w:uiPriority="65" w:unhideWhenUsed="0"/>
-    <w:lsdException w:name="Medium List 2 Accent 3" w:semiHidden="0" w:uiPriority="66" w:unhideWhenUsed="0"/>
-    <w:lsdException w:name="Medium Grid 1 Accent 3" w:semiHidden="0" w:uiPriority="67" w:unhideWhenUsed="0"/>
-    <w:lsdException w:name="Medium Grid 2 Accent 3" w:semiHidden="0" w:uiPriority="68" w:unhideWhenUsed="0"/>
-    <w:lsdException w:name="Medium Grid 3 Accent 3" w:semiHidden="0" w:uiPriority="69" w:unhideWhenUsed="0"/>
-    <w:lsdException w:name="Dark List Accent 3" w:semiHidden="0" w:uiPriority="70" w:unhideWhenUsed="0"/>
-    <w:lsdException w:name="Colorful Shading Accent 3" w:semiHidden="0" w:uiPriority="71" w:unhideWhenUsed="0"/>
-    <w:lsdException w:name="Colorful List Accent 3" w:semiHidden="0" w:uiPriority="72" w:unhideWhenUsed="0"/>
-    <w:lsdException w:name="Colorful Grid Accent 3" w:semiHidden="0" w:uiPriority="73" w:unhideWhenUsed="0"/>
-    <w:lsdException w:name="Light Shading Accent 4" w:semiHidden="0" w:uiPriority="60" w:unhideWhenUsed="0"/>
-    <w:lsdException w:name="Light List Accent 4" w:semiHidden="0" w:uiPriority="61" w:unhideWhenUsed="0"/>
-    <w:lsdException w:name="Light Grid Accent 4" w:semiHidden="0" w:uiPriority="62" w:unhideWhenUsed="0"/>
-    <w:lsdException w:name="Medium Shading 1 Accent 4" w:semiHidden="0" w:uiPriority="63" w:unhideWhenUsed="0"/>
-    <w:lsdException w:name="Medium Shading 2 Accent 4" w:semiHidden="0" w:uiPriority="64" w:unhideWhenUsed="0"/>
-    <w:lsdException w:name="Medium List 1 Accent 4" w:semiHidden="0" w:uiPriority="65" w:unhideWhenUsed="0"/>
-    <w:lsdException w:name="Medium List 2 Accent 4" w:semiHidden="0" w:uiPriority="66" w:unhideWhenUsed="0"/>
-    <w:lsdException w:name="Medium Grid 1 Accent 4" w:semiHidden="0" w:uiPriority="67" w:unhideWhenUsed="0"/>
-    <w:lsdException w:name="Medium Grid 2 Accent 4" w:semiHidden="0" w:uiPriority="68" w:unhideWhenUsed="0"/>
-    <w:lsdException w:name="Medium Grid 3 Accent 4" w:semiHidden="0" w:uiPriority="69" w:unhideWhenUsed="0"/>
-    <w:lsdException w:name="Dark List Accent 4" w:semiHidden="0" w:uiPriority="70" w:unhideWhenUsed="0"/>
-    <w:lsdException w:name="Colorful Shading Accent 4" w:semiHidden="0" w:uiPriority="71" w:unhideWhenUsed="0"/>
-    <w:lsdException w:name="Colorful List Accent 4" w:semiHidden="0" w:uiPriority="72" w:unhideWhenUsed="0"/>
-    <w:lsdException w:name="Colorful Grid Accent 4" w:semiHidden="0" w:uiPriority="73" w:unhideWhenUsed="0"/>
-    <w:lsdException w:name="Light Shading Accent 5" w:semiHidden="0" w:uiPriority="60" w:unhideWhenUsed="0"/>
-    <w:lsdException w:name="Light List Accent 5" w:semiHidden="0" w:uiPriority="61" w:unhideWhenUsed="0"/>
-    <w:lsdException w:name="Light Grid Accent 5" w:semiHidden="0" w:uiPriority="62" w:unhideWhenUsed="0"/>
-    <w:lsdException w:name="Medium Shading 1 Accent 5" w:semiHidden="0" w:uiPriority="63" w:unhideWhenUsed="0"/>
-    <w:lsdException w:name="Medium Shading 2 Accent 5" w:semiHidden="0" w:uiPriority="64" w:unhideWhenUsed="0"/>
-    <w:lsdException w:name="Medium List 1 Accent 5" w:semiHidden="0" w:uiPriority="65" w:unhideWhenUsed="0"/>
-    <w:lsdException w:name="Medium List 2 Accent 5" w:semiHidden="0" w:uiPriority="66" w:unhideWhenUsed="0"/>
-    <w:lsdException w:name="Medium Grid 1 Accent 5" w:semiHidden="0" w:uiPriority="67" w:unhideWhenUsed="0"/>
-    <w:lsdException w:name="Medium Grid 2 Accent 5" w:semiHidden="0" w:uiPriority="68" w:unhideWhenUsed="0"/>
-    <w:lsdException w:name="Medium Grid 3 Accent 5" w:semiHidden="0" w:uiPriority="69" w:unhideWhenUsed="0"/>
-    <w:lsdException w:name="Dark List Accent 5" w:semiHidden="0" w:uiPriority="70" w:unhideWhenUsed="0"/>
-    <w:lsdException w:name="Colorful Shading Accent 5" w:semiHidden="0" w:uiPriority="71" w:unhideWhenUsed="0"/>
-    <w:lsdException w:name="Colorful List Accent 5" w:semiHidden="0" w:uiPriority="72" w:unhideWhenUsed="0"/>
-    <w:lsdException w:name="Colorful Grid Accent 5" w:semiHidden="0" w:uiPriority="73" w:unhideWhenUsed="0"/>
-    <w:lsdException w:name="Light Shading Accent 6" w:semiHidden="0" w:uiPriority="60" w:unhideWhenUsed="0"/>
-    <w:lsdException w:name="Light List Accent 6" w:semiHidden="0" w:uiPriority="61" w:unhideWhenUsed="0"/>
-    <w:lsdException w:name="Light Grid Accent 6" w:semiHidden="0" w:uiPriority="62" w:unhideWhenUsed="0"/>
-    <w:lsdException w:name="Medium Shading 1 Accent 6" w:semiHidden="0" w:uiPriority="63" w:unhideWhenUsed="0"/>
-    <w:lsdException w:name="Medium Shading 2 Accent 6" w:semiHidden="0" w:uiPriority="64" w:unhideWhenUsed="0"/>
-    <w:lsdException w:name="Medium List 1 Accent 6" w:semiHidden="0" w:uiPriority="65" w:unhideWhenUsed="0"/>
-    <w:lsdException w:name="Medium List 2 Accent 6" w:semiHidden="0" w:uiPriority="66" w:unhideWhenUsed="0"/>
-    <w:lsdException w:name="Medium Grid 1 Accent 6" w:semiHidden="0" w:uiPriority="67" w:unhideWhenUsed="0"/>
-    <w:lsdException w:name="Medium Grid 2 Accent 6" w:semiHidden="0" w:uiPriority="68" w:unhideWhenUsed="0"/>
-    <w:lsdException w:name="Medium Grid 3 Accent 6" w:semiHidden="0" w:uiPriority="69" w:unhideWhenUsed="0"/>
-    <w:lsdException w:name="Dark List Accent 6" w:semiHidden="0" w:uiPriority="70" w:unhideWhenUsed="0"/>
-    <w:lsdException w:name="Colorful Shading Accent 6" w:semiHidden="0" w:uiPriority="71" w:unhideWhenUsed="0"/>
-    <w:lsdException w:name="Colorful List Accent 6" w:semiHidden="0" w:uiPriority="72" w:unhideWhenUsed="0"/>
-    <w:lsdException w:name="Colorful Grid Accent 6" w:semiHidden="0" w:uiPriority="73" w:unhideWhenUsed="0"/>
-    <w:lsdException w:name="Subtle Emphasis" w:semiHidden="0" w:uiPriority="19" w:unhideWhenUsed="0"/>
-    <w:lsdException w:name="Intense Emphasis" w:semiHidden="0" w:uiPriority="21" w:unhideWhenUsed="0" w:qFormat="1"/>
-    <w:lsdException w:name="Subtle Reference" w:semiHidden="0" w:uiPriority="31" w:unhideWhenUsed="0" w:qFormat="1"/>
-    <w:lsdException w:name="Intense Reference" w:semiHidden="0" w:uiPriority="32" w:unhideWhenUsed="0" w:qFormat="1"/>
-    <w:lsdException w:name="Book Title" w:semiHidden="0" w:uiPriority="33" w:unhideWhenUsed="0" w:qFormat="1"/>
-    <w:lsdException w:name="Bibliography" w:uiPriority="37"/>
-    <w:lsdException w:name="TOC Heading" w:uiPriority="39" w:qFormat="1"/>
+  <w:latentStyles w:defLockedState="0" w:defUIPriority="99" w:defSemiHidden="0" w:defUnhideWhenUsed="0" w:defQFormat="0" w:count="382">
+    <w:lsdException w:name="Normal" w:uiPriority="0" w:qFormat="1"/>
+    <w:lsdException w:name="heading 1" w:uiPriority="9" w:qFormat="1"/>
+    <w:lsdException w:name="heading 2" w:semiHidden="1" w:uiPriority="9" w:unhideWhenUsed="1" w:qFormat="1"/>
+    <w:lsdException w:name="heading 3" w:semiHidden="1" w:uiPriority="9" w:unhideWhenUsed="1" w:qFormat="1"/>
+    <w:lsdException w:name="heading 4" w:semiHidden="1" w:uiPriority="9" w:unhideWhenUsed="1" w:qFormat="1"/>
+    <w:lsdException w:name="heading 5" w:semiHidden="1" w:uiPriority="9" w:unhideWhenUsed="1" w:qFormat="1"/>
+    <w:lsdException w:name="heading 6" w:semiHidden="1" w:uiPriority="9" w:unhideWhenUsed="1" w:qFormat="1"/>
+    <w:lsdException w:name="heading 7" w:semiHidden="1" w:uiPriority="9" w:unhideWhenUsed="1" w:qFormat="1"/>
+    <w:lsdException w:name="heading 8" w:semiHidden="1" w:uiPriority="9" w:unhideWhenUsed="1" w:qFormat="1"/>
+    <w:lsdException w:name="heading 9" w:semiHidden="1" w:uiPriority="9" w:unhideWhenUsed="1" w:qFormat="1"/>
+    <w:lsdException w:name="index 1" w:semiHidden="1" w:unhideWhenUsed="1"/>
+    <w:lsdException w:name="index 2" w:semiHidden="1" w:unhideWhenUsed="1"/>
+    <w:lsdException w:name="index 3" w:semiHidden="1" w:unhideWhenUsed="1"/>
+    <w:lsdException w:name="index 4" w:semiHidden="1" w:unhideWhenUsed="1"/>
+    <w:lsdException w:name="index 5" w:semiHidden="1" w:unhideWhenUsed="1"/>
+    <w:lsdException w:name="index 6" w:semiHidden="1" w:unhideWhenUsed="1"/>
+    <w:lsdException w:name="index 7" w:semiHidden="1" w:unhideWhenUsed="1"/>
+    <w:lsdException w:name="index 8" w:semiHidden="1" w:unhideWhenUsed="1"/>
+    <w:lsdException w:name="index 9" w:semiHidden="1" w:unhideWhenUsed="1"/>
+    <w:lsdException w:name="toc 1" w:semiHidden="1" w:uiPriority="39" w:unhideWhenUsed="1" w:qFormat="1"/>
+    <w:lsdException w:name="toc 2" w:semiHidden="1" w:uiPriority="39" w:unhideWhenUsed="1" w:qFormat="1"/>
+    <w:lsdException w:name="toc 3" w:semiHidden="1" w:uiPriority="39" w:unhideWhenUsed="1" w:qFormat="1"/>
+    <w:lsdException w:name="toc 4" w:semiHidden="1" w:uiPriority="39" w:unhideWhenUsed="1"/>
+    <w:lsdException w:name="toc 5" w:semiHidden="1" w:uiPriority="39" w:unhideWhenUsed="1"/>
+    <w:lsdException w:name="toc 6" w:semiHidden="1" w:uiPriority="39" w:unhideWhenUsed="1"/>
+    <w:lsdException w:name="toc 7" w:semiHidden="1" w:uiPriority="39" w:unhideWhenUsed="1"/>
+    <w:lsdException w:name="toc 8" w:semiHidden="1" w:uiPriority="39" w:unhideWhenUsed="1"/>
+    <w:lsdException w:name="toc 9" w:semiHidden="1" w:uiPriority="39" w:unhideWhenUsed="1"/>
+    <w:lsdException w:name="Normal Indent" w:semiHidden="1" w:unhideWhenUsed="1"/>
+    <w:lsdException w:name="footnote text" w:semiHidden="1" w:unhideWhenUsed="1"/>
+    <w:lsdException w:name="annotation text" w:semiHidden="1" w:unhideWhenUsed="1"/>
+    <w:lsdException w:name="header" w:semiHidden="1" w:unhideWhenUsed="1"/>
+    <w:lsdException w:name="footer" w:semiHidden="1" w:unhideWhenUsed="1"/>
+    <w:lsdException w:name="index heading" w:semiHidden="1" w:unhideWhenUsed="1"/>
+    <w:lsdException w:name="caption" w:semiHidden="1" w:uiPriority="35" w:unhideWhenUsed="1" w:qFormat="1"/>
+    <w:lsdException w:name="table of figures" w:semiHidden="1" w:unhideWhenUsed="1"/>
+    <w:lsdException w:name="envelope address" w:semiHidden="1" w:unhideWhenUsed="1"/>
+    <w:lsdException w:name="envelope return" w:semiHidden="1" w:unhideWhenUsed="1"/>
+    <w:lsdException w:name="footnote reference" w:semiHidden="1" w:unhideWhenUsed="1"/>
+    <w:lsdException w:name="annotation reference" w:semiHidden="1" w:unhideWhenUsed="1"/>
+    <w:lsdException w:name="line number" w:semiHidden="1" w:unhideWhenUsed="1"/>
+    <w:lsdException w:name="page number" w:semiHidden="1" w:unhideWhenUsed="1"/>
+    <w:lsdException w:name="endnote reference" w:semiHidden="1" w:unhideWhenUsed="1"/>
+    <w:lsdException w:name="endnote text" w:semiHidden="1" w:unhideWhenUsed="1"/>
+    <w:lsdException w:name="table of authorities" w:semiHidden="1" w:unhideWhenUsed="1"/>
+    <w:lsdException w:name="macro" w:semiHidden="1" w:unhideWhenUsed="1"/>
+    <w:lsdException w:name="toa heading" w:semiHidden="1" w:unhideWhenUsed="1"/>
+    <w:lsdException w:name="List" w:semiHidden="1" w:unhideWhenUsed="1"/>
+    <w:lsdException w:name="List Bullet" w:semiHidden="1" w:unhideWhenUsed="1"/>
+    <w:lsdException w:name="List Number" w:semiHidden="1" w:unhideWhenUsed="1"/>
+    <w:lsdException w:name="List 2" w:semiHidden="1" w:unhideWhenUsed="1"/>
+    <w:lsdException w:name="List 3" w:semiHidden="1" w:unhideWhenUsed="1"/>
+    <w:lsdException w:name="List 4" w:semiHidden="1" w:unhideWhenUsed="1"/>
+    <w:lsdException w:name="List 5" w:semiHidden="1" w:unhideWhenUsed="1"/>
+    <w:lsdException w:name="List Bullet 2" w:semiHidden="1" w:unhideWhenUsed="1"/>
+    <w:lsdException w:name="List Bullet 3" w:semiHidden="1" w:unhideWhenUsed="1"/>
+    <w:lsdException w:name="List Bullet 4" w:semiHidden="1" w:unhideWhenUsed="1"/>
+    <w:lsdException w:name="List Bullet 5" w:semiHidden="1" w:unhideWhenUsed="1"/>
+    <w:lsdException w:name="List Number 2" w:semiHidden="1" w:unhideWhenUsed="1"/>
+    <w:lsdException w:name="List Number 3" w:semiHidden="1" w:unhideWhenUsed="1"/>
+    <w:lsdException w:name="List Number 4" w:semiHidden="1" w:unhideWhenUsed="1"/>
+    <w:lsdException w:name="List Number 5" w:semiHidden="1" w:unhideWhenUsed="1"/>
+    <w:lsdException w:name="Title" w:uiPriority="10"/>
+    <w:lsdException w:name="Closing" w:semiHidden="1" w:unhideWhenUsed="1"/>
+    <w:lsdException w:name="Signature" w:semiHidden="1" w:unhideWhenUsed="1"/>
+    <w:lsdException w:name="Default Paragraph Font" w:semiHidden="1" w:uiPriority="1" w:unhideWhenUsed="1"/>
+    <w:lsdException w:name="Body Text" w:semiHidden="1" w:unhideWhenUsed="1"/>
+    <w:lsdException w:name="Body Text Indent" w:semiHidden="1" w:unhideWhenUsed="1"/>
+    <w:lsdException w:name="List Continue" w:semiHidden="1" w:unhideWhenUsed="1"/>
+    <w:lsdException w:name="List Continue 2" w:semiHidden="1" w:unhideWhenUsed="1"/>
+    <w:lsdException w:name="List Continue 3" w:semiHidden="1" w:unhideWhenUsed="1"/>
+    <w:lsdException w:name="List Continue 4" w:semiHidden="1" w:unhideWhenUsed="1"/>
+    <w:lsdException w:name="List Continue 5" w:semiHidden="1" w:unhideWhenUsed="1"/>
+    <w:lsdException w:name="Message Header" w:semiHidden="1" w:unhideWhenUsed="1"/>
+    <w:lsdException w:name="Subtitle" w:uiPriority="11"/>
+    <w:lsdException w:name="Salutation" w:semiHidden="1" w:unhideWhenUsed="1"/>
+    <w:lsdException w:name="Date" w:semiHidden="1" w:unhideWhenUsed="1"/>
+    <w:lsdException w:name="Body Text First Indent" w:semiHidden="1" w:unhideWhenUsed="1"/>
+    <w:lsdException w:name="Body Text First Indent 2" w:semiHidden="1" w:unhideWhenUsed="1"/>
+    <w:lsdException w:name="Note Heading" w:semiHidden="1" w:unhideWhenUsed="1"/>
+    <w:lsdException w:name="Body Text 2" w:semiHidden="1" w:unhideWhenUsed="1"/>
+    <w:lsdException w:name="Body Text 3" w:semiHidden="1" w:unhideWhenUsed="1"/>
+    <w:lsdException w:name="Body Text Indent 2" w:semiHidden="1" w:unhideWhenUsed="1"/>
+    <w:lsdException w:name="Body Text Indent 3" w:semiHidden="1" w:unhideWhenUsed="1"/>
+    <w:lsdException w:name="Block Text" w:semiHidden="1" w:unhideWhenUsed="1"/>
+    <w:lsdException w:name="Hyperlink" w:semiHidden="1" w:unhideWhenUsed="1"/>
+    <w:lsdException w:name="FollowedHyperlink" w:semiHidden="1" w:unhideWhenUsed="1"/>
+    <w:lsdException w:name="Strong" w:uiPriority="22" w:qFormat="1"/>
+    <w:lsdException w:name="Emphasis" w:uiPriority="20"/>
+    <w:lsdException w:name="Document Map" w:semiHidden="1" w:unhideWhenUsed="1"/>
+    <w:lsdException w:name="Plain Text" w:semiHidden="1" w:unhideWhenUsed="1"/>
+    <w:lsdException w:name="E-mail Signature" w:semiHidden="1" w:unhideWhenUsed="1"/>
+    <w:lsdException w:name="HTML Top of Form" w:semiHidden="1" w:unhideWhenUsed="1"/>
+    <w:lsdException w:name="HTML Bottom of Form" w:semiHidden="1" w:unhideWhenUsed="1"/>
+    <w:lsdException w:name="Normal (Web)" w:semiHidden="1" w:unhideWhenUsed="1"/>
+    <w:lsdException w:name="HTML Acronym" w:semiHidden="1" w:unhideWhenUsed="1"/>
+    <w:lsdException w:name="HTML Address" w:semiHidden="1" w:unhideWhenUsed="1"/>
+    <w:lsdException w:name="HTML Cite" w:semiHidden="1" w:unhideWhenUsed="1"/>
+    <w:lsdException w:name="HTML Code" w:semiHidden="1" w:unhideWhenUsed="1"/>
+    <w:lsdException w:name="HTML Definition" w:semiHidden="1" w:unhideWhenUsed="1"/>
+    <w:lsdException w:name="HTML Keyboard" w:semiHidden="1" w:unhideWhenUsed="1"/>
+    <w:lsdException w:name="HTML Preformatted" w:semiHidden="1" w:unhideWhenUsed="1"/>
+    <w:lsdException w:name="HTML Sample" w:semiHidden="1" w:unhideWhenUsed="1"/>
+    <w:lsdException w:name="HTML Typewriter" w:semiHidden="1" w:unhideWhenUsed="1"/>
+    <w:lsdException w:name="HTML Variable" w:semiHidden="1" w:unhideWhenUsed="1"/>
+    <w:lsdException w:name="Normal Table" w:semiHidden="1" w:unhideWhenUsed="1"/>
+    <w:lsdException w:name="annotation subject" w:semiHidden="1" w:unhideWhenUsed="1"/>
+    <w:lsdException w:name="No List" w:semiHidden="1" w:unhideWhenUsed="1"/>
+    <w:lsdException w:name="Outline List 1" w:semiHidden="1" w:unhideWhenUsed="1"/>
+    <w:lsdException w:name="Outline List 2" w:semiHidden="1" w:unhideWhenUsed="1"/>
+    <w:lsdException w:name="Outline List 3" w:semiHidden="1" w:unhideWhenUsed="1"/>
+    <w:lsdException w:name="Table Simple 1" w:semiHidden="1" w:unhideWhenUsed="1"/>
+    <w:lsdException w:name="Table Simple 2" w:semiHidden="1" w:unhideWhenUsed="1"/>
+    <w:lsdException w:name="Table Simple 3" w:semiHidden="1" w:unhideWhenUsed="1"/>
+    <w:lsdException w:name="Table Classic 1" w:semiHidden="1" w:unhideWhenUsed="1"/>
+    <w:lsdException w:name="Table Classic 2" w:semiHidden="1" w:unhideWhenUsed="1"/>
+    <w:lsdException w:name="Table Classic 3" w:semiHidden="1" w:unhideWhenUsed="1"/>
+    <w:lsdException w:name="Table Classic 4" w:semiHidden="1" w:unhideWhenUsed="1"/>
+    <w:lsdException w:name="Table Colorful 1" w:semiHidden="1" w:unhideWhenUsed="1"/>
+    <w:lsdException w:name="Table Colorful 2" w:semiHidden="1" w:unhideWhenUsed="1"/>
+    <w:lsdException w:name="Table Colorful 3" w:semiHidden="1" w:unhideWhenUsed="1"/>
+    <w:lsdException w:name="Table Columns 1" w:semiHidden="1" w:unhideWhenUsed="1"/>
+    <w:lsdException w:name="Table Columns 2" w:semiHidden="1" w:unhideWhenUsed="1"/>
+    <w:lsdException w:name="Table Columns 3" w:semiHidden="1" w:unhideWhenUsed="1"/>
+    <w:lsdException w:name="Table Columns 4" w:semiHidden="1" w:unhideWhenUsed="1"/>
+    <w:lsdException w:name="Table Columns 5" w:semiHidden="1" w:unhideWhenUsed="1"/>
+    <w:lsdException w:name="Table Grid 1" w:semiHidden="1" w:unhideWhenUsed="1"/>
+    <w:lsdException w:name="Table Grid 2" w:semiHidden="1" w:unhideWhenUsed="1"/>
+    <w:lsdException w:name="Table Grid 3" w:semiHidden="1" w:unhideWhenUsed="1"/>
+    <w:lsdException w:name="Table Grid 4" w:semiHidden="1" w:unhideWhenUsed="1"/>
+    <w:lsdException w:name="Table Grid 5" w:semiHidden="1" w:unhideWhenUsed="1"/>
+    <w:lsdException w:name="Table Grid 6" w:semiHidden="1" w:unhideWhenUsed="1"/>
+    <w:lsdException w:name="Table Grid 7" w:semiHidden="1" w:unhideWhenUsed="1"/>
+    <w:lsdException w:name="Table Grid 8" w:semiHidden="1" w:unhideWhenUsed="1"/>
+    <w:lsdException w:name="Table List 1" w:semiHidden="1" w:unhideWhenUsed="1"/>
+    <w:lsdException w:name="Table List 2" w:semiHidden="1" w:unhideWhenUsed="1"/>
+    <w:lsdException w:name="Table List 3" w:semiHidden="1" w:unhideWhenUsed="1"/>
+    <w:lsdException w:name="Table List 4" w:semiHidden="1" w:unhideWhenUsed="1"/>
+    <w:lsdException w:name="Table List 5" w:semiHidden="1" w:unhideWhenUsed="1"/>
+    <w:lsdException w:name="Table List 6" w:semiHidden="1" w:unhideWhenUsed="1"/>
+    <w:lsdException w:name="Table List 7" w:semiHidden="1" w:unhideWhenUsed="1"/>
+    <w:lsdException w:name="Table List 8" w:semiHidden="1" w:unhideWhenUsed="1"/>
+    <w:lsdException w:name="Table 3D effects 1" w:semiHidden="1" w:unhideWhenUsed="1"/>
+    <w:lsdException w:name="Table 3D effects 2" w:semiHidden="1" w:unhideWhenUsed="1"/>
+    <w:lsdException w:name="Table 3D effects 3" w:semiHidden="1" w:unhideWhenUsed="1"/>
+    <w:lsdException w:name="Table Contemporary" w:semiHidden="1" w:unhideWhenUsed="1"/>
+    <w:lsdException w:name="Table Elegant" w:semiHidden="1" w:unhideWhenUsed="1"/>
+    <w:lsdException w:name="Table Professional" w:semiHidden="1" w:unhideWhenUsed="1"/>
+    <w:lsdException w:name="Table Subtle 1" w:semiHidden="1" w:unhideWhenUsed="1"/>
+    <w:lsdException w:name="Table Subtle 2" w:semiHidden="1" w:unhideWhenUsed="1"/>
+    <w:lsdException w:name="Table Web 1" w:semiHidden="1" w:unhideWhenUsed="1"/>
+    <w:lsdException w:name="Table Web 2" w:semiHidden="1" w:unhideWhenUsed="1"/>
+    <w:lsdException w:name="Table Web 3" w:semiHidden="1" w:unhideWhenUsed="1"/>
+    <w:lsdException w:name="Balloon Text" w:semiHidden="1" w:unhideWhenUsed="1"/>
+    <w:lsdException w:name="Table Grid" w:uiPriority="0"/>
+    <w:lsdException w:name="Table Theme" w:semiHidden="1" w:unhideWhenUsed="1"/>
+    <w:lsdException w:name="Note Level 1" w:semiHidden="1" w:unhideWhenUsed="1"/>
+    <w:lsdException w:name="Note Level 2" w:semiHidden="1" w:unhideWhenUsed="1"/>
+    <w:lsdException w:name="Note Level 3" w:semiHidden="1" w:unhideWhenUsed="1"/>
+    <w:lsdException w:name="Note Level 4" w:semiHidden="1" w:unhideWhenUsed="1"/>
+    <w:lsdException w:name="Note Level 5" w:semiHidden="1" w:unhideWhenUsed="1"/>
+    <w:lsdException w:name="Note Level 6" w:semiHidden="1" w:unhideWhenUsed="1"/>
+    <w:lsdException w:name="Note Level 7" w:semiHidden="1" w:unhideWhenUsed="1"/>
+    <w:lsdException w:name="Note Level 8" w:semiHidden="1" w:unhideWhenUsed="1"/>
+    <w:lsdException w:name="Note Level 9" w:semiHidden="1" w:unhideWhenUsed="1"/>
+    <w:lsdException w:name="Placeholder Text" w:semiHidden="1"/>
+    <w:lsdException w:name="No Spacing" w:uiPriority="1"/>
+    <w:lsdException w:name="Light Shading" w:uiPriority="60"/>
+    <w:lsdException w:name="Light List" w:uiPriority="61"/>
+    <w:lsdException w:name="Light Grid" w:uiPriority="62"/>
+    <w:lsdException w:name="Medium Shading 1" w:uiPriority="63"/>
+    <w:lsdException w:name="Medium Shading 2" w:uiPriority="64"/>
+    <w:lsdException w:name="Medium List 1" w:uiPriority="65"/>
+    <w:lsdException w:name="Medium List 2" w:uiPriority="66"/>
+    <w:lsdException w:name="Medium Grid 1" w:uiPriority="67"/>
+    <w:lsdException w:name="Medium Grid 2" w:uiPriority="68"/>
+    <w:lsdException w:name="Medium Grid 3" w:uiPriority="69"/>
+    <w:lsdException w:name="Dark List" w:uiPriority="70"/>
+    <w:lsdException w:name="Colorful Shading" w:uiPriority="71"/>
+    <w:lsdException w:name="Colorful List" w:uiPriority="72"/>
+    <w:lsdException w:name="Colorful Grid" w:uiPriority="73"/>
+    <w:lsdException w:name="Light Shading Accent 1" w:uiPriority="60"/>
+    <w:lsdException w:name="Light List Accent 1" w:uiPriority="61"/>
+    <w:lsdException w:name="Light Grid Accent 1" w:uiPriority="62"/>
+    <w:lsdException w:name="Medium Shading 1 Accent 1" w:uiPriority="63"/>
+    <w:lsdException w:name="Medium Shading 2 Accent 1" w:uiPriority="64"/>
+    <w:lsdException w:name="Medium List 1 Accent 1" w:uiPriority="65"/>
+    <w:lsdException w:name="Revision" w:semiHidden="1"/>
+    <w:lsdException w:name="List Paragraph" w:uiPriority="34" w:qFormat="1"/>
+    <w:lsdException w:name="Quote" w:uiPriority="29" w:qFormat="1"/>
+    <w:lsdException w:name="Intense Quote" w:uiPriority="30" w:qFormat="1"/>
+    <w:lsdException w:name="Medium List 2 Accent 1" w:uiPriority="66"/>
+    <w:lsdException w:name="Medium Grid 1 Accent 1" w:uiPriority="67"/>
+    <w:lsdException w:name="Medium Grid 2 Accent 1" w:uiPriority="68"/>
+    <w:lsdException w:name="Medium Grid 3 Accent 1" w:uiPriority="69"/>
+    <w:lsdException w:name="Dark List Accent 1" w:uiPriority="70"/>
+    <w:lsdException w:name="Colorful Shading Accent 1" w:uiPriority="71"/>
+    <w:lsdException w:name="Colorful List Accent 1" w:uiPriority="72"/>
+    <w:lsdException w:name="Colorful Grid Accent 1" w:uiPriority="73"/>
+    <w:lsdException w:name="Light Shading Accent 2" w:uiPriority="60"/>
+    <w:lsdException w:name="Light List Accent 2" w:uiPriority="61"/>
+    <w:lsdException w:name="Light Grid Accent 2" w:uiPriority="62"/>
+    <w:lsdException w:name="Medium Shading 1 Accent 2" w:uiPriority="63"/>
+    <w:lsdException w:name="Medium Shading 2 Accent 2" w:uiPriority="64"/>
+    <w:lsdException w:name="Medium List 1 Accent 2" w:uiPriority="65"/>
+    <w:lsdException w:name="Medium List 2 Accent 2" w:uiPriority="66"/>
+    <w:lsdException w:name="Medium Grid 1 Accent 2" w:uiPriority="67"/>
+    <w:lsdException w:name="Medium Grid 2 Accent 2" w:uiPriority="68"/>
+    <w:lsdException w:name="Medium Grid 3 Accent 2" w:uiPriority="69"/>
+    <w:lsdException w:name="Dark List Accent 2" w:uiPriority="70"/>
+    <w:lsdException w:name="Colorful Shading Accent 2" w:uiPriority="71"/>
+    <w:lsdException w:name="Colorful List Accent 2" w:uiPriority="72"/>
+    <w:lsdException w:name="Colorful Grid Accent 2" w:uiPriority="73"/>
+    <w:lsdException w:name="Light Shading Accent 3" w:uiPriority="60"/>
+    <w:lsdException w:name="Light List Accent 3" w:uiPriority="61"/>
+    <w:lsdException w:name="Light Grid Accent 3" w:uiPriority="62"/>
+    <w:lsdException w:name="Medium Shading 1 Accent 3" w:uiPriority="63"/>
+    <w:lsdException w:name="Medium Shading 2 Accent 3" w:uiPriority="64"/>
+    <w:lsdException w:name="Medium List 1 Accent 3" w:uiPriority="65"/>
+    <w:lsdException w:name="Medium List 2 Accent 3" w:uiPriority="66"/>
+    <w:lsdException w:name="Medium Grid 1 Accent 3" w:uiPriority="67"/>
+    <w:lsdException w:name="Medium Grid 2 Accent 3" w:uiPriority="68"/>
+    <w:lsdException w:name="Medium Grid 3 Accent 3" w:uiPriority="69"/>
+    <w:lsdException w:name="Dark List Accent 3" w:uiPriority="70"/>
+    <w:lsdException w:name="Colorful Shading Accent 3" w:uiPriority="71"/>
+    <w:lsdException w:name="Colorful List Accent 3" w:uiPriority="72"/>
+    <w:lsdException w:name="Colorful Grid Accent 3" w:uiPriority="73"/>
+    <w:lsdException w:name="Light Shading Accent 4" w:uiPriority="60"/>
+    <w:lsdException w:name="Light List Accent 4" w:uiPriority="61"/>
+    <w:lsdException w:name="Light Grid Accent 4" w:uiPriority="62"/>
+    <w:lsdException w:name="Medium Shading 1 Accent 4" w:uiPriority="63"/>
+    <w:lsdException w:name="Medium Shading 2 Accent 4" w:uiPriority="64"/>
+    <w:lsdException w:name="Medium List 1 Accent 4" w:uiPriority="65"/>
+    <w:lsdException w:name="Medium List 2 Accent 4" w:uiPriority="66"/>
+    <w:lsdException w:name="Medium Grid 1 Accent 4" w:uiPriority="67"/>
+    <w:lsdException w:name="Medium Grid 2 Accent 4" w:uiPriority="68"/>
+    <w:lsdException w:name="Medium Grid 3 Accent 4" w:uiPriority="69"/>
+    <w:lsdException w:name="Dark List Accent 4" w:uiPriority="70"/>
+    <w:lsdException w:name="Colorful Shading Accent 4" w:uiPriority="71"/>
+    <w:lsdException w:name="Colorful List Accent 4" w:uiPriority="72"/>
+    <w:lsdException w:name="Colorful Grid Accent 4" w:uiPriority="73"/>
+    <w:lsdException w:name="Light Shading Accent 5" w:uiPriority="60"/>
+    <w:lsdException w:name="Light List Accent 5" w:uiPriority="61"/>
+    <w:lsdException w:name="Light Grid Accent 5" w:uiPriority="62"/>
+    <w:lsdException w:name="Medium Shading 1 Accent 5" w:uiPriority="63"/>
+    <w:lsdException w:name="Medium Shading 2 Accent 5" w:uiPriority="64"/>
+    <w:lsdException w:name="Medium List 1 Accent 5" w:uiPriority="65"/>
+    <w:lsdException w:name="Medium List 2 Accent 5" w:uiPriority="66"/>
+    <w:lsdException w:name="Medium Grid 1 Accent 5" w:uiPriority="67"/>
+    <w:lsdException w:name="Medium Grid 2 Accent 5" w:uiPriority="68"/>
+    <w:lsdException w:name="Medium Grid 3 Accent 5" w:uiPriority="69"/>
+    <w:lsdException w:name="Dark List Accent 5" w:uiPriority="70"/>
+    <w:lsdException w:name="Colorful Shading Accent 5" w:uiPriority="71"/>
+    <w:lsdException w:name="Colorful List Accent 5" w:uiPriority="72"/>
+    <w:lsdException w:name="Colorful Grid Accent 5" w:uiPriority="73"/>
+    <w:lsdException w:name="Light Shading Accent 6" w:uiPriority="60"/>
+    <w:lsdException w:name="Light List Accent 6" w:uiPriority="61"/>
+    <w:lsdException w:name="Light Grid Accent 6" w:uiPriority="62"/>
+    <w:lsdException w:name="Medium Shading 1 Accent 6" w:uiPriority="63"/>
+    <w:lsdException w:name="Medium Shading 2 Accent 6" w:uiPriority="64"/>
+    <w:lsdException w:name="Medium List 1 Accent 6" w:uiPriority="65"/>
+    <w:lsdException w:name="Medium List 2 Accent 6" w:uiPriority="66"/>
+    <w:lsdException w:name="Medium Grid 1 Accent 6" w:uiPriority="67"/>
+    <w:lsdException w:name="Medium Grid 2 Accent 6" w:uiPriority="68"/>
+    <w:lsdException w:name="Medium Grid 3 Accent 6" w:uiPriority="69"/>
+    <w:lsdException w:name="Dark List Accent 6" w:uiPriority="70"/>
+    <w:lsdException w:name="Colorful Shading Accent 6" w:uiPriority="71"/>
+    <w:lsdException w:name="Colorful List Accent 6" w:uiPriority="72"/>
+    <w:lsdException w:name="Colorful Grid Accent 6" w:uiPriority="73"/>
+    <w:lsdException w:name="Subtle Emphasis" w:uiPriority="19"/>
+    <w:lsdException w:name="Intense Emphasis" w:uiPriority="21" w:qFormat="1"/>
+    <w:lsdException w:name="Subtle Reference" w:uiPriority="31" w:qFormat="1"/>
+    <w:lsdException w:name="Intense Reference" w:uiPriority="32" w:qFormat="1"/>
+    <w:lsdException w:name="Book Title" w:uiPriority="33" w:qFormat="1"/>
+    <w:lsdException w:name="Bibliography" w:semiHidden="1" w:uiPriority="37" w:unhideWhenUsed="1"/>
+    <w:lsdException w:name="TOC Heading" w:semiHidden="1" w:uiPriority="39" w:unhideWhenUsed="1" w:qFormat="1"/>
+    <w:lsdException w:name="Plain Table 1" w:uiPriority="41"/>
+    <w:lsdException w:name="Plain Table 2" w:uiPriority="42"/>
+    <w:lsdException w:name="Plain Table 3" w:uiPriority="43"/>
+    <w:lsdException w:name="Plain Table 4" w:uiPriority="44"/>
+    <w:lsdException w:name="Plain Table 5" w:uiPriority="45"/>
+    <w:lsdException w:name="Grid Table Light" w:uiPriority="40"/>
+    <w:lsdException w:name="Grid Table 1 Light" w:uiPriority="46"/>
+    <w:lsdException w:name="Grid Table 2" w:uiPriority="47"/>
+    <w:lsdException w:name="Grid Table 3" w:uiPriority="48"/>
+    <w:lsdException w:name="Grid Table 4" w:uiPriority="49"/>
+    <w:lsdException w:name="Grid Table 5 Dark" w:uiPriority="50"/>
+    <w:lsdException w:name="Grid Table 6 Colorful" w:uiPriority="51"/>
+    <w:lsdException w:name="Grid Table 7 Colorful" w:uiPriority="52"/>
+    <w:lsdException w:name="Grid Table 1 Light Accent 1" w:uiPriority="46"/>
+    <w:lsdException w:name="Grid Table 2 Accent 1" w:uiPriority="47"/>
+    <w:lsdException w:name="Grid Table 3 Accent 1" w:uiPriority="48"/>
+    <w:lsdException w:name="Grid Table 4 Accent 1" w:uiPriority="49"/>
+    <w:lsdException w:name="Grid Table 5 Dark Accent 1" w:uiPriority="50"/>
+    <w:lsdException w:name="Grid Table 6 Colorful Accent 1" w:uiPriority="51"/>
+    <w:lsdException w:name="Grid Table 7 Colorful Accent 1" w:uiPriority="52"/>
+    <w:lsdException w:name="Grid Table 1 Light Accent 2" w:uiPriority="46"/>
+    <w:lsdException w:name="Grid Table 2 Accent 2" w:uiPriority="47"/>
+    <w:lsdException w:name="Grid Table 3 Accent 2" w:uiPriority="48"/>
+    <w:lsdException w:name="Grid Table 4 Accent 2" w:uiPriority="49"/>
+    <w:lsdException w:name="Grid Table 5 Dark Accent 2" w:uiPriority="50"/>
+    <w:lsdException w:name="Grid Table 6 Colorful Accent 2" w:uiPriority="51"/>
+    <w:lsdException w:name="Grid Table 7 Colorful Accent 2" w:uiPriority="52"/>
+    <w:lsdException w:name="Grid Table 1 Light Accent 3" w:uiPriority="46"/>
+    <w:lsdException w:name="Grid Table 2 Accent 3" w:uiPriority="47"/>
+    <w:lsdException w:name="Grid Table 3 Accent 3" w:uiPriority="48"/>
+    <w:lsdException w:name="Grid Table 4 Accent 3" w:uiPriority="49"/>
+    <w:lsdException w:name="Grid Table 5 Dark Accent 3" w:uiPriority="50"/>
+    <w:lsdException w:name="Grid Table 6 Colorful Accent 3" w:uiPriority="51"/>
+    <w:lsdException w:name="Grid Table 7 Colorful Accent 3" w:uiPriority="52"/>
+    <w:lsdException w:name="Grid Table 1 Light Accent 4" w:uiPriority="46"/>
+    <w:lsdException w:name="Grid Table 2 Accent 4" w:uiPriority="47"/>
+    <w:lsdException w:name="Grid Table 3 Accent 4" w:uiPriority="48"/>
+    <w:lsdException w:name="Grid Table 4 Accent 4" w:uiPriority="49"/>
+    <w:lsdException w:name="Grid Table 5 Dark Accent 4" w:uiPriority="50"/>
+    <w:lsdException w:name="Grid Table 6 Colorful Accent 4" w:uiPriority="51"/>
+    <w:lsdException w:name="Grid Table 7 Colorful Accent 4" w:uiPriority="52"/>
+    <w:lsdException w:name="Grid Table 1 Light Accent 5" w:uiPriority="46"/>
+    <w:lsdException w:name="Grid Table 2 Accent 5" w:uiPriority="47"/>
+    <w:lsdException w:name="Grid Table 3 Accent 5" w:uiPriority="48"/>
+    <w:lsdException w:name="Grid Table 4 Accent 5" w:uiPriority="49"/>
+    <w:lsdException w:name="Grid Table 5 Dark Accent 5" w:uiPriority="50"/>
+    <w:lsdException w:name="Grid Table 6 Colorful Accent 5" w:uiPriority="51"/>
+    <w:lsdException w:name="Grid Table 7 Colorful Accent 5" w:uiPriority="52"/>
+    <w:lsdException w:name="Grid Table 1 Light Accent 6" w:uiPriority="46"/>
+    <w:lsdException w:name="Grid Table 2 Accent 6" w:uiPriority="47"/>
+    <w:lsdException w:name="Grid Table 3 Accent 6" w:uiPriority="48"/>
+    <w:lsdException w:name="Grid Table 4 Accent 6" w:uiPriority="49"/>
+    <w:lsdException w:name="Grid Table 5 Dark Accent 6" w:uiPriority="50"/>
+    <w:lsdException w:name="Grid Table 6 Colorful Accent 6" w:uiPriority="51"/>
+    <w:lsdException w:name="Grid Table 7 Colorful Accent 6" w:uiPriority="52"/>
+    <w:lsdException w:name="List Table 1 Light" w:uiPriority="46"/>
+    <w:lsdException w:name="List Table 2" w:uiPriority="47"/>
+    <w:lsdException w:name="List Table 3" w:uiPriority="48"/>
+    <w:lsdException w:name="List Table 4" w:uiPriority="49"/>
+    <w:lsdException w:name="List Table 5 Dark" w:uiPriority="50"/>
+    <w:lsdException w:name="List Table 6 Colorful" w:uiPriority="51"/>
+    <w:lsdException w:name="List Table 7 Colorful" w:uiPriority="52"/>
+    <w:lsdException w:name="List Table 1 Light Accent 1" w:uiPriority="46"/>
+    <w:lsdException w:name="List Table 2 Accent 1" w:uiPriority="47"/>
+    <w:lsdException w:name="List Table 3 Accent 1" w:uiPriority="48"/>
+    <w:lsdException w:name="List Table 4 Accent 1" w:uiPriority="49"/>
+    <w:lsdException w:name="List Table 5 Dark Accent 1" w:uiPriority="50"/>
+    <w:lsdException w:name="List Table 6 Colorful Accent 1" w:uiPriority="51"/>
+    <w:lsdException w:name="List Table 7 Colorful Accent 1" w:uiPriority="52"/>
+    <w:lsdException w:name="List Table 1 Light Accent 2" w:uiPriority="46"/>
+    <w:lsdException w:name="List Table 2 Accent 2" w:uiPriority="47"/>
+    <w:lsdException w:name="List Table 3 Accent 2" w:uiPriority="48"/>
+    <w:lsdException w:name="List Table 4 Accent 2" w:uiPriority="49"/>
+    <w:lsdException w:name="List Table 5 Dark Accent 2" w:uiPriority="50"/>
+    <w:lsdException w:name="List Table 6 Colorful Accent 2" w:uiPriority="51"/>
+    <w:lsdException w:name="List Table 7 Colorful Accent 2" w:uiPriority="52"/>
+    <w:lsdException w:name="List Table 1 Light Accent 3" w:uiPriority="46"/>
+    <w:lsdException w:name="List Table 2 Accent 3" w:uiPriority="47"/>
+    <w:lsdException w:name="List Table 3 Accent 3" w:uiPriority="48"/>
+    <w:lsdException w:name="List Table 4 Accent 3" w:uiPriority="49"/>
+    <w:lsdException w:name="List Table 5 Dark Accent 3" w:uiPriority="50"/>
+    <w:lsdException w:name="List Table 6 Colorful Accent 3" w:uiPriority="51"/>
+    <w:lsdException w:name="List Table 7 Colorful Accent 3" w:uiPriority="52"/>
+    <w:lsdException w:name="List Table 1 Light Accent 4" w:uiPriority="46"/>
+    <w:lsdException w:name="List Table 2 Accent 4" w:uiPriority="47"/>
+    <w:lsdException w:name="List Table 3 Accent 4" w:uiPriority="48"/>
+    <w:lsdException w:name="List Table 4 Accent 4" w:uiPriority="49"/>
+    <w:lsdException w:name="List Table 5 Dark Accent 4" w:uiPriority="50"/>
+    <w:lsdException w:name="List Table 6 Colorful Accent 4" w:uiPriority="51"/>
+    <w:lsdException w:name="List Table 7 Colorful Accent 4" w:uiPriority="52"/>
+    <w:lsdException w:name="List Table 1 Light Accent 5" w:uiPriority="46"/>
+    <w:lsdException w:name="List Table 2 Accent 5" w:uiPriority="47"/>
+    <w:lsdException w:name="List Table 3 Accent 5" w:uiPriority="48"/>
+    <w:lsdException w:name="List Table 4 Accent 5" w:uiPriority="49"/>
+    <w:lsdException w:name="List Table 5 Dark Accent 5" w:uiPriority="50"/>
+    <w:lsdException w:name="List Table 6 Colorful Accent 5" w:uiPriority="51"/>
+    <w:lsdException w:name="List Table 7 Colorful Accent 5" w:uiPriority="52"/>
+    <w:lsdException w:name="List Table 1 Light Accent 6" w:uiPriority="46"/>
+    <w:lsdException w:name="List Table 2 Accent 6" w:uiPriority="47"/>
+    <w:lsdException w:name="List Table 3 Accent 6" w:uiPriority="48"/>
+    <w:lsdException w:name="List Table 4 Accent 6" w:uiPriority="49"/>
+    <w:lsdException w:name="List Table 5 Dark Accent 6" w:uiPriority="50"/>
+    <w:lsdException w:name="List Table 6 Colorful Accent 6" w:uiPriority="51"/>
+    <w:lsdException w:name="List Table 7 Colorful Accent 6" w:uiPriority="52"/>
+    <w:lsdException w:name="Mention" w:semiHidden="1" w:unhideWhenUsed="1"/>
+    <w:lsdException w:name="Smart Hyperlink" w:semiHidden="1" w:unhideWhenUsed="1"/>
   </w:latentStyles>
   <w:style w:type="paragraph" w:default="1" w:styleId="Normal">
     <w:name w:val="Normal"/>
@@ -3066,7 +2955,7 @@
 </file>
 
 <file path=customXml/itemProps1.xml><?xml version="1.0" encoding="utf-8"?>
-<ds:datastoreItem xmlns:ds="http://schemas.openxmlformats.org/officeDocument/2006/customXml" ds:itemID="{2683C27F-36C3-EC47-B805-F7395897D753}">
+<ds:datastoreItem xmlns:ds="http://schemas.openxmlformats.org/officeDocument/2006/customXml" ds:itemID="{D484D41B-B14C-7541-B289-A7D1BB2A559F}">
   <ds:schemaRefs>
     <ds:schemaRef ds:uri="http://schemas.openxmlformats.org/officeDocument/2006/bibliography"/>
   </ds:schemaRefs>
@@ -3074,7 +2963,7 @@
 </file>
 
 <file path=customXml/itemProps2.xml><?xml version="1.0" encoding="utf-8"?>
-<ds:datastoreItem xmlns:ds="http://schemas.openxmlformats.org/officeDocument/2006/customXml" ds:itemID="{0C8DED4A-1DB4-6640-AB5F-52F40E3E28A0}">
+<ds:datastoreItem xmlns:ds="http://schemas.openxmlformats.org/officeDocument/2006/customXml" ds:itemID="{6E3A92FB-C1AE-4F44-A8EF-D1877BAAA3FD}">
   <ds:schemaRefs>
     <ds:schemaRef ds:uri="http://schemas.openxmlformats.org/officeDocument/2006/bibliography"/>
   </ds:schemaRefs>

</xml_diff>

<commit_message>
pickFields() can now handle any order of picks mkSEER works on 2018 data
</commit_message>
<xml_diff>
--- a/docs/gettingData.docx
+++ b/docs/gettingData.docx
@@ -48,7 +48,9 @@
     </w:p>
     <w:p>
       <w:pPr>
-        <w:spacing w:before="40"/>
+        <w:autoSpaceDE/>
+        <w:autoSpaceDN/>
+        <w:spacing w:line="240" w:lineRule="auto"/>
         <w:rPr>
           <w:rFonts w:ascii="Times New Roman" w:hAnsi="Times New Roman"/>
         </w:rPr>
@@ -118,46 +120,291 @@
         <w:r>
           <w:rPr>
             <w:rStyle w:val="Hyperlink"/>
-            <w:rFonts w:ascii="Times New Roman" w:hAnsi="Times New Roman"/>
+            <w:rFonts w:ascii="Calibri" w:hAnsi="Calibri"/>
+            <w:color w:val="954F72"/>
+            <w:sz w:val="22"/>
+            <w:szCs w:val="22"/>
           </w:rPr>
-          <w:t>http://seer.cancer.gov/data/options.html</w:t>
+          <w:t>https://seer.cancer.gov/data/treatment.html</w:t>
         </w:r>
       </w:hyperlink>
       <w:r>
         <w:rPr>
           <w:rFonts w:ascii="Times New Roman" w:hAnsi="Times New Roman"/>
         </w:rPr>
+        <w:t>,</w:t>
+      </w:r>
+      <w:r>
+        <w:rPr>
+          <w:rFonts w:ascii="Times New Roman" w:hAnsi="Times New Roman"/>
+        </w:rPr>
+        <w:t xml:space="preserve"> </w:t>
+      </w:r>
+      <w:r>
+        <w:rPr>
+          <w:rFonts w:ascii="Times New Roman" w:hAnsi="Times New Roman"/>
+        </w:rPr>
+        <w:t xml:space="preserve">which includes chemo and radiation information. </w:t>
+      </w:r>
+      <w:r>
+        <w:rPr>
+          <w:rFonts w:ascii="Times New Roman" w:hAnsi="Times New Roman"/>
+        </w:rPr>
+        <w:t>Please</w:t>
+      </w:r>
+      <w:r>
+        <w:rPr>
+          <w:rFonts w:ascii="Times New Roman" w:hAnsi="Times New Roman"/>
+        </w:rPr>
+        <w:t xml:space="preserve"> u</w:t>
+      </w:r>
+      <w:r>
+        <w:rPr>
+          <w:rFonts w:ascii="Times New Roman" w:hAnsi="Times New Roman"/>
+        </w:rPr>
+        <w:t xml:space="preserve">nzip </w:t>
+      </w:r>
+      <w:r>
+        <w:rPr>
+          <w:rFonts w:ascii="Times New Roman" w:hAnsi="Times New Roman"/>
+        </w:rPr>
+        <w:t>this</w:t>
+      </w:r>
+      <w:r>
+        <w:rPr>
+          <w:rFonts w:ascii="Times New Roman" w:hAnsi="Times New Roman"/>
+        </w:rPr>
+        <w:t xml:space="preserve"> data</w:t>
+      </w:r>
+      <w:r>
+        <w:rPr>
+          <w:rFonts w:ascii="Times New Roman" w:hAnsi="Times New Roman"/>
+        </w:rPr>
+        <w:t xml:space="preserve"> </w:t>
+      </w:r>
+      <w:r>
+        <w:rPr>
+          <w:rFonts w:ascii="Times New Roman" w:hAnsi="Times New Roman"/>
+        </w:rPr>
+        <w:t>into</w:t>
+      </w:r>
+      <w:r>
+        <w:rPr>
+          <w:rFonts w:ascii="Times New Roman" w:hAnsi="Times New Roman"/>
+        </w:rPr>
+        <w:t xml:space="preserve"> </w:t>
+      </w:r>
+      <w:r>
+        <w:rPr>
+          <w:rFonts w:ascii="Times New Roman" w:hAnsi="Times New Roman"/>
+        </w:rPr>
+        <w:t>~</w:t>
+      </w:r>
+      <w:r>
+        <w:rPr>
+          <w:rFonts w:ascii="Courier New" w:hAnsi="Courier New" w:cs="Courier New"/>
+        </w:rPr>
+        <w:t>/data/SEER</w:t>
+      </w:r>
+      <w:r>
+        <w:rPr>
+          <w:rFonts w:ascii="Courier New" w:hAnsi="Courier New" w:cs="Courier New"/>
+        </w:rPr>
+        <w:t xml:space="preserve"> </w:t>
+      </w:r>
+      <w:r>
+        <w:rPr>
+          <w:rFonts w:ascii="Times New Roman" w:hAnsi="Times New Roman"/>
+        </w:rPr>
+        <w:t>such that t</w:t>
+      </w:r>
+      <w:r>
+        <w:rPr>
+          <w:rFonts w:ascii="Times New Roman" w:hAnsi="Times New Roman"/>
+        </w:rPr>
+        <w:t xml:space="preserve">he </w:t>
+      </w:r>
+      <w:r>
+        <w:rPr>
+          <w:rFonts w:ascii="Times New Roman" w:hAnsi="Times New Roman"/>
+        </w:rPr>
+        <w:t>folder</w:t>
+      </w:r>
+      <w:r>
+        <w:rPr>
+          <w:rFonts w:ascii="Courier New" w:hAnsi="Courier New" w:cs="Courier New"/>
+        </w:rPr>
+        <w:t xml:space="preserve"> </w:t>
+      </w:r>
+      <w:r>
+        <w:rPr>
+          <w:rFonts w:ascii="Courier New" w:hAnsi="Courier New" w:cs="Courier New"/>
+        </w:rPr>
+        <w:t>populations</w:t>
+      </w:r>
+      <w:r>
+        <w:rPr>
+          <w:rFonts w:ascii="Times New Roman" w:hAnsi="Times New Roman"/>
+        </w:rPr>
+        <w:t xml:space="preserve"> </w:t>
+      </w:r>
+      <w:proofErr w:type="gramStart"/>
+      <w:r>
+        <w:rPr>
+          <w:rFonts w:ascii="Times New Roman" w:hAnsi="Times New Roman"/>
+        </w:rPr>
+        <w:t>holds</w:t>
+      </w:r>
+      <w:proofErr w:type="gramEnd"/>
+      <w:r>
+        <w:rPr>
+          <w:rFonts w:ascii="Times New Roman" w:hAnsi="Times New Roman"/>
+        </w:rPr>
+        <w:t xml:space="preserve"> </w:t>
+      </w:r>
+      <w:r>
+        <w:rPr>
+          <w:rFonts w:ascii="Times New Roman" w:hAnsi="Times New Roman"/>
+        </w:rPr>
+        <w:t>person-year</w:t>
+      </w:r>
+      <w:r>
+        <w:rPr>
+          <w:rFonts w:ascii="Times New Roman" w:hAnsi="Times New Roman"/>
+        </w:rPr>
+        <w:t>-</w:t>
+      </w:r>
+      <w:r>
+        <w:rPr>
+          <w:rFonts w:ascii="Times New Roman" w:hAnsi="Times New Roman"/>
+        </w:rPr>
+        <w:t>at</w:t>
+      </w:r>
+      <w:r>
+        <w:rPr>
+          <w:rFonts w:ascii="Times New Roman" w:hAnsi="Times New Roman"/>
+        </w:rPr>
+        <w:t>-</w:t>
+      </w:r>
+      <w:r>
+        <w:rPr>
+          <w:rFonts w:ascii="Times New Roman" w:hAnsi="Times New Roman"/>
+        </w:rPr>
+        <w:t xml:space="preserve">risk </w:t>
+      </w:r>
+      <w:r>
+        <w:rPr>
+          <w:rFonts w:ascii="Times New Roman" w:hAnsi="Times New Roman"/>
+        </w:rPr>
+        <w:t>files</w:t>
+      </w:r>
+      <w:r>
+        <w:rPr>
+          <w:rFonts w:ascii="Times New Roman" w:hAnsi="Times New Roman"/>
+        </w:rPr>
+        <w:t xml:space="preserve"> </w:t>
+      </w:r>
+      <w:r>
+        <w:rPr>
+          <w:rFonts w:ascii="Times New Roman" w:hAnsi="Times New Roman"/>
+        </w:rPr>
+        <w:t>and</w:t>
+      </w:r>
+      <w:r>
+        <w:rPr>
+          <w:rFonts w:ascii="Times New Roman" w:hAnsi="Times New Roman"/>
+        </w:rPr>
+        <w:t xml:space="preserve"> the </w:t>
+      </w:r>
+      <w:r>
+        <w:rPr>
+          <w:rFonts w:ascii="Times New Roman" w:hAnsi="Times New Roman"/>
+        </w:rPr>
+        <w:t>folder</w:t>
+      </w:r>
+      <w:r>
+        <w:rPr>
+          <w:rFonts w:ascii="Times New Roman" w:hAnsi="Times New Roman"/>
+        </w:rPr>
+        <w:t xml:space="preserve"> </w:t>
+      </w:r>
+      <w:r>
+        <w:rPr>
+          <w:rFonts w:ascii="Courier New" w:hAnsi="Courier New" w:cs="Courier New"/>
+        </w:rPr>
+        <w:t>incidence</w:t>
+      </w:r>
+      <w:r>
+        <w:rPr>
+          <w:rFonts w:ascii="Times New Roman" w:hAnsi="Times New Roman"/>
+        </w:rPr>
+        <w:t xml:space="preserve"> </w:t>
+      </w:r>
+      <w:r>
+        <w:rPr>
+          <w:rFonts w:ascii="Times New Roman" w:hAnsi="Times New Roman"/>
+        </w:rPr>
+        <w:t xml:space="preserve">holds </w:t>
+      </w:r>
+      <w:r>
+        <w:rPr>
+          <w:rFonts w:ascii="Times New Roman" w:hAnsi="Times New Roman"/>
+        </w:rPr>
+        <w:t>cancer</w:t>
+      </w:r>
+      <w:r>
+        <w:rPr>
+          <w:rFonts w:ascii="Times New Roman" w:hAnsi="Times New Roman"/>
+        </w:rPr>
+        <w:t xml:space="preserve"> </w:t>
+      </w:r>
+      <w:r>
+        <w:rPr>
+          <w:rFonts w:ascii="Times New Roman" w:hAnsi="Times New Roman"/>
+        </w:rPr>
+        <w:t>files</w:t>
+      </w:r>
+      <w:r>
+        <w:rPr>
+          <w:rFonts w:ascii="Times New Roman" w:hAnsi="Times New Roman"/>
+        </w:rPr>
         <w:t xml:space="preserve">. </w:t>
       </w:r>
       <w:r>
         <w:rPr>
           <w:rFonts w:ascii="Times New Roman" w:hAnsi="Times New Roman"/>
         </w:rPr>
-        <w:t>Please</w:t>
-      </w:r>
-      <w:r>
-        <w:rPr>
-          <w:rFonts w:ascii="Times New Roman" w:hAnsi="Times New Roman"/>
-        </w:rPr>
-        <w:t xml:space="preserve"> u</w:t>
-      </w:r>
-      <w:r>
-        <w:rPr>
-          <w:rFonts w:ascii="Times New Roman" w:hAnsi="Times New Roman"/>
-        </w:rPr>
-        <w:t xml:space="preserve">nzip </w:t>
-      </w:r>
-      <w:r>
-        <w:rPr>
-          <w:rFonts w:ascii="Times New Roman" w:hAnsi="Times New Roman"/>
-        </w:rPr>
-        <w:t xml:space="preserve">this </w:t>
-      </w:r>
-      <w:r>
-        <w:rPr>
-          <w:rFonts w:ascii="Times New Roman" w:hAnsi="Times New Roman"/>
-        </w:rPr>
-        <w:t xml:space="preserve">into </w:t>
+        <w:t xml:space="preserve">The </w:t>
+      </w:r>
+      <w:r>
+        <w:rPr>
+          <w:rFonts w:ascii="Times New Roman" w:hAnsi="Times New Roman"/>
+        </w:rPr>
+        <w:t>A-bomb survivor data</w:t>
+      </w:r>
+      <w:r>
+        <w:rPr>
+          <w:rFonts w:ascii="Times New Roman" w:hAnsi="Times New Roman"/>
+        </w:rPr>
+        <w:t xml:space="preserve"> files </w:t>
+      </w:r>
+      <w:r>
+        <w:rPr>
+          <w:rFonts w:ascii="Courier New" w:hAnsi="Courier New" w:cs="Courier New"/>
+        </w:rPr>
+        <w:t>lsshempy.csv</w:t>
+      </w:r>
+      <w:r>
+        <w:rPr>
+          <w:rFonts w:ascii="Times New Roman" w:hAnsi="Times New Roman"/>
+        </w:rPr>
+        <w:t xml:space="preserve"> and </w:t>
+      </w:r>
+      <w:r>
+        <w:rPr>
+          <w:rFonts w:ascii="Courier New" w:hAnsi="Courier New" w:cs="Courier New"/>
+        </w:rPr>
+        <w:t>lssinc07.csv</w:t>
       </w:r>
       <w:r>
         <w:rPr>
@@ -169,216 +416,6 @@
         <w:rPr>
           <w:rFonts w:ascii="Times New Roman" w:hAnsi="Times New Roman"/>
         </w:rPr>
-        <w:t>~</w:t>
-      </w:r>
-      <w:r>
-        <w:rPr>
-          <w:rFonts w:ascii="Courier New" w:hAnsi="Courier New" w:cs="Courier New"/>
-        </w:rPr>
-        <w:t>/data/SEER</w:t>
-      </w:r>
-      <w:r>
-        <w:rPr>
-          <w:rFonts w:ascii="Courier New" w:hAnsi="Courier New" w:cs="Courier New"/>
-        </w:rPr>
-        <w:t xml:space="preserve"> </w:t>
-      </w:r>
-      <w:r>
-        <w:rPr>
-          <w:rFonts w:ascii="Times New Roman" w:hAnsi="Times New Roman"/>
-        </w:rPr>
-        <w:t>such that t</w:t>
-      </w:r>
-      <w:r>
-        <w:rPr>
-          <w:rFonts w:ascii="Times New Roman" w:hAnsi="Times New Roman"/>
-        </w:rPr>
-        <w:t xml:space="preserve">he </w:t>
-      </w:r>
-      <w:r>
-        <w:rPr>
-          <w:rFonts w:ascii="Times New Roman" w:hAnsi="Times New Roman"/>
-        </w:rPr>
-        <w:t>folder</w:t>
-      </w:r>
-      <w:r>
-        <w:rPr>
-          <w:rFonts w:ascii="Courier New" w:hAnsi="Courier New" w:cs="Courier New"/>
-        </w:rPr>
-        <w:t xml:space="preserve"> </w:t>
-      </w:r>
-      <w:r>
-        <w:rPr>
-          <w:rFonts w:ascii="Courier New" w:hAnsi="Courier New" w:cs="Courier New"/>
-        </w:rPr>
-        <w:t>populations</w:t>
-      </w:r>
-      <w:r>
-        <w:rPr>
-          <w:rFonts w:ascii="Times New Roman" w:hAnsi="Times New Roman"/>
-        </w:rPr>
-        <w:t xml:space="preserve"> </w:t>
-      </w:r>
-      <w:r>
-        <w:rPr>
-          <w:rFonts w:ascii="Times New Roman" w:hAnsi="Times New Roman"/>
-        </w:rPr>
-        <w:t xml:space="preserve">holds </w:t>
-      </w:r>
-      <w:r>
-        <w:rPr>
-          <w:rFonts w:ascii="Times New Roman" w:hAnsi="Times New Roman"/>
-        </w:rPr>
-        <w:t>person-year</w:t>
-      </w:r>
-      <w:r>
-        <w:rPr>
-          <w:rFonts w:ascii="Times New Roman" w:hAnsi="Times New Roman"/>
-        </w:rPr>
-        <w:t>-</w:t>
-      </w:r>
-      <w:r>
-        <w:rPr>
-          <w:rFonts w:ascii="Times New Roman" w:hAnsi="Times New Roman"/>
-        </w:rPr>
-        <w:t>at</w:t>
-      </w:r>
-      <w:r>
-        <w:rPr>
-          <w:rFonts w:ascii="Times New Roman" w:hAnsi="Times New Roman"/>
-        </w:rPr>
-        <w:t>-</w:t>
-      </w:r>
-      <w:r>
-        <w:rPr>
-          <w:rFonts w:ascii="Times New Roman" w:hAnsi="Times New Roman"/>
-        </w:rPr>
-        <w:t xml:space="preserve">risk </w:t>
-      </w:r>
-      <w:r>
-        <w:rPr>
-          <w:rFonts w:ascii="Times New Roman" w:hAnsi="Times New Roman"/>
-        </w:rPr>
-        <w:t>files</w:t>
-      </w:r>
-      <w:r>
-        <w:rPr>
-          <w:rFonts w:ascii="Times New Roman" w:hAnsi="Times New Roman"/>
-        </w:rPr>
-        <w:t xml:space="preserve"> </w:t>
-      </w:r>
-      <w:r>
-        <w:rPr>
-          <w:rFonts w:ascii="Times New Roman" w:hAnsi="Times New Roman"/>
-        </w:rPr>
-        <w:t>and</w:t>
-      </w:r>
-      <w:r>
-        <w:rPr>
-          <w:rFonts w:ascii="Times New Roman" w:hAnsi="Times New Roman"/>
-        </w:rPr>
-        <w:t xml:space="preserve"> the </w:t>
-      </w:r>
-      <w:r>
-        <w:rPr>
-          <w:rFonts w:ascii="Times New Roman" w:hAnsi="Times New Roman"/>
-        </w:rPr>
-        <w:t>folder</w:t>
-      </w:r>
-      <w:r>
-        <w:rPr>
-          <w:rFonts w:ascii="Times New Roman" w:hAnsi="Times New Roman"/>
-        </w:rPr>
-        <w:t xml:space="preserve"> </w:t>
-      </w:r>
-      <w:r>
-        <w:rPr>
-          <w:rFonts w:ascii="Courier New" w:hAnsi="Courier New" w:cs="Courier New"/>
-        </w:rPr>
-        <w:t>incidence</w:t>
-      </w:r>
-      <w:r>
-        <w:rPr>
-          <w:rFonts w:ascii="Times New Roman" w:hAnsi="Times New Roman"/>
-        </w:rPr>
-        <w:t xml:space="preserve"> </w:t>
-      </w:r>
-      <w:r>
-        <w:rPr>
-          <w:rFonts w:ascii="Times New Roman" w:hAnsi="Times New Roman"/>
-        </w:rPr>
-        <w:t xml:space="preserve">holds </w:t>
-      </w:r>
-      <w:r>
-        <w:rPr>
-          <w:rFonts w:ascii="Times New Roman" w:hAnsi="Times New Roman"/>
-        </w:rPr>
-        <w:t>cancer</w:t>
-      </w:r>
-      <w:r>
-        <w:rPr>
-          <w:rFonts w:ascii="Times New Roman" w:hAnsi="Times New Roman"/>
-        </w:rPr>
-        <w:t xml:space="preserve"> </w:t>
-      </w:r>
-      <w:r>
-        <w:rPr>
-          <w:rFonts w:ascii="Times New Roman" w:hAnsi="Times New Roman"/>
-        </w:rPr>
-        <w:t>files</w:t>
-      </w:r>
-      <w:r>
-        <w:rPr>
-          <w:rFonts w:ascii="Times New Roman" w:hAnsi="Times New Roman"/>
-        </w:rPr>
-        <w:t xml:space="preserve">. </w:t>
-      </w:r>
-      <w:r>
-        <w:rPr>
-          <w:rFonts w:ascii="Times New Roman" w:hAnsi="Times New Roman"/>
-        </w:rPr>
-        <w:t xml:space="preserve">The </w:t>
-      </w:r>
-      <w:r>
-        <w:rPr>
-          <w:rFonts w:ascii="Times New Roman" w:hAnsi="Times New Roman"/>
-        </w:rPr>
-        <w:t>A-bomb survivor data</w:t>
-      </w:r>
-      <w:r>
-        <w:rPr>
-          <w:rFonts w:ascii="Times New Roman" w:hAnsi="Times New Roman"/>
-        </w:rPr>
-        <w:t xml:space="preserve"> files </w:t>
-      </w:r>
-      <w:r>
-        <w:rPr>
-          <w:rFonts w:ascii="Courier New" w:hAnsi="Courier New" w:cs="Courier New"/>
-        </w:rPr>
-        <w:t>lsshempy.csv</w:t>
-      </w:r>
-      <w:r>
-        <w:rPr>
-          <w:rFonts w:ascii="Times New Roman" w:hAnsi="Times New Roman"/>
-        </w:rPr>
-        <w:t xml:space="preserve"> and </w:t>
-      </w:r>
-      <w:r>
-        <w:rPr>
-          <w:rFonts w:ascii="Courier New" w:hAnsi="Courier New" w:cs="Courier New"/>
-        </w:rPr>
-        <w:t>lssinc07.csv</w:t>
-      </w:r>
-      <w:r>
-        <w:rPr>
-          <w:rFonts w:ascii="Times New Roman" w:hAnsi="Times New Roman"/>
-        </w:rPr>
-        <w:t xml:space="preserve"> </w:t>
-      </w:r>
-      <w:r>
-        <w:rPr>
-          <w:rFonts w:ascii="Times New Roman" w:hAnsi="Times New Roman"/>
-        </w:rPr>
         <w:t xml:space="preserve">obtained from </w:t>
       </w:r>
       <w:r>
@@ -391,7 +428,14 @@
         <w:rPr>
           <w:rFonts w:ascii="Times New Roman" w:hAnsi="Times New Roman"/>
         </w:rPr>
-        <w:t xml:space="preserve"> by following the links </w:t>
+        <w:t xml:space="preserve"> by following the </w:t>
+      </w:r>
+      <w:proofErr w:type="gramStart"/>
+      <w:r>
+        <w:rPr>
+          <w:rFonts w:ascii="Times New Roman" w:hAnsi="Times New Roman"/>
+        </w:rPr>
+        <w:t xml:space="preserve">links </w:t>
       </w:r>
       <w:r>
         <w:rPr>
@@ -399,6 +443,7 @@
         </w:rPr>
         <w:t xml:space="preserve"> “</w:t>
       </w:r>
+      <w:proofErr w:type="gramEnd"/>
       <w:r>
         <w:rPr>
           <w:rFonts w:ascii="Times New Roman" w:hAnsi="Times New Roman"/>
@@ -480,8 +525,16 @@
         <w:rPr>
           <w:rFonts w:ascii="Courier New" w:hAnsi="Courier New" w:cs="Courier New"/>
         </w:rPr>
-        <w:t>/data/abomb</w:t>
-      </w:r>
+        <w:t>/data/</w:t>
+      </w:r>
+      <w:proofErr w:type="spellStart"/>
+      <w:r>
+        <w:rPr>
+          <w:rFonts w:ascii="Courier New" w:hAnsi="Courier New" w:cs="Courier New"/>
+        </w:rPr>
+        <w:t>abomb</w:t>
+      </w:r>
+      <w:proofErr w:type="spellEnd"/>
       <w:r>
         <w:rPr>
           <w:rFonts w:ascii="Times New Roman" w:hAnsi="Times New Roman"/>
@@ -553,11 +606,21 @@
           <w:rFonts w:ascii="Courier New" w:hAnsi="Courier New" w:cs="Courier New"/>
         </w:rPr>
       </w:pPr>
-      <w:r>
-        <w:rPr>
-          <w:rFonts w:ascii="Courier New" w:hAnsi="Courier New" w:cs="Courier New"/>
-        </w:rPr>
-        <w:t>install.packages("demography") #if not already installed</w:t>
+      <w:proofErr w:type="spellStart"/>
+      <w:proofErr w:type="gramStart"/>
+      <w:r>
+        <w:rPr>
+          <w:rFonts w:ascii="Courier New" w:hAnsi="Courier New" w:cs="Courier New"/>
+        </w:rPr>
+        <w:t>install.packages</w:t>
+      </w:r>
+      <w:proofErr w:type="spellEnd"/>
+      <w:proofErr w:type="gramEnd"/>
+      <w:r>
+        <w:rPr>
+          <w:rFonts w:ascii="Courier New" w:hAnsi="Courier New" w:cs="Courier New"/>
+        </w:rPr>
+        <w:t>("demography") #if not already installed</w:t>
       </w:r>
     </w:p>
     <w:p>
@@ -581,11 +644,19 @@
           <w:rFonts w:ascii="Courier New" w:hAnsi="Courier New" w:cs="Courier New"/>
         </w:rPr>
       </w:pPr>
-      <w:r>
-        <w:rPr>
-          <w:rFonts w:ascii="Courier New" w:hAnsi="Courier New" w:cs="Courier New"/>
-        </w:rPr>
-        <w:t>mrt=hmd.mx("USA", "username", "password")$rate # sub in your info</w:t>
+      <w:proofErr w:type="gramStart"/>
+      <w:r>
+        <w:rPr>
+          <w:rFonts w:ascii="Courier New" w:hAnsi="Courier New" w:cs="Courier New"/>
+        </w:rPr>
+        <w:t>mrt=hmd.mx(</w:t>
+      </w:r>
+      <w:proofErr w:type="gramEnd"/>
+      <w:r>
+        <w:rPr>
+          <w:rFonts w:ascii="Courier New" w:hAnsi="Courier New" w:cs="Courier New"/>
+        </w:rPr>
+        <w:t>"USA", "username", "password")$rate # sub in your info</w:t>
       </w:r>
     </w:p>
     <w:p>
@@ -599,7 +670,77 @@
         <w:rPr>
           <w:rFonts w:ascii="Courier New" w:hAnsi="Courier New" w:cs="Courier New"/>
         </w:rPr>
-        <w:t>if(!dir.exists("~/data/usMort")) dir.create("~/data/usMort")</w:t>
+        <w:t>if</w:t>
+      </w:r>
+      <w:proofErr w:type="gramStart"/>
+      <w:r>
+        <w:rPr>
+          <w:rFonts w:ascii="Courier New" w:hAnsi="Courier New" w:cs="Courier New"/>
+        </w:rPr>
+        <w:t>(!</w:t>
+      </w:r>
+      <w:proofErr w:type="spellStart"/>
+      <w:r>
+        <w:rPr>
+          <w:rFonts w:ascii="Courier New" w:hAnsi="Courier New" w:cs="Courier New"/>
+        </w:rPr>
+        <w:t>dir</w:t>
+      </w:r>
+      <w:proofErr w:type="gramEnd"/>
+      <w:r>
+        <w:rPr>
+          <w:rFonts w:ascii="Courier New" w:hAnsi="Courier New" w:cs="Courier New"/>
+        </w:rPr>
+        <w:t>.exists</w:t>
+      </w:r>
+      <w:proofErr w:type="spellEnd"/>
+      <w:r>
+        <w:rPr>
+          <w:rFonts w:ascii="Courier New" w:hAnsi="Courier New" w:cs="Courier New"/>
+        </w:rPr>
+        <w:t>("~/data/</w:t>
+      </w:r>
+      <w:proofErr w:type="spellStart"/>
+      <w:r>
+        <w:rPr>
+          <w:rFonts w:ascii="Courier New" w:hAnsi="Courier New" w:cs="Courier New"/>
+        </w:rPr>
+        <w:t>usMort</w:t>
+      </w:r>
+      <w:proofErr w:type="spellEnd"/>
+      <w:r>
+        <w:rPr>
+          <w:rFonts w:ascii="Courier New" w:hAnsi="Courier New" w:cs="Courier New"/>
+        </w:rPr>
+        <w:t xml:space="preserve">")) </w:t>
+      </w:r>
+      <w:proofErr w:type="spellStart"/>
+      <w:r>
+        <w:rPr>
+          <w:rFonts w:ascii="Courier New" w:hAnsi="Courier New" w:cs="Courier New"/>
+        </w:rPr>
+        <w:t>dir.create</w:t>
+      </w:r>
+      <w:proofErr w:type="spellEnd"/>
+      <w:r>
+        <w:rPr>
+          <w:rFonts w:ascii="Courier New" w:hAnsi="Courier New" w:cs="Courier New"/>
+        </w:rPr>
+        <w:t>("~/data/</w:t>
+      </w:r>
+      <w:proofErr w:type="spellStart"/>
+      <w:r>
+        <w:rPr>
+          <w:rFonts w:ascii="Courier New" w:hAnsi="Courier New" w:cs="Courier New"/>
+        </w:rPr>
+        <w:t>usMort</w:t>
+      </w:r>
+      <w:proofErr w:type="spellEnd"/>
+      <w:r>
+        <w:rPr>
+          <w:rFonts w:ascii="Courier New" w:hAnsi="Courier New" w:cs="Courier New"/>
+        </w:rPr>
+        <w:t>")</w:t>
       </w:r>
     </w:p>
     <w:p>
@@ -613,7 +754,51 @@
         <w:rPr>
           <w:rFonts w:ascii="Courier New" w:hAnsi="Courier New" w:cs="Courier New"/>
         </w:rPr>
-        <w:t>save(mrt,file="~/data/usMort/mrt.RData")</w:t>
+        <w:t>save(</w:t>
+      </w:r>
+      <w:proofErr w:type="spellStart"/>
+      <w:proofErr w:type="gramStart"/>
+      <w:r>
+        <w:rPr>
+          <w:rFonts w:ascii="Courier New" w:hAnsi="Courier New" w:cs="Courier New"/>
+        </w:rPr>
+        <w:t>mrt,file</w:t>
+      </w:r>
+      <w:proofErr w:type="spellEnd"/>
+      <w:proofErr w:type="gramEnd"/>
+      <w:r>
+        <w:rPr>
+          <w:rFonts w:ascii="Courier New" w:hAnsi="Courier New" w:cs="Courier New"/>
+        </w:rPr>
+        <w:t>="~/data/</w:t>
+      </w:r>
+      <w:proofErr w:type="spellStart"/>
+      <w:r>
+        <w:rPr>
+          <w:rFonts w:ascii="Courier New" w:hAnsi="Courier New" w:cs="Courier New"/>
+        </w:rPr>
+        <w:t>usMort</w:t>
+      </w:r>
+      <w:proofErr w:type="spellEnd"/>
+      <w:r>
+        <w:rPr>
+          <w:rFonts w:ascii="Courier New" w:hAnsi="Courier New" w:cs="Courier New"/>
+        </w:rPr>
+        <w:t>/</w:t>
+      </w:r>
+      <w:proofErr w:type="spellStart"/>
+      <w:r>
+        <w:rPr>
+          <w:rFonts w:ascii="Courier New" w:hAnsi="Courier New" w:cs="Courier New"/>
+        </w:rPr>
+        <w:t>mrt.RData</w:t>
+      </w:r>
+      <w:proofErr w:type="spellEnd"/>
+      <w:r>
+        <w:rPr>
+          <w:rFonts w:ascii="Courier New" w:hAnsi="Courier New" w:cs="Courier New"/>
+        </w:rPr>
+        <w:t>")</w:t>
       </w:r>
     </w:p>
     <w:p>
@@ -635,19 +820,13 @@
         </w:rPr>
         <w:t xml:space="preserve">Use of these </w:t>
       </w:r>
-      <w:r>
-        <w:rPr>
-          <w:rFonts w:ascii="Times New Roman" w:hAnsi="Times New Roman"/>
-        </w:rPr>
-        <w:t>standard/</w:t>
-      </w:r>
       <w:bookmarkStart w:id="0" w:name="_GoBack"/>
       <w:bookmarkEnd w:id="0"/>
       <w:r>
         <w:rPr>
           <w:rFonts w:ascii="Times New Roman" w:hAnsi="Times New Roman"/>
         </w:rPr>
-        <w:t>default file locations</w:t>
+        <w:t>file locations</w:t>
       </w:r>
       <w:r>
         <w:rPr>
@@ -2955,7 +3134,7 @@
 </file>
 
 <file path=customXml/itemProps1.xml><?xml version="1.0" encoding="utf-8"?>
-<ds:datastoreItem xmlns:ds="http://schemas.openxmlformats.org/officeDocument/2006/customXml" ds:itemID="{D484D41B-B14C-7541-B289-A7D1BB2A559F}">
+<ds:datastoreItem xmlns:ds="http://schemas.openxmlformats.org/officeDocument/2006/customXml" ds:itemID="{FA12D7C4-6D05-D84A-9812-55B33ADD4348}">
   <ds:schemaRefs>
     <ds:schemaRef ds:uri="http://schemas.openxmlformats.org/officeDocument/2006/bibliography"/>
   </ds:schemaRefs>
@@ -2963,7 +3142,7 @@
 </file>
 
 <file path=customXml/itemProps2.xml><?xml version="1.0" encoding="utf-8"?>
-<ds:datastoreItem xmlns:ds="http://schemas.openxmlformats.org/officeDocument/2006/customXml" ds:itemID="{6E3A92FB-C1AE-4F44-A8EF-D1877BAAA3FD}">
+<ds:datastoreItem xmlns:ds="http://schemas.openxmlformats.org/officeDocument/2006/customXml" ds:itemID="{4C56DF0A-9049-5440-AD31-3BA1AB3F23D7}">
   <ds:schemaRefs>
     <ds:schemaRef ds:uri="http://schemas.openxmlformats.org/officeDocument/2006/bibliography"/>
   </ds:schemaRefs>

</xml_diff>

<commit_message>
editted pdfs in doc
</commit_message>
<xml_diff>
--- a/docs/gettingData.docx
+++ b/docs/gettingData.docx
@@ -1,6 +1,6 @@
 
 <file path=word/document.xml><?xml version="1.0" encoding="utf-8"?>
-<w:document xmlns:wpc="http://schemas.microsoft.com/office/word/2010/wordprocessingCanvas" xmlns:mo="http://schemas.microsoft.com/office/mac/office/2008/main" xmlns:mc="http://schemas.openxmlformats.org/markup-compatibility/2006" xmlns:mv="urn:schemas-microsoft-com:mac:vml" xmlns:o="urn:schemas-microsoft-com:office:office" xmlns:r="http://schemas.openxmlformats.org/officeDocument/2006/relationships" xmlns:m="http://schemas.openxmlformats.org/officeDocument/2006/math" xmlns:v="urn:schemas-microsoft-com:vml" xmlns:wp14="http://schemas.microsoft.com/office/word/2010/wordprocessingDrawing" xmlns:wp="http://schemas.openxmlformats.org/drawingml/2006/wordprocessingDrawing" xmlns:w10="urn:schemas-microsoft-com:office:word" xmlns:w="http://schemas.openxmlformats.org/wordprocessingml/2006/main" xmlns:w14="http://schemas.microsoft.com/office/word/2010/wordml" xmlns:w15="http://schemas.microsoft.com/office/word/2012/wordml" xmlns:wpg="http://schemas.microsoft.com/office/word/2010/wordprocessingGroup" xmlns:wpi="http://schemas.microsoft.com/office/word/2010/wordprocessingInk" xmlns:wne="http://schemas.microsoft.com/office/word/2006/wordml" xmlns:wps="http://schemas.microsoft.com/office/word/2010/wordprocessingShape" mc:Ignorable="w14 w15 wp14">
+<w:document xmlns:wpc="http://schemas.microsoft.com/office/word/2010/wordprocessingCanvas" xmlns:cx="http://schemas.microsoft.com/office/drawing/2014/chartex" xmlns:cx1="http://schemas.microsoft.com/office/drawing/2015/9/8/chartex" xmlns:cx2="http://schemas.microsoft.com/office/drawing/2015/10/21/chartex" xmlns:cx3="http://schemas.microsoft.com/office/drawing/2016/5/9/chartex" xmlns:cx4="http://schemas.microsoft.com/office/drawing/2016/5/10/chartex" xmlns:cx5="http://schemas.microsoft.com/office/drawing/2016/5/11/chartex" xmlns:cx6="http://schemas.microsoft.com/office/drawing/2016/5/12/chartex" xmlns:cx7="http://schemas.microsoft.com/office/drawing/2016/5/13/chartex" xmlns:cx8="http://schemas.microsoft.com/office/drawing/2016/5/14/chartex" xmlns:mc="http://schemas.openxmlformats.org/markup-compatibility/2006" xmlns:aink="http://schemas.microsoft.com/office/drawing/2016/ink" xmlns:am3d="http://schemas.microsoft.com/office/drawing/2017/model3d" xmlns:o="urn:schemas-microsoft-com:office:office" xmlns:r="http://schemas.openxmlformats.org/officeDocument/2006/relationships" xmlns:m="http://schemas.openxmlformats.org/officeDocument/2006/math" xmlns:v="urn:schemas-microsoft-com:vml" xmlns:wp14="http://schemas.microsoft.com/office/word/2010/wordprocessingDrawing" xmlns:wp="http://schemas.openxmlformats.org/drawingml/2006/wordprocessingDrawing" xmlns:w10="urn:schemas-microsoft-com:office:word" xmlns:w="http://schemas.openxmlformats.org/wordprocessingml/2006/main" xmlns:w14="http://schemas.microsoft.com/office/word/2010/wordml" xmlns:w15="http://schemas.microsoft.com/office/word/2012/wordml" xmlns:w16cid="http://schemas.microsoft.com/office/word/2016/wordml/cid" xmlns:w16se="http://schemas.microsoft.com/office/word/2015/wordml/symex" xmlns:wpg="http://schemas.microsoft.com/office/word/2010/wordprocessingGroup" xmlns:wpi="http://schemas.microsoft.com/office/word/2010/wordprocessingInk" xmlns:wne="http://schemas.microsoft.com/office/word/2006/wordml" xmlns:wps="http://schemas.microsoft.com/office/word/2010/wordprocessingShape" mc:Ignorable="w14 w15 w16se w16cid wp14">
   <w:body>
     <w:p>
       <w:pPr>
@@ -13,6 +13,8 @@
           <w:szCs w:val="28"/>
         </w:rPr>
       </w:pPr>
+      <w:bookmarkStart w:id="0" w:name="_GoBack"/>
+      <w:bookmarkEnd w:id="0"/>
       <w:r>
         <w:rPr>
           <w:rFonts w:ascii="Arial" w:hAnsi="Arial" w:cs="Arial"/>
@@ -20,7 +22,7 @@
           <w:sz w:val="28"/>
           <w:szCs w:val="28"/>
         </w:rPr>
-        <w:t xml:space="preserve">SEER and Japanese A-bomb </w:t>
+        <w:t xml:space="preserve">Getting </w:t>
       </w:r>
       <w:r>
         <w:rPr>
@@ -29,7 +31,7 @@
           <w:sz w:val="28"/>
           <w:szCs w:val="28"/>
         </w:rPr>
-        <w:t xml:space="preserve">Survivor </w:t>
+        <w:t>SEER</w:t>
       </w:r>
       <w:r>
         <w:rPr>
@@ -38,7 +40,61 @@
           <w:sz w:val="28"/>
           <w:szCs w:val="28"/>
         </w:rPr>
-        <w:t xml:space="preserve">Data </w:t>
+        <w:t>,</w:t>
+      </w:r>
+      <w:r>
+        <w:rPr>
+          <w:rFonts w:ascii="Arial" w:hAnsi="Arial" w:cs="Arial"/>
+          <w:b/>
+          <w:sz w:val="28"/>
+          <w:szCs w:val="28"/>
+        </w:rPr>
+        <w:t xml:space="preserve"> A-bomb </w:t>
+      </w:r>
+      <w:r>
+        <w:rPr>
+          <w:rFonts w:ascii="Arial" w:hAnsi="Arial" w:cs="Arial"/>
+          <w:b/>
+          <w:sz w:val="28"/>
+          <w:szCs w:val="28"/>
+        </w:rPr>
+        <w:t>Survivor</w:t>
+      </w:r>
+      <w:r>
+        <w:rPr>
+          <w:rFonts w:ascii="Arial" w:hAnsi="Arial" w:cs="Arial"/>
+          <w:b/>
+          <w:sz w:val="28"/>
+          <w:szCs w:val="28"/>
+        </w:rPr>
+        <w:t>, and Human Mortality</w:t>
+      </w:r>
+      <w:r>
+        <w:rPr>
+          <w:rFonts w:ascii="Arial" w:hAnsi="Arial" w:cs="Arial"/>
+          <w:b/>
+          <w:sz w:val="28"/>
+          <w:szCs w:val="28"/>
+        </w:rPr>
+        <w:t xml:space="preserve"> </w:t>
+      </w:r>
+      <w:r>
+        <w:rPr>
+          <w:rFonts w:ascii="Arial" w:hAnsi="Arial" w:cs="Arial"/>
+          <w:b/>
+          <w:sz w:val="28"/>
+          <w:szCs w:val="28"/>
+        </w:rPr>
+        <w:t>Database Data</w:t>
+      </w:r>
+      <w:r>
+        <w:rPr>
+          <w:rFonts w:ascii="Arial" w:hAnsi="Arial" w:cs="Arial"/>
+          <w:b/>
+          <w:sz w:val="28"/>
+          <w:szCs w:val="28"/>
+        </w:rPr>
+        <w:t xml:space="preserve"> </w:t>
       </w:r>
     </w:p>
     <w:p>
@@ -428,14 +484,7 @@
         <w:rPr>
           <w:rFonts w:ascii="Times New Roman" w:hAnsi="Times New Roman"/>
         </w:rPr>
-        <w:t xml:space="preserve"> by following the </w:t>
-      </w:r>
-      <w:proofErr w:type="gramStart"/>
-      <w:r>
-        <w:rPr>
-          <w:rFonts w:ascii="Times New Roman" w:hAnsi="Times New Roman"/>
-        </w:rPr>
-        <w:t xml:space="preserve">links </w:t>
+        <w:t xml:space="preserve"> by following the links </w:t>
       </w:r>
       <w:r>
         <w:rPr>
@@ -443,7 +492,6 @@
         </w:rPr>
         <w:t xml:space="preserve"> “</w:t>
       </w:r>
-      <w:proofErr w:type="gramEnd"/>
       <w:r>
         <w:rPr>
           <w:rFonts w:ascii="Times New Roman" w:hAnsi="Times New Roman"/>
@@ -818,15 +866,7 @@
         <w:rPr>
           <w:rFonts w:ascii="Times New Roman" w:hAnsi="Times New Roman"/>
         </w:rPr>
-        <w:t xml:space="preserve">Use of these </w:t>
-      </w:r>
-      <w:bookmarkStart w:id="0" w:name="_GoBack"/>
-      <w:bookmarkEnd w:id="0"/>
-      <w:r>
-        <w:rPr>
-          <w:rFonts w:ascii="Times New Roman" w:hAnsi="Times New Roman"/>
-        </w:rPr>
-        <w:t>file locations</w:t>
+        <w:t>Use of these file locations</w:t>
       </w:r>
       <w:r>
         <w:rPr>
@@ -847,7 +887,7 @@
 </file>
 
 <file path=word/endnotes.xml><?xml version="1.0" encoding="utf-8"?>
-<w:endnotes xmlns:wpc="http://schemas.microsoft.com/office/word/2010/wordprocessingCanvas" xmlns:mo="http://schemas.microsoft.com/office/mac/office/2008/main" xmlns:mc="http://schemas.openxmlformats.org/markup-compatibility/2006" xmlns:mv="urn:schemas-microsoft-com:mac:vml" xmlns:o="urn:schemas-microsoft-com:office:office" xmlns:r="http://schemas.openxmlformats.org/officeDocument/2006/relationships" xmlns:m="http://schemas.openxmlformats.org/officeDocument/2006/math" xmlns:v="urn:schemas-microsoft-com:vml" xmlns:wp14="http://schemas.microsoft.com/office/word/2010/wordprocessingDrawing" xmlns:wp="http://schemas.openxmlformats.org/drawingml/2006/wordprocessingDrawing" xmlns:w10="urn:schemas-microsoft-com:office:word" xmlns:w="http://schemas.openxmlformats.org/wordprocessingml/2006/main" xmlns:w14="http://schemas.microsoft.com/office/word/2010/wordml" xmlns:w15="http://schemas.microsoft.com/office/word/2012/wordml" xmlns:wpg="http://schemas.microsoft.com/office/word/2010/wordprocessingGroup" xmlns:wpi="http://schemas.microsoft.com/office/word/2010/wordprocessingInk" xmlns:wne="http://schemas.microsoft.com/office/word/2006/wordml" xmlns:wps="http://schemas.microsoft.com/office/word/2010/wordprocessingShape" mc:Ignorable="w14 w15 wp14">
+<w:endnotes xmlns:wpc="http://schemas.microsoft.com/office/word/2010/wordprocessingCanvas" xmlns:cx="http://schemas.microsoft.com/office/drawing/2014/chartex" xmlns:cx1="http://schemas.microsoft.com/office/drawing/2015/9/8/chartex" xmlns:cx2="http://schemas.microsoft.com/office/drawing/2015/10/21/chartex" xmlns:cx3="http://schemas.microsoft.com/office/drawing/2016/5/9/chartex" xmlns:cx4="http://schemas.microsoft.com/office/drawing/2016/5/10/chartex" xmlns:cx5="http://schemas.microsoft.com/office/drawing/2016/5/11/chartex" xmlns:cx6="http://schemas.microsoft.com/office/drawing/2016/5/12/chartex" xmlns:cx7="http://schemas.microsoft.com/office/drawing/2016/5/13/chartex" xmlns:cx8="http://schemas.microsoft.com/office/drawing/2016/5/14/chartex" xmlns:mc="http://schemas.openxmlformats.org/markup-compatibility/2006" xmlns:aink="http://schemas.microsoft.com/office/drawing/2016/ink" xmlns:am3d="http://schemas.microsoft.com/office/drawing/2017/model3d" xmlns:o="urn:schemas-microsoft-com:office:office" xmlns:r="http://schemas.openxmlformats.org/officeDocument/2006/relationships" xmlns:m="http://schemas.openxmlformats.org/officeDocument/2006/math" xmlns:v="urn:schemas-microsoft-com:vml" xmlns:wp14="http://schemas.microsoft.com/office/word/2010/wordprocessingDrawing" xmlns:wp="http://schemas.openxmlformats.org/drawingml/2006/wordprocessingDrawing" xmlns:w10="urn:schemas-microsoft-com:office:word" xmlns:w="http://schemas.openxmlformats.org/wordprocessingml/2006/main" xmlns:w14="http://schemas.microsoft.com/office/word/2010/wordml" xmlns:w15="http://schemas.microsoft.com/office/word/2012/wordml" xmlns:w16cid="http://schemas.microsoft.com/office/word/2016/wordml/cid" xmlns:w16se="http://schemas.microsoft.com/office/word/2015/wordml/symex" xmlns:wpg="http://schemas.microsoft.com/office/word/2010/wordprocessingGroup" xmlns:wpi="http://schemas.microsoft.com/office/word/2010/wordprocessingInk" xmlns:wne="http://schemas.microsoft.com/office/word/2006/wordml" xmlns:wps="http://schemas.microsoft.com/office/word/2010/wordprocessingShape" mc:Ignorable="w14 w15 w16se w16cid wp14">
   <w:endnote w:type="separator" w:id="-1">
     <w:p>
       <w:r>
@@ -866,7 +906,7 @@
 </file>
 
 <file path=word/footnotes.xml><?xml version="1.0" encoding="utf-8"?>
-<w:footnotes xmlns:wpc="http://schemas.microsoft.com/office/word/2010/wordprocessingCanvas" xmlns:mo="http://schemas.microsoft.com/office/mac/office/2008/main" xmlns:mc="http://schemas.openxmlformats.org/markup-compatibility/2006" xmlns:mv="urn:schemas-microsoft-com:mac:vml" xmlns:o="urn:schemas-microsoft-com:office:office" xmlns:r="http://schemas.openxmlformats.org/officeDocument/2006/relationships" xmlns:m="http://schemas.openxmlformats.org/officeDocument/2006/math" xmlns:v="urn:schemas-microsoft-com:vml" xmlns:wp14="http://schemas.microsoft.com/office/word/2010/wordprocessingDrawing" xmlns:wp="http://schemas.openxmlformats.org/drawingml/2006/wordprocessingDrawing" xmlns:w10="urn:schemas-microsoft-com:office:word" xmlns:w="http://schemas.openxmlformats.org/wordprocessingml/2006/main" xmlns:w14="http://schemas.microsoft.com/office/word/2010/wordml" xmlns:w15="http://schemas.microsoft.com/office/word/2012/wordml" xmlns:wpg="http://schemas.microsoft.com/office/word/2010/wordprocessingGroup" xmlns:wpi="http://schemas.microsoft.com/office/word/2010/wordprocessingInk" xmlns:wne="http://schemas.microsoft.com/office/word/2006/wordml" xmlns:wps="http://schemas.microsoft.com/office/word/2010/wordprocessingShape" mc:Ignorable="w14 w15 wp14">
+<w:footnotes xmlns:wpc="http://schemas.microsoft.com/office/word/2010/wordprocessingCanvas" xmlns:cx="http://schemas.microsoft.com/office/drawing/2014/chartex" xmlns:cx1="http://schemas.microsoft.com/office/drawing/2015/9/8/chartex" xmlns:cx2="http://schemas.microsoft.com/office/drawing/2015/10/21/chartex" xmlns:cx3="http://schemas.microsoft.com/office/drawing/2016/5/9/chartex" xmlns:cx4="http://schemas.microsoft.com/office/drawing/2016/5/10/chartex" xmlns:cx5="http://schemas.microsoft.com/office/drawing/2016/5/11/chartex" xmlns:cx6="http://schemas.microsoft.com/office/drawing/2016/5/12/chartex" xmlns:cx7="http://schemas.microsoft.com/office/drawing/2016/5/13/chartex" xmlns:cx8="http://schemas.microsoft.com/office/drawing/2016/5/14/chartex" xmlns:mc="http://schemas.openxmlformats.org/markup-compatibility/2006" xmlns:aink="http://schemas.microsoft.com/office/drawing/2016/ink" xmlns:am3d="http://schemas.microsoft.com/office/drawing/2017/model3d" xmlns:o="urn:schemas-microsoft-com:office:office" xmlns:r="http://schemas.openxmlformats.org/officeDocument/2006/relationships" xmlns:m="http://schemas.openxmlformats.org/officeDocument/2006/math" xmlns:v="urn:schemas-microsoft-com:vml" xmlns:wp14="http://schemas.microsoft.com/office/word/2010/wordprocessingDrawing" xmlns:wp="http://schemas.openxmlformats.org/drawingml/2006/wordprocessingDrawing" xmlns:w10="urn:schemas-microsoft-com:office:word" xmlns:w="http://schemas.openxmlformats.org/wordprocessingml/2006/main" xmlns:w14="http://schemas.microsoft.com/office/word/2010/wordml" xmlns:w15="http://schemas.microsoft.com/office/word/2012/wordml" xmlns:w16cid="http://schemas.microsoft.com/office/word/2016/wordml/cid" xmlns:w16se="http://schemas.microsoft.com/office/word/2015/wordml/symex" xmlns:wpg="http://schemas.microsoft.com/office/word/2010/wordprocessingGroup" xmlns:wpi="http://schemas.microsoft.com/office/word/2010/wordprocessingInk" xmlns:wne="http://schemas.microsoft.com/office/word/2006/wordml" xmlns:wps="http://schemas.microsoft.com/office/word/2010/wordprocessingShape" mc:Ignorable="w14 w15 w16se w16cid wp14">
   <w:footnote w:type="separator" w:id="-1">
     <w:p>
       <w:r>
@@ -885,7 +925,7 @@
 </file>
 
 <file path=word/header1.xml><?xml version="1.0" encoding="utf-8"?>
-<w:hdr xmlns:wpc="http://schemas.microsoft.com/office/word/2010/wordprocessingCanvas" xmlns:mo="http://schemas.microsoft.com/office/mac/office/2008/main" xmlns:mc="http://schemas.openxmlformats.org/markup-compatibility/2006" xmlns:mv="urn:schemas-microsoft-com:mac:vml" xmlns:o="urn:schemas-microsoft-com:office:office" xmlns:r="http://schemas.openxmlformats.org/officeDocument/2006/relationships" xmlns:m="http://schemas.openxmlformats.org/officeDocument/2006/math" xmlns:v="urn:schemas-microsoft-com:vml" xmlns:wp14="http://schemas.microsoft.com/office/word/2010/wordprocessingDrawing" xmlns:wp="http://schemas.openxmlformats.org/drawingml/2006/wordprocessingDrawing" xmlns:w10="urn:schemas-microsoft-com:office:word" xmlns:w="http://schemas.openxmlformats.org/wordprocessingml/2006/main" xmlns:w14="http://schemas.microsoft.com/office/word/2010/wordml" xmlns:w15="http://schemas.microsoft.com/office/word/2012/wordml" xmlns:wpg="http://schemas.microsoft.com/office/word/2010/wordprocessingGroup" xmlns:wpi="http://schemas.microsoft.com/office/word/2010/wordprocessingInk" xmlns:wne="http://schemas.microsoft.com/office/word/2006/wordml" xmlns:wps="http://schemas.microsoft.com/office/word/2010/wordprocessingShape" mc:Ignorable="w14 w15 wp14">
+<w:hdr xmlns:wpc="http://schemas.microsoft.com/office/word/2010/wordprocessingCanvas" xmlns:cx="http://schemas.microsoft.com/office/drawing/2014/chartex" xmlns:cx1="http://schemas.microsoft.com/office/drawing/2015/9/8/chartex" xmlns:cx2="http://schemas.microsoft.com/office/drawing/2015/10/21/chartex" xmlns:cx3="http://schemas.microsoft.com/office/drawing/2016/5/9/chartex" xmlns:cx4="http://schemas.microsoft.com/office/drawing/2016/5/10/chartex" xmlns:cx5="http://schemas.microsoft.com/office/drawing/2016/5/11/chartex" xmlns:cx6="http://schemas.microsoft.com/office/drawing/2016/5/12/chartex" xmlns:cx7="http://schemas.microsoft.com/office/drawing/2016/5/13/chartex" xmlns:cx8="http://schemas.microsoft.com/office/drawing/2016/5/14/chartex" xmlns:mc="http://schemas.openxmlformats.org/markup-compatibility/2006" xmlns:aink="http://schemas.microsoft.com/office/drawing/2016/ink" xmlns:am3d="http://schemas.microsoft.com/office/drawing/2017/model3d" xmlns:o="urn:schemas-microsoft-com:office:office" xmlns:r="http://schemas.openxmlformats.org/officeDocument/2006/relationships" xmlns:m="http://schemas.openxmlformats.org/officeDocument/2006/math" xmlns:v="urn:schemas-microsoft-com:vml" xmlns:wp14="http://schemas.microsoft.com/office/word/2010/wordprocessingDrawing" xmlns:wp="http://schemas.openxmlformats.org/drawingml/2006/wordprocessingDrawing" xmlns:w10="urn:schemas-microsoft-com:office:word" xmlns:w="http://schemas.openxmlformats.org/wordprocessingml/2006/main" xmlns:w14="http://schemas.microsoft.com/office/word/2010/wordml" xmlns:w15="http://schemas.microsoft.com/office/word/2012/wordml" xmlns:w16cid="http://schemas.microsoft.com/office/word/2016/wordml/cid" xmlns:w16se="http://schemas.microsoft.com/office/word/2015/wordml/symex" xmlns:wpg="http://schemas.microsoft.com/office/word/2010/wordprocessingGroup" xmlns:wpi="http://schemas.microsoft.com/office/word/2010/wordprocessingInk" xmlns:wne="http://schemas.microsoft.com/office/word/2006/wordml" xmlns:wps="http://schemas.microsoft.com/office/word/2010/wordprocessingShape" mc:Ignorable="w14 w15 w16se w16cid wp14">
   <w:p>
     <w:pPr>
       <w:pStyle w:val="Header"/>
@@ -896,14 +936,14 @@
 </file>
 
 <file path=word/numbering.xml><?xml version="1.0" encoding="utf-8"?>
-<w:numbering xmlns:wpc="http://schemas.microsoft.com/office/word/2010/wordprocessingCanvas" xmlns:mo="http://schemas.microsoft.com/office/mac/office/2008/main" xmlns:mc="http://schemas.openxmlformats.org/markup-compatibility/2006" xmlns:mv="urn:schemas-microsoft-com:mac:vml" xmlns:o="urn:schemas-microsoft-com:office:office" xmlns:r="http://schemas.openxmlformats.org/officeDocument/2006/relationships" xmlns:m="http://schemas.openxmlformats.org/officeDocument/2006/math" xmlns:v="urn:schemas-microsoft-com:vml" xmlns:wp14="http://schemas.microsoft.com/office/word/2010/wordprocessingDrawing" xmlns:wp="http://schemas.openxmlformats.org/drawingml/2006/wordprocessingDrawing" xmlns:w10="urn:schemas-microsoft-com:office:word" xmlns:w="http://schemas.openxmlformats.org/wordprocessingml/2006/main" xmlns:w14="http://schemas.microsoft.com/office/word/2010/wordml" xmlns:w15="http://schemas.microsoft.com/office/word/2012/wordml" xmlns:wpg="http://schemas.microsoft.com/office/word/2010/wordprocessingGroup" xmlns:wpi="http://schemas.microsoft.com/office/word/2010/wordprocessingInk" xmlns:wne="http://schemas.microsoft.com/office/word/2006/wordml" xmlns:wps="http://schemas.microsoft.com/office/word/2010/wordprocessingShape" mc:Ignorable="w14 w15 wp14">
-  <w:abstractNum w:abstractNumId="0">
+<w:numbering xmlns:wpc="http://schemas.microsoft.com/office/word/2010/wordprocessingCanvas" xmlns:cx="http://schemas.microsoft.com/office/drawing/2014/chartex" xmlns:cx1="http://schemas.microsoft.com/office/drawing/2015/9/8/chartex" xmlns:cx2="http://schemas.microsoft.com/office/drawing/2015/10/21/chartex" xmlns:cx3="http://schemas.microsoft.com/office/drawing/2016/5/9/chartex" xmlns:cx4="http://schemas.microsoft.com/office/drawing/2016/5/10/chartex" xmlns:cx5="http://schemas.microsoft.com/office/drawing/2016/5/11/chartex" xmlns:cx6="http://schemas.microsoft.com/office/drawing/2016/5/12/chartex" xmlns:cx7="http://schemas.microsoft.com/office/drawing/2016/5/13/chartex" xmlns:cx8="http://schemas.microsoft.com/office/drawing/2016/5/14/chartex" xmlns:mc="http://schemas.openxmlformats.org/markup-compatibility/2006" xmlns:aink="http://schemas.microsoft.com/office/drawing/2016/ink" xmlns:am3d="http://schemas.microsoft.com/office/drawing/2017/model3d" xmlns:o="urn:schemas-microsoft-com:office:office" xmlns:r="http://schemas.openxmlformats.org/officeDocument/2006/relationships" xmlns:m="http://schemas.openxmlformats.org/officeDocument/2006/math" xmlns:v="urn:schemas-microsoft-com:vml" xmlns:wp14="http://schemas.microsoft.com/office/word/2010/wordprocessingDrawing" xmlns:wp="http://schemas.openxmlformats.org/drawingml/2006/wordprocessingDrawing" xmlns:w10="urn:schemas-microsoft-com:office:word" xmlns:w="http://schemas.openxmlformats.org/wordprocessingml/2006/main" xmlns:w14="http://schemas.microsoft.com/office/word/2010/wordml" xmlns:w15="http://schemas.microsoft.com/office/word/2012/wordml" xmlns:w16cid="http://schemas.microsoft.com/office/word/2016/wordml/cid" xmlns:w16se="http://schemas.microsoft.com/office/word/2015/wordml/symex" xmlns:wpg="http://schemas.microsoft.com/office/word/2010/wordprocessingGroup" xmlns:wpi="http://schemas.microsoft.com/office/word/2010/wordprocessingInk" xmlns:wne="http://schemas.microsoft.com/office/word/2006/wordml" xmlns:wps="http://schemas.microsoft.com/office/word/2010/wordprocessingShape" mc:Ignorable="w14 w15 w16se w16cid wp14">
+  <w:abstractNum w:abstractNumId="0" w15:restartNumberingAfterBreak="0">
     <w:nsid w:val="0ED35F79"/>
     <w:multiLevelType w:val="multilevel"/>
     <w:tmpl w:val="0409001F"/>
     <w:numStyleLink w:val="Style1"/>
   </w:abstractNum>
-  <w:abstractNum w:abstractNumId="1">
+  <w:abstractNum w:abstractNumId="1" w15:restartNumberingAfterBreak="0">
     <w:nsid w:val="14692A15"/>
     <w:multiLevelType w:val="hybridMultilevel"/>
     <w:tmpl w:val="2DE2A19A"/>
@@ -1016,7 +1056,7 @@
       </w:rPr>
     </w:lvl>
   </w:abstractNum>
-  <w:abstractNum w:abstractNumId="2">
+  <w:abstractNum w:abstractNumId="2" w15:restartNumberingAfterBreak="0">
     <w:nsid w:val="20232014"/>
     <w:multiLevelType w:val="singleLevel"/>
     <w:tmpl w:val="04090001"/>
@@ -1033,7 +1073,7 @@
       </w:rPr>
     </w:lvl>
   </w:abstractNum>
-  <w:abstractNum w:abstractNumId="3">
+  <w:abstractNum w:abstractNumId="3" w15:restartNumberingAfterBreak="0">
     <w:nsid w:val="24934CF3"/>
     <w:multiLevelType w:val="multilevel"/>
     <w:tmpl w:val="0409001F"/>
@@ -1120,7 +1160,7 @@
       </w:pPr>
     </w:lvl>
   </w:abstractNum>
-  <w:abstractNum w:abstractNumId="4">
+  <w:abstractNum w:abstractNumId="4" w15:restartNumberingAfterBreak="0">
     <w:nsid w:val="34B411E2"/>
     <w:multiLevelType w:val="hybridMultilevel"/>
     <w:tmpl w:val="B7E68550"/>
@@ -1209,7 +1249,7 @@
       </w:pPr>
     </w:lvl>
   </w:abstractNum>
-  <w:abstractNum w:abstractNumId="5">
+  <w:abstractNum w:abstractNumId="5" w15:restartNumberingAfterBreak="0">
     <w:nsid w:val="4EF438DF"/>
     <w:multiLevelType w:val="hybridMultilevel"/>
     <w:tmpl w:val="75885E06"/>
@@ -1322,7 +1362,7 @@
       </w:rPr>
     </w:lvl>
   </w:abstractNum>
-  <w:abstractNum w:abstractNumId="6">
+  <w:abstractNum w:abstractNumId="6" w15:restartNumberingAfterBreak="0">
     <w:nsid w:val="50B32850"/>
     <w:multiLevelType w:val="hybridMultilevel"/>
     <w:tmpl w:val="806AFED4"/>
@@ -1435,7 +1475,7 @@
       </w:rPr>
     </w:lvl>
   </w:abstractNum>
-  <w:abstractNum w:abstractNumId="7">
+  <w:abstractNum w:abstractNumId="7" w15:restartNumberingAfterBreak="0">
     <w:nsid w:val="621100BD"/>
     <w:multiLevelType w:val="hybridMultilevel"/>
     <w:tmpl w:val="0B8EBBC2"/>
@@ -1548,7 +1588,7 @@
       </w:rPr>
     </w:lvl>
   </w:abstractNum>
-  <w:abstractNum w:abstractNumId="8">
+  <w:abstractNum w:abstractNumId="8" w15:restartNumberingAfterBreak="0">
     <w:nsid w:val="6DA2356E"/>
     <w:multiLevelType w:val="multilevel"/>
     <w:tmpl w:val="0409001D"/>
@@ -1634,7 +1674,7 @@
       </w:pPr>
     </w:lvl>
   </w:abstractNum>
-  <w:abstractNum w:abstractNumId="9">
+  <w:abstractNum w:abstractNumId="9" w15:restartNumberingAfterBreak="0">
     <w:nsid w:val="717615B5"/>
     <w:multiLevelType w:val="hybridMultilevel"/>
     <w:tmpl w:val="52DAE46E"/>
@@ -1723,7 +1763,7 @@
       </w:pPr>
     </w:lvl>
   </w:abstractNum>
-  <w:abstractNum w:abstractNumId="10">
+  <w:abstractNum w:abstractNumId="10" w15:restartNumberingAfterBreak="0">
     <w:nsid w:val="7C021FF0"/>
     <w:multiLevelType w:val="hybridMultilevel"/>
     <w:tmpl w:val="7C100700"/>
@@ -1836,7 +1876,7 @@
       </w:rPr>
     </w:lvl>
   </w:abstractNum>
-  <w:abstractNum w:abstractNumId="11">
+  <w:abstractNum w:abstractNumId="11" w15:restartNumberingAfterBreak="0">
     <w:nsid w:val="7EFA0383"/>
     <w:multiLevelType w:val="hybridMultilevel"/>
     <w:tmpl w:val="C1D47D74"/>
@@ -2000,7 +2040,7 @@
 </file>
 
 <file path=word/styles.xml><?xml version="1.0" encoding="utf-8"?>
-<w:styles xmlns:mc="http://schemas.openxmlformats.org/markup-compatibility/2006" xmlns:r="http://schemas.openxmlformats.org/officeDocument/2006/relationships" xmlns:w="http://schemas.openxmlformats.org/wordprocessingml/2006/main" xmlns:w14="http://schemas.microsoft.com/office/word/2010/wordml" xmlns:w15="http://schemas.microsoft.com/office/word/2012/wordml" mc:Ignorable="w14 w15">
+<w:styles xmlns:mc="http://schemas.openxmlformats.org/markup-compatibility/2006" xmlns:r="http://schemas.openxmlformats.org/officeDocument/2006/relationships" xmlns:w="http://schemas.openxmlformats.org/wordprocessingml/2006/main" xmlns:w14="http://schemas.microsoft.com/office/word/2010/wordml" xmlns:w15="http://schemas.microsoft.com/office/word/2012/wordml" xmlns:w16cid="http://schemas.microsoft.com/office/word/2016/wordml/cid" xmlns:w16se="http://schemas.microsoft.com/office/word/2015/wordml/symex" mc:Ignorable="w14 w15 w16se w16cid">
   <w:docDefaults>
     <w:rPrDefault>
       <w:rPr>
@@ -2016,7 +2056,7 @@
       </w:pPr>
     </w:pPrDefault>
   </w:docDefaults>
-  <w:latentStyles w:defLockedState="0" w:defUIPriority="99" w:defSemiHidden="0" w:defUnhideWhenUsed="0" w:defQFormat="0" w:count="382">
+  <w:latentStyles w:defLockedState="0" w:defUIPriority="99" w:defSemiHidden="0" w:defUnhideWhenUsed="0" w:defQFormat="0" w:count="375">
     <w:lsdException w:name="Normal" w:uiPriority="0" w:qFormat="1"/>
     <w:lsdException w:name="heading 1" w:uiPriority="9" w:qFormat="1"/>
     <w:lsdException w:name="heading 2" w:semiHidden="1" w:uiPriority="9" w:unhideWhenUsed="1" w:qFormat="1"/>
@@ -2173,15 +2213,6 @@
     <w:lsdException w:name="Balloon Text" w:semiHidden="1" w:unhideWhenUsed="1"/>
     <w:lsdException w:name="Table Grid" w:uiPriority="0"/>
     <w:lsdException w:name="Table Theme" w:semiHidden="1" w:unhideWhenUsed="1"/>
-    <w:lsdException w:name="Note Level 1" w:semiHidden="1" w:unhideWhenUsed="1"/>
-    <w:lsdException w:name="Note Level 2" w:semiHidden="1" w:unhideWhenUsed="1"/>
-    <w:lsdException w:name="Note Level 3" w:semiHidden="1" w:unhideWhenUsed="1"/>
-    <w:lsdException w:name="Note Level 4" w:semiHidden="1" w:unhideWhenUsed="1"/>
-    <w:lsdException w:name="Note Level 5" w:semiHidden="1" w:unhideWhenUsed="1"/>
-    <w:lsdException w:name="Note Level 6" w:semiHidden="1" w:unhideWhenUsed="1"/>
-    <w:lsdException w:name="Note Level 7" w:semiHidden="1" w:unhideWhenUsed="1"/>
-    <w:lsdException w:name="Note Level 8" w:semiHidden="1" w:unhideWhenUsed="1"/>
-    <w:lsdException w:name="Note Level 9" w:semiHidden="1" w:unhideWhenUsed="1"/>
     <w:lsdException w:name="Placeholder Text" w:semiHidden="1"/>
     <w:lsdException w:name="No Spacing" w:uiPriority="1"/>
     <w:lsdException w:name="Light Shading" w:uiPriority="60"/>
@@ -2589,7 +2620,6 @@
       <w:szCs w:val="20"/>
     </w:rPr>
     <w:tblPr>
-      <w:tblInd w:w="0" w:type="dxa"/>
       <w:tblBorders>
         <w:top w:val="single" w:sz="4" w:space="0" w:color="auto"/>
         <w:left w:val="single" w:sz="4" w:space="0" w:color="auto"/>
@@ -2598,12 +2628,6 @@
         <w:insideH w:val="single" w:sz="4" w:space="0" w:color="auto"/>
         <w:insideV w:val="single" w:sz="4" w:space="0" w:color="auto"/>
       </w:tblBorders>
-      <w:tblCellMar>
-        <w:top w:w="0" w:type="dxa"/>
-        <w:left w:w="108" w:type="dxa"/>
-        <w:bottom w:w="0" w:type="dxa"/>
-        <w:right w:w="108" w:type="dxa"/>
-      </w:tblCellMar>
     </w:tblPr>
   </w:style>
   <w:style w:type="paragraph" w:styleId="BalloonText">
@@ -3142,7 +3166,7 @@
 </file>
 
 <file path=customXml/itemProps2.xml><?xml version="1.0" encoding="utf-8"?>
-<ds:datastoreItem xmlns:ds="http://schemas.openxmlformats.org/officeDocument/2006/customXml" ds:itemID="{4C56DF0A-9049-5440-AD31-3BA1AB3F23D7}">
+<ds:datastoreItem xmlns:ds="http://schemas.openxmlformats.org/officeDocument/2006/customXml" ds:itemID="{D71E72FE-690F-AE46-9445-6EFD65FADF3D}">
   <ds:schemaRefs>
     <ds:schemaRef ds:uri="http://schemas.openxmlformats.org/officeDocument/2006/bibliography"/>
   </ds:schemaRefs>

</xml_diff>